<commit_message>
(Braxton) made some edits
</commit_message>
<xml_diff>
--- a/GroupPaperWithAllTopics.docx
+++ b/GroupPaperWithAllTopics.docx
@@ -85,7 +85,7 @@
                     <pic:cNvPicPr/>
                   </pic:nvPicPr>
                   <pic:blipFill>
-                    <a:blip r:embed="rId5"/>
+                    <a:blip r:embed="rId6"/>
                     <a:stretch>
                       <a:fillRect/>
                     </a:stretch>
@@ -444,7 +444,7 @@
           <w:szCs w:val="24"/>
         </w:rPr>
       </w:pPr>
-      <w:hyperlink r:id="rId6" w:history="1">
+      <w:hyperlink r:id="rId7" w:history="1">
         <w:r>
           <w:rPr>
             <w:rStyle w:val="Hyperlink"/>
@@ -470,7 +470,7 @@
           <w:szCs w:val="24"/>
         </w:rPr>
       </w:pPr>
-      <w:hyperlink r:id="rId7" w:history="1">
+      <w:hyperlink r:id="rId8" w:history="1">
         <w:r>
           <w:rPr>
             <w:rStyle w:val="Hyperlink"/>
@@ -496,7 +496,7 @@
           <w:szCs w:val="24"/>
         </w:rPr>
       </w:pPr>
-      <w:hyperlink r:id="rId8" w:history="1">
+      <w:hyperlink r:id="rId9" w:history="1">
         <w:r>
           <w:rPr>
             <w:rStyle w:val="Hyperlink"/>
@@ -522,7 +522,7 @@
           <w:szCs w:val="24"/>
         </w:rPr>
       </w:pPr>
-      <w:hyperlink r:id="rId9" w:history="1">
+      <w:hyperlink r:id="rId10" w:history="1">
         <w:r>
           <w:rPr>
             <w:rStyle w:val="Hyperlink"/>
@@ -548,7 +548,7 @@
           <w:szCs w:val="24"/>
         </w:rPr>
       </w:pPr>
-      <w:hyperlink r:id="rId10" w:history="1">
+      <w:hyperlink r:id="rId11" w:history="1">
         <w:r>
           <w:rPr>
             <w:rStyle w:val="Hyperlink"/>
@@ -574,7 +574,7 @@
           <w:szCs w:val="24"/>
         </w:rPr>
       </w:pPr>
-      <w:hyperlink r:id="rId11" w:history="1">
+      <w:hyperlink r:id="rId12" w:history="1">
         <w:r>
           <w:rPr>
             <w:rStyle w:val="Hyperlink"/>
@@ -898,7 +898,7 @@
                     </pic:cNvPicPr>
                   </pic:nvPicPr>
                   <pic:blipFill>
-                    <a:blip r:embed="rId12">
+                    <a:blip r:embed="rId13">
                       <a:extLst>
                         <a:ext uri="{28A0092B-C50C-407E-A947-70E740481C1C}">
                           <a14:useLocalDpi xmlns:a14="http://schemas.microsoft.com/office/drawing/2010/main" val="0"/>
@@ -1586,7 +1586,7 @@
           <w:lang w:eastAsia="zh-TW"/>
         </w:rPr>
       </w:pPr>
-      <w:hyperlink r:id="rId13" w:history="1">
+      <w:hyperlink r:id="rId14" w:history="1">
         <w:r>
           <w:rPr>
             <w:rFonts w:ascii="Times New Roman" w:eastAsiaTheme="minorEastAsia" w:hAnsi="Times New Roman" w:cs="Times New Roman"/>
@@ -1609,7 +1609,7 @@
           <w:lang w:eastAsia="zh-TW"/>
         </w:rPr>
       </w:pPr>
-      <w:hyperlink r:id="rId14" w:history="1">
+      <w:hyperlink r:id="rId15" w:history="1">
         <w:r>
           <w:rPr>
             <w:rFonts w:ascii="Times New Roman" w:eastAsiaTheme="minorEastAsia" w:hAnsi="Times New Roman" w:cs="Times New Roman"/>
@@ -1632,7 +1632,7 @@
           <w:lang w:eastAsia="zh-TW"/>
         </w:rPr>
       </w:pPr>
-      <w:hyperlink r:id="rId15" w:history="1">
+      <w:hyperlink r:id="rId16" w:history="1">
         <w:r>
           <w:rPr>
             <w:rFonts w:ascii="Times New Roman" w:eastAsiaTheme="minorEastAsia" w:hAnsi="Times New Roman" w:cs="Times New Roman"/>
@@ -1733,18 +1733,16 @@
           <w:sz w:val="24"/>
           <w:szCs w:val="24"/>
         </w:rPr>
-        <w:t xml:space="preserve">, a Saudi Arabian energy company. However, Amazon differs from these companies in one </w:t>
-      </w:r>
-      <w:proofErr w:type="gramStart"/>
-      <w:r>
-        <w:rPr>
-          <w:rFonts w:ascii="Times New Roman" w:hAnsi="Times New Roman" w:cs="Times New Roman"/>
-          <w:sz w:val="24"/>
-          <w:szCs w:val="24"/>
-        </w:rPr>
-        <w:t>key way</w:t>
-      </w:r>
-      <w:proofErr w:type="gramEnd"/>
+        <w:t xml:space="preserve">, a Saudi Arabian energy company. However, Amazon differs from these companies in one key </w:t>
+      </w:r>
+      <w:r>
+        <w:rPr>
+          <w:rFonts w:ascii="Times New Roman" w:hAnsi="Times New Roman" w:cs="Times New Roman"/>
+          <w:sz w:val="24"/>
+          <w:szCs w:val="24"/>
+        </w:rPr>
+        <w:t>measure</w:t>
+      </w:r>
       <w:r>
         <w:rPr>
           <w:rFonts w:ascii="Times New Roman" w:hAnsi="Times New Roman" w:cs="Times New Roman"/>
@@ -2115,7 +2113,27 @@
           <w:szCs w:val="24"/>
           <w:shd w:val="clear" w:color="auto" w:fill="FFFFFF"/>
         </w:rPr>
-        <w:t xml:space="preserve"> this argument would say that Hachette is not a victim, and in fact deserved and should expect to have to follow Amazon’s rules if it wants to enjoy their benefits. </w:t>
+        <w:t xml:space="preserve"> this argument would say that Hachette is not a victim, and in fact should </w:t>
+      </w:r>
+      <w:r>
+        <w:rPr>
+          <w:rFonts w:ascii="Times New Roman" w:hAnsi="Times New Roman" w:cs="Times New Roman"/>
+          <w:color w:val="323232"/>
+          <w:sz w:val="24"/>
+          <w:szCs w:val="24"/>
+          <w:shd w:val="clear" w:color="auto" w:fill="FFFFFF"/>
+        </w:rPr>
+        <w:t xml:space="preserve">reasonably </w:t>
+      </w:r>
+      <w:r>
+        <w:rPr>
+          <w:rFonts w:ascii="Times New Roman" w:hAnsi="Times New Roman" w:cs="Times New Roman"/>
+          <w:color w:val="323232"/>
+          <w:sz w:val="24"/>
+          <w:szCs w:val="24"/>
+          <w:shd w:val="clear" w:color="auto" w:fill="FFFFFF"/>
+        </w:rPr>
+        <w:t xml:space="preserve">expect to have to follow Amazon’s rules if it wants to enjoy their benefits. </w:t>
       </w:r>
     </w:p>
     <w:p>
@@ -2161,7 +2179,47 @@
           <w:szCs w:val="24"/>
           <w:shd w:val="clear" w:color="auto" w:fill="FFFFFF"/>
         </w:rPr>
-        <w:t xml:space="preserve"> and they are not discouraging competition by wanting to have their marketplace prices low. And </w:t>
+        <w:t xml:space="preserve"> and they are not discouraging competition by wanting to have their marketplace prices low. Amazon </w:t>
+      </w:r>
+      <w:r>
+        <w:rPr>
+          <w:rFonts w:ascii="Times New Roman" w:hAnsi="Times New Roman" w:cs="Times New Roman"/>
+          <w:color w:val="323232"/>
+          <w:sz w:val="24"/>
+          <w:szCs w:val="24"/>
+          <w:shd w:val="clear" w:color="auto" w:fill="FFFFFF"/>
+        </w:rPr>
+        <w:t>would argue</w:t>
+      </w:r>
+      <w:r>
+        <w:rPr>
+          <w:rFonts w:ascii="Times New Roman" w:hAnsi="Times New Roman" w:cs="Times New Roman"/>
+          <w:color w:val="323232"/>
+          <w:sz w:val="24"/>
+          <w:szCs w:val="24"/>
+          <w:shd w:val="clear" w:color="auto" w:fill="FFFFFF"/>
+        </w:rPr>
+        <w:t xml:space="preserve"> that</w:t>
+      </w:r>
+      <w:r>
+        <w:rPr>
+          <w:rFonts w:ascii="Times New Roman" w:hAnsi="Times New Roman" w:cs="Times New Roman"/>
+          <w:color w:val="323232"/>
+          <w:sz w:val="24"/>
+          <w:szCs w:val="24"/>
+          <w:shd w:val="clear" w:color="auto" w:fill="FFFFFF"/>
+        </w:rPr>
+        <w:t xml:space="preserve"> in this way</w:t>
+      </w:r>
+      <w:r>
+        <w:rPr>
+          <w:rFonts w:ascii="Times New Roman" w:hAnsi="Times New Roman" w:cs="Times New Roman"/>
+          <w:color w:val="323232"/>
+          <w:sz w:val="24"/>
+          <w:szCs w:val="24"/>
+          <w:shd w:val="clear" w:color="auto" w:fill="FFFFFF"/>
+        </w:rPr>
+        <w:t xml:space="preserve"> there is no injury. </w:t>
       </w:r>
       <w:proofErr w:type="gramStart"/>
       <w:r>
@@ -2172,7 +2230,7 @@
           <w:szCs w:val="24"/>
           <w:shd w:val="clear" w:color="auto" w:fill="FFFFFF"/>
         </w:rPr>
-        <w:t>so</w:t>
+        <w:t>Both of these</w:t>
       </w:r>
       <w:proofErr w:type="gramEnd"/>
       <w:r>
@@ -2183,29 +2241,7 @@
           <w:szCs w:val="24"/>
           <w:shd w:val="clear" w:color="auto" w:fill="FFFFFF"/>
         </w:rPr>
-        <w:t xml:space="preserve"> Amazon might say that there is no injury. </w:t>
-      </w:r>
-      <w:proofErr w:type="gramStart"/>
-      <w:r>
-        <w:rPr>
-          <w:rFonts w:ascii="Times New Roman" w:hAnsi="Times New Roman" w:cs="Times New Roman"/>
-          <w:color w:val="323232"/>
-          <w:sz w:val="24"/>
-          <w:szCs w:val="24"/>
-          <w:shd w:val="clear" w:color="auto" w:fill="FFFFFF"/>
-        </w:rPr>
-        <w:t>Both of these</w:t>
-      </w:r>
-      <w:proofErr w:type="gramEnd"/>
-      <w:r>
-        <w:rPr>
-          <w:rFonts w:ascii="Times New Roman" w:hAnsi="Times New Roman" w:cs="Times New Roman"/>
-          <w:color w:val="323232"/>
-          <w:sz w:val="24"/>
-          <w:szCs w:val="24"/>
-          <w:shd w:val="clear" w:color="auto" w:fill="FFFFFF"/>
-        </w:rPr>
-        <w:t xml:space="preserve"> neutralizations can be argued for, but some still see Amazon’s actions as unethical business practices. The key here to both arguments is that Amazon is optional for these companies and for consumers. In this way it can be said that Amazon is not hurting anyone, and in fact the opposite </w:t>
+        <w:t xml:space="preserve"> neutralizations can be argued for, but some still see Amazon’s actions as unethical business practices. The key here to both arguments is that Amazon is optional for these companies and for consumers. In this way it can be said that Amazon is not hurting anyone, and </w:t>
       </w:r>
       <w:r>
         <w:rPr>
@@ -2216,7 +2252,7 @@
           <w:shd w:val="clear" w:color="auto" w:fill="FFFFFF"/>
         </w:rPr>
         <w:lastRenderedPageBreak/>
-        <w:t xml:space="preserve">is kind of true. They have done so well because of how much value they provide to consumers and to other companies. </w:t>
+        <w:t xml:space="preserve">in fact the opposite is true. They have done so well because of how much value they provide to consumers and to other companies. </w:t>
       </w:r>
     </w:p>
     <w:p>
@@ -2269,7 +2305,7 @@
                     </pic:cNvPicPr>
                   </pic:nvPicPr>
                   <pic:blipFill>
-                    <a:blip r:embed="rId16">
+                    <a:blip r:embed="rId17">
                       <a:extLst>
                         <a:ext uri="{28A0092B-C50C-407E-A947-70E740481C1C}">
                           <a14:useLocalDpi xmlns:a14="http://schemas.microsoft.com/office/drawing/2010/main" val="0"/>
@@ -2362,77 +2398,111 @@
           <w:szCs w:val="24"/>
           <w:shd w:val="clear" w:color="auto" w:fill="FFFFFF"/>
         </w:rPr>
-        <w:t xml:space="preserve">As a wide company in terms of market coverage, Amazon has a lot of ways that it provides value. </w:t>
-      </w:r>
-      <w:proofErr w:type="gramStart"/>
-      <w:r>
-        <w:rPr>
-          <w:rFonts w:ascii="Times New Roman" w:hAnsi="Times New Roman" w:cs="Times New Roman"/>
-          <w:color w:val="323232"/>
-          <w:sz w:val="24"/>
-          <w:szCs w:val="24"/>
-          <w:shd w:val="clear" w:color="auto" w:fill="FFFFFF"/>
-        </w:rPr>
-        <w:t>However</w:t>
-      </w:r>
-      <w:proofErr w:type="gramEnd"/>
-      <w:r>
-        <w:rPr>
-          <w:rFonts w:ascii="Times New Roman" w:hAnsi="Times New Roman" w:cs="Times New Roman"/>
-          <w:color w:val="323232"/>
-          <w:sz w:val="24"/>
-          <w:szCs w:val="24"/>
-          <w:shd w:val="clear" w:color="auto" w:fill="FFFFFF"/>
-        </w:rPr>
-        <w:t xml:space="preserve"> </w:t>
-      </w:r>
-      <w:r>
-        <w:rPr>
-          <w:rFonts w:ascii="Times New Roman" w:hAnsi="Times New Roman" w:cs="Times New Roman"/>
-          <w:sz w:val="24"/>
-          <w:szCs w:val="24"/>
-        </w:rPr>
-        <w:t xml:space="preserve">Amazon’s scale provides the potential for monopoly power. Amazon’s business strategy has always revolved around scale, as the company even forgoes profits in favor of horizontal and vertical expansion, often through the acquisition of other firms. By this strategy, Amazon has become a dominant force in many different markets. </w:t>
-      </w:r>
-      <w:r>
-        <w:rPr>
-          <w:rFonts w:ascii="Times New Roman" w:hAnsi="Times New Roman" w:cs="Times New Roman"/>
-          <w:color w:val="323232"/>
-          <w:sz w:val="24"/>
-          <w:szCs w:val="24"/>
-          <w:shd w:val="clear" w:color="auto" w:fill="FFFFFF"/>
-        </w:rPr>
-        <w:t xml:space="preserve">Amazon is most </w:t>
-      </w:r>
-      <w:proofErr w:type="spellStart"/>
-      <w:r>
-        <w:rPr>
-          <w:rFonts w:ascii="Times New Roman" w:hAnsi="Times New Roman" w:cs="Times New Roman"/>
-          <w:color w:val="323232"/>
-          <w:sz w:val="24"/>
-          <w:szCs w:val="24"/>
-          <w:shd w:val="clear" w:color="auto" w:fill="FFFFFF"/>
-        </w:rPr>
-        <w:t>well known</w:t>
-      </w:r>
-      <w:proofErr w:type="spellEnd"/>
-      <w:r>
-        <w:rPr>
-          <w:rFonts w:ascii="Times New Roman" w:hAnsi="Times New Roman" w:cs="Times New Roman"/>
-          <w:color w:val="323232"/>
-          <w:sz w:val="24"/>
-          <w:szCs w:val="24"/>
-          <w:shd w:val="clear" w:color="auto" w:fill="FFFFFF"/>
-        </w:rPr>
-        <w:t xml:space="preserve"> an online marketplace. They control over 50 percent of e-commerce in the United States, and almost half of all online buyers go directly to Amazon to search for products. </w:t>
-      </w:r>
-      <w:r>
-        <w:rPr>
-          <w:rFonts w:ascii="Times New Roman" w:hAnsi="Times New Roman" w:cs="Times New Roman"/>
-          <w:sz w:val="24"/>
-          <w:szCs w:val="24"/>
-        </w:rPr>
-        <w:t xml:space="preserve">In addition to this the company participates in cloud computing, payment, entertainment and streaming, shipping, and more. With their own payment processes, products, and a shipping fleet that rivals the federal postal service, Amazon controls all the stages of production and distribution of their products. This sort of market height and width gives Amazon leverage and power that most companies </w:t>
+        <w:t>As a wide company in terms of market coverage, Amazon has a lot of ways that it provides value. Howeve</w:t>
+      </w:r>
+      <w:r>
+        <w:rPr>
+          <w:rFonts w:ascii="Times New Roman" w:hAnsi="Times New Roman" w:cs="Times New Roman"/>
+          <w:color w:val="323232"/>
+          <w:sz w:val="24"/>
+          <w:szCs w:val="24"/>
+          <w:shd w:val="clear" w:color="auto" w:fill="FFFFFF"/>
+        </w:rPr>
+        <w:t xml:space="preserve">r, </w:t>
+      </w:r>
+      <w:r>
+        <w:rPr>
+          <w:rFonts w:ascii="Times New Roman" w:hAnsi="Times New Roman" w:cs="Times New Roman"/>
+          <w:sz w:val="24"/>
+          <w:szCs w:val="24"/>
+        </w:rPr>
+        <w:t>Amazon’s scale</w:t>
+      </w:r>
+      <w:r>
+        <w:rPr>
+          <w:rFonts w:ascii="Times New Roman" w:hAnsi="Times New Roman" w:cs="Times New Roman"/>
+          <w:sz w:val="24"/>
+          <w:szCs w:val="24"/>
+        </w:rPr>
+        <w:t xml:space="preserve"> also</w:t>
+      </w:r>
+      <w:r>
+        <w:rPr>
+          <w:rFonts w:ascii="Times New Roman" w:hAnsi="Times New Roman" w:cs="Times New Roman"/>
+          <w:sz w:val="24"/>
+          <w:szCs w:val="24"/>
+        </w:rPr>
+        <w:t xml:space="preserve"> provides the potential for monopoly power. Amazon’s business strategy has always revolved around scale, as the company even forgoes profits in favor of horizontal and vertical expansion, often through the acquisition of other firms. By this strategy, Amazon has become a dominant force in many different markets. </w:t>
+      </w:r>
+      <w:r>
+        <w:rPr>
+          <w:rFonts w:ascii="Times New Roman" w:hAnsi="Times New Roman" w:cs="Times New Roman"/>
+          <w:color w:val="323232"/>
+          <w:sz w:val="24"/>
+          <w:szCs w:val="24"/>
+          <w:shd w:val="clear" w:color="auto" w:fill="FFFFFF"/>
+        </w:rPr>
+        <w:t xml:space="preserve">Amazon is most well known </w:t>
+      </w:r>
+      <w:r>
+        <w:rPr>
+          <w:rFonts w:ascii="Times New Roman" w:hAnsi="Times New Roman" w:cs="Times New Roman"/>
+          <w:color w:val="323232"/>
+          <w:sz w:val="24"/>
+          <w:szCs w:val="24"/>
+          <w:shd w:val="clear" w:color="auto" w:fill="FFFFFF"/>
+        </w:rPr>
+        <w:t xml:space="preserve">as </w:t>
+      </w:r>
+      <w:r>
+        <w:rPr>
+          <w:rFonts w:ascii="Times New Roman" w:hAnsi="Times New Roman" w:cs="Times New Roman"/>
+          <w:color w:val="323232"/>
+          <w:sz w:val="24"/>
+          <w:szCs w:val="24"/>
+          <w:shd w:val="clear" w:color="auto" w:fill="FFFFFF"/>
+        </w:rPr>
+        <w:t xml:space="preserve">an online marketplace. They control over 50 percent of e-commerce in the United States, and almost half of all online buyers go directly to Amazon to search for products. </w:t>
+      </w:r>
+      <w:r>
+        <w:rPr>
+          <w:rFonts w:ascii="Times New Roman" w:hAnsi="Times New Roman" w:cs="Times New Roman"/>
+          <w:sz w:val="24"/>
+          <w:szCs w:val="24"/>
+        </w:rPr>
+        <w:t>In addition to this the company participates in cloud computing, payment</w:t>
+      </w:r>
+      <w:r>
+        <w:rPr>
+          <w:rFonts w:ascii="Times New Roman" w:hAnsi="Times New Roman" w:cs="Times New Roman"/>
+          <w:sz w:val="24"/>
+          <w:szCs w:val="24"/>
+        </w:rPr>
+        <w:t xml:space="preserve"> processing</w:t>
+      </w:r>
+      <w:r>
+        <w:rPr>
+          <w:rFonts w:ascii="Times New Roman" w:hAnsi="Times New Roman" w:cs="Times New Roman"/>
+          <w:sz w:val="24"/>
+          <w:szCs w:val="24"/>
+        </w:rPr>
+        <w:t xml:space="preserve">, entertainment and streaming, shipping, and more. With their own payment processes, products, and a shipping fleet that rivals the federal postal service, Amazon controls all the stages of production and distribution of their products. This </w:t>
+      </w:r>
+      <w:r>
+        <w:rPr>
+          <w:rFonts w:ascii="Times New Roman" w:hAnsi="Times New Roman" w:cs="Times New Roman"/>
+          <w:sz w:val="24"/>
+          <w:szCs w:val="24"/>
+        </w:rPr>
+        <w:t>magnitude</w:t>
+      </w:r>
+      <w:r>
+        <w:rPr>
+          <w:rFonts w:ascii="Times New Roman" w:hAnsi="Times New Roman" w:cs="Times New Roman"/>
+          <w:sz w:val="24"/>
+          <w:szCs w:val="24"/>
+        </w:rPr>
+        <w:t xml:space="preserve"> of market height and width gives Amazon leverage and power that most companies </w:t>
       </w:r>
       <w:proofErr w:type="gramStart"/>
       <w:r>
@@ -2475,7 +2545,87 @@
           <w:shd w:val="clear" w:color="auto" w:fill="FFFFFF"/>
         </w:rPr>
         <w:lastRenderedPageBreak/>
-        <w:t xml:space="preserve">One of Amazon’s most profitable areas is their cloud computing service, AWS. AWS makes it easy for companies to create an online presence through apps or websites. Instead of investing in servers and website infrastructure, the company can use AWS to accomplish all of this for much cheaper. Because of this, Amazon is </w:t>
+        <w:t>One of Amazon’s most profitable areas is their cloud computing service, A</w:t>
+      </w:r>
+      <w:r>
+        <w:rPr>
+          <w:rFonts w:ascii="Times New Roman" w:hAnsi="Times New Roman" w:cs="Times New Roman"/>
+          <w:color w:val="323232"/>
+          <w:sz w:val="24"/>
+          <w:szCs w:val="24"/>
+          <w:shd w:val="clear" w:color="auto" w:fill="FFFFFF"/>
+        </w:rPr>
+        <w:t xml:space="preserve">mazon </w:t>
+      </w:r>
+      <w:r>
+        <w:rPr>
+          <w:rFonts w:ascii="Times New Roman" w:hAnsi="Times New Roman" w:cs="Times New Roman"/>
+          <w:color w:val="323232"/>
+          <w:sz w:val="24"/>
+          <w:szCs w:val="24"/>
+          <w:shd w:val="clear" w:color="auto" w:fill="FFFFFF"/>
+        </w:rPr>
+        <w:t>W</w:t>
+      </w:r>
+      <w:r>
+        <w:rPr>
+          <w:rFonts w:ascii="Times New Roman" w:hAnsi="Times New Roman" w:cs="Times New Roman"/>
+          <w:color w:val="323232"/>
+          <w:sz w:val="24"/>
+          <w:szCs w:val="24"/>
+          <w:shd w:val="clear" w:color="auto" w:fill="FFFFFF"/>
+        </w:rPr>
+        <w:t xml:space="preserve">eb </w:t>
+      </w:r>
+      <w:r>
+        <w:rPr>
+          <w:rFonts w:ascii="Times New Roman" w:hAnsi="Times New Roman" w:cs="Times New Roman"/>
+          <w:color w:val="323232"/>
+          <w:sz w:val="24"/>
+          <w:szCs w:val="24"/>
+          <w:shd w:val="clear" w:color="auto" w:fill="FFFFFF"/>
+        </w:rPr>
+        <w:t>S</w:t>
+      </w:r>
+      <w:r>
+        <w:rPr>
+          <w:rFonts w:ascii="Times New Roman" w:hAnsi="Times New Roman" w:cs="Times New Roman"/>
+          <w:color w:val="323232"/>
+          <w:sz w:val="24"/>
+          <w:szCs w:val="24"/>
+          <w:shd w:val="clear" w:color="auto" w:fill="FFFFFF"/>
+        </w:rPr>
+        <w:t>ervices</w:t>
+      </w:r>
+      <w:r>
+        <w:rPr>
+          <w:rFonts w:ascii="Times New Roman" w:hAnsi="Times New Roman" w:cs="Times New Roman"/>
+          <w:color w:val="323232"/>
+          <w:sz w:val="24"/>
+          <w:szCs w:val="24"/>
+          <w:shd w:val="clear" w:color="auto" w:fill="FFFFFF"/>
+        </w:rPr>
+        <w:t>. AWS makes it easy for companies to create an online presence through apps or websites. Instead of investing in servers and website infrastructure, the company can use AWS to accomplish all of this for much cheaper</w:t>
+      </w:r>
+      <w:r>
+        <w:rPr>
+          <w:rFonts w:ascii="Times New Roman" w:hAnsi="Times New Roman" w:cs="Times New Roman"/>
+          <w:color w:val="323232"/>
+          <w:sz w:val="24"/>
+          <w:szCs w:val="24"/>
+          <w:shd w:val="clear" w:color="auto" w:fill="FFFFFF"/>
+        </w:rPr>
+        <w:t xml:space="preserve"> cost</w:t>
+      </w:r>
+      <w:r>
+        <w:rPr>
+          <w:rFonts w:ascii="Times New Roman" w:hAnsi="Times New Roman" w:cs="Times New Roman"/>
+          <w:color w:val="323232"/>
+          <w:sz w:val="24"/>
+          <w:szCs w:val="24"/>
+          <w:shd w:val="clear" w:color="auto" w:fill="FFFFFF"/>
+        </w:rPr>
+        <w:t xml:space="preserve">. Because of this, Amazon is </w:t>
       </w:r>
       <w:proofErr w:type="gramStart"/>
       <w:r>
@@ -2486,7 +2636,17 @@
           <w:szCs w:val="24"/>
           <w:shd w:val="clear" w:color="auto" w:fill="FFFFFF"/>
         </w:rPr>
-        <w:t>actually encouraging</w:t>
+        <w:t>in reality</w:t>
+      </w:r>
+      <w:r>
+        <w:rPr>
+          <w:rFonts w:ascii="Times New Roman" w:hAnsi="Times New Roman" w:cs="Times New Roman"/>
+          <w:color w:val="323232"/>
+          <w:sz w:val="24"/>
+          <w:szCs w:val="24"/>
+          <w:shd w:val="clear" w:color="auto" w:fill="FFFFFF"/>
+        </w:rPr>
+        <w:t xml:space="preserve"> encouraging</w:t>
       </w:r>
       <w:proofErr w:type="gramEnd"/>
       <w:r>
@@ -2521,29 +2681,87 @@
           <w:shd w:val="clear" w:color="auto" w:fill="FFFFFF"/>
         </w:rPr>
         <w:tab/>
-        <w:t xml:space="preserve">This creates an interesting conflict of </w:t>
-      </w:r>
-      <w:proofErr w:type="gramStart"/>
-      <w:r>
-        <w:rPr>
-          <w:rFonts w:ascii="Times New Roman" w:hAnsi="Times New Roman" w:cs="Times New Roman"/>
-          <w:color w:val="323232"/>
-          <w:sz w:val="24"/>
-          <w:szCs w:val="24"/>
-          <w:shd w:val="clear" w:color="auto" w:fill="FFFFFF"/>
-        </w:rPr>
-        <w:t>interests</w:t>
-      </w:r>
-      <w:proofErr w:type="gramEnd"/>
-      <w:r>
-        <w:rPr>
-          <w:rFonts w:ascii="Times New Roman" w:hAnsi="Times New Roman" w:cs="Times New Roman"/>
-          <w:color w:val="323232"/>
-          <w:sz w:val="24"/>
-          <w:szCs w:val="24"/>
-          <w:shd w:val="clear" w:color="auto" w:fill="FFFFFF"/>
-        </w:rPr>
-        <w:t xml:space="preserve"> issue for Amazon. </w:t>
+        <w:t>This creates interesting conflict</w:t>
+      </w:r>
+      <w:r>
+        <w:rPr>
+          <w:rFonts w:ascii="Times New Roman" w:hAnsi="Times New Roman" w:cs="Times New Roman"/>
+          <w:color w:val="323232"/>
+          <w:sz w:val="24"/>
+          <w:szCs w:val="24"/>
+          <w:shd w:val="clear" w:color="auto" w:fill="FFFFFF"/>
+        </w:rPr>
+        <w:t>-</w:t>
+      </w:r>
+      <w:r>
+        <w:rPr>
+          <w:rFonts w:ascii="Times New Roman" w:hAnsi="Times New Roman" w:cs="Times New Roman"/>
+          <w:color w:val="323232"/>
+          <w:sz w:val="24"/>
+          <w:szCs w:val="24"/>
+          <w:shd w:val="clear" w:color="auto" w:fill="FFFFFF"/>
+        </w:rPr>
+        <w:t>of</w:t>
+      </w:r>
+      <w:r>
+        <w:rPr>
+          <w:rFonts w:ascii="Times New Roman" w:hAnsi="Times New Roman" w:cs="Times New Roman"/>
+          <w:color w:val="323232"/>
+          <w:sz w:val="24"/>
+          <w:szCs w:val="24"/>
+          <w:shd w:val="clear" w:color="auto" w:fill="FFFFFF"/>
+        </w:rPr>
+        <w:t>-</w:t>
+      </w:r>
+      <w:r>
+        <w:rPr>
+          <w:rFonts w:ascii="Times New Roman" w:hAnsi="Times New Roman" w:cs="Times New Roman"/>
+          <w:color w:val="323232"/>
+          <w:sz w:val="24"/>
+          <w:szCs w:val="24"/>
+          <w:shd w:val="clear" w:color="auto" w:fill="FFFFFF"/>
+        </w:rPr>
+        <w:t>interes</w:t>
+      </w:r>
+      <w:r>
+        <w:rPr>
+          <w:rFonts w:ascii="Times New Roman" w:hAnsi="Times New Roman" w:cs="Times New Roman"/>
+          <w:color w:val="323232"/>
+          <w:sz w:val="24"/>
+          <w:szCs w:val="24"/>
+          <w:shd w:val="clear" w:color="auto" w:fill="FFFFFF"/>
+        </w:rPr>
+        <w:t>t</w:t>
+      </w:r>
+      <w:r>
+        <w:rPr>
+          <w:rFonts w:ascii="Times New Roman" w:hAnsi="Times New Roman" w:cs="Times New Roman"/>
+          <w:color w:val="323232"/>
+          <w:sz w:val="24"/>
+          <w:szCs w:val="24"/>
+          <w:shd w:val="clear" w:color="auto" w:fill="FFFFFF"/>
+        </w:rPr>
+        <w:t xml:space="preserve"> issue</w:t>
+      </w:r>
+      <w:r>
+        <w:rPr>
+          <w:rFonts w:ascii="Times New Roman" w:hAnsi="Times New Roman" w:cs="Times New Roman"/>
+          <w:color w:val="323232"/>
+          <w:sz w:val="24"/>
+          <w:szCs w:val="24"/>
+          <w:shd w:val="clear" w:color="auto" w:fill="FFFFFF"/>
+        </w:rPr>
+        <w:t>s</w:t>
+      </w:r>
+      <w:r>
+        <w:rPr>
+          <w:rFonts w:ascii="Times New Roman" w:hAnsi="Times New Roman" w:cs="Times New Roman"/>
+          <w:color w:val="323232"/>
+          <w:sz w:val="24"/>
+          <w:szCs w:val="24"/>
+          <w:shd w:val="clear" w:color="auto" w:fill="FFFFFF"/>
+        </w:rPr>
+        <w:t xml:space="preserve"> for Amazon. </w:t>
       </w:r>
       <w:r>
         <w:rPr>
@@ -2565,7 +2783,7 @@
           <w:szCs w:val="24"/>
           <w:shd w:val="clear" w:color="auto" w:fill="FFFFFF"/>
         </w:rPr>
-        <w:t xml:space="preserve"> defined a conflict of interests as when “multiple roles put you at cross purposes”. Amazon’s two roles here, one as a cloud computer and one as an online marketplace, gives it different competing interests. As increasingly many online retailers use AWS, more and more of the market becomes dependent on Amazon to keep their site running and working. So as an online retailer Amazon is a competitor, but through AWS Amazon is also controlling the framework that their rivals depend on.  </w:t>
+        <w:t xml:space="preserve"> defined a conflict of interest as when “multiple roles put you at cross purposes”. Amazon’s two roles here, one as a cloud computer and one as an online marketplace, gives it different competing interests. As increasingly many online retailers use AWS, more and more of the market becomes dependent on Amazon to keep their site running and working. So as an online retailer Amazon is a competitor, but through AWS Amazon is also controlling the framework that their rivals depend on.  </w:t>
       </w:r>
     </w:p>
     <w:p>
@@ -2589,7 +2807,47 @@
           <w:shd w:val="clear" w:color="auto" w:fill="FFFFFF"/>
         </w:rPr>
         <w:tab/>
-        <w:t xml:space="preserve">In addition to the conflict of interests brought about through AWS, Amazon has another potential conflict of interests with regards to third party data. Since Amazon hosts other retailer’s products on their site, they have access to </w:t>
+        <w:t>In addition to the conflict</w:t>
+      </w:r>
+      <w:r>
+        <w:rPr>
+          <w:rFonts w:ascii="Times New Roman" w:hAnsi="Times New Roman" w:cs="Times New Roman"/>
+          <w:color w:val="323232"/>
+          <w:sz w:val="24"/>
+          <w:szCs w:val="24"/>
+          <w:shd w:val="clear" w:color="auto" w:fill="FFFFFF"/>
+        </w:rPr>
+        <w:t>s</w:t>
+      </w:r>
+      <w:r>
+        <w:rPr>
+          <w:rFonts w:ascii="Times New Roman" w:hAnsi="Times New Roman" w:cs="Times New Roman"/>
+          <w:color w:val="323232"/>
+          <w:sz w:val="24"/>
+          <w:szCs w:val="24"/>
+          <w:shd w:val="clear" w:color="auto" w:fill="FFFFFF"/>
+        </w:rPr>
+        <w:t xml:space="preserve"> of interest brought about through AWS, Amazon has another potential conflict of interest with regards to third</w:t>
+      </w:r>
+      <w:r>
+        <w:rPr>
+          <w:rFonts w:ascii="Times New Roman" w:hAnsi="Times New Roman" w:cs="Times New Roman"/>
+          <w:color w:val="323232"/>
+          <w:sz w:val="24"/>
+          <w:szCs w:val="24"/>
+          <w:shd w:val="clear" w:color="auto" w:fill="FFFFFF"/>
+        </w:rPr>
+        <w:t>-</w:t>
+      </w:r>
+      <w:r>
+        <w:rPr>
+          <w:rFonts w:ascii="Times New Roman" w:hAnsi="Times New Roman" w:cs="Times New Roman"/>
+          <w:color w:val="323232"/>
+          <w:sz w:val="24"/>
+          <w:szCs w:val="24"/>
+          <w:shd w:val="clear" w:color="auto" w:fill="FFFFFF"/>
+        </w:rPr>
+        <w:t xml:space="preserve">party data. Since Amazon hosts other retailer’s products on their site, they have access to </w:t>
       </w:r>
       <w:proofErr w:type="gramStart"/>
       <w:r>
@@ -2800,7 +3058,23 @@
           <w:sz w:val="24"/>
           <w:szCs w:val="24"/>
         </w:rPr>
-        <w:t xml:space="preserve"> are trying their best to make sure that firms are held to a high ethical standard. </w:t>
+        <w:t xml:space="preserve"> are trying their best to make sure that </w:t>
+      </w:r>
+      <w:r>
+        <w:rPr>
+          <w:rFonts w:ascii="Times New Roman" w:hAnsi="Times New Roman" w:cs="Times New Roman"/>
+          <w:sz w:val="24"/>
+          <w:szCs w:val="24"/>
+        </w:rPr>
+        <w:t xml:space="preserve">Amazon and similar </w:t>
+      </w:r>
+      <w:r>
+        <w:rPr>
+          <w:rFonts w:ascii="Times New Roman" w:hAnsi="Times New Roman" w:cs="Times New Roman"/>
+          <w:sz w:val="24"/>
+          <w:szCs w:val="24"/>
+        </w:rPr>
+        <w:t xml:space="preserve">firms are held to a high ethical standard. </w:t>
       </w:r>
     </w:p>
     <w:p>
@@ -2859,7 +3133,7 @@
         <w:contextualSpacing/>
         <w:jc w:val="both"/>
       </w:pPr>
-      <w:hyperlink r:id="rId17" w:history="1">
+      <w:hyperlink r:id="rId18" w:history="1">
         <w:r>
           <w:rPr>
             <w:rStyle w:val="Hyperlink"/>
@@ -2879,7 +3153,7 @@
         <w:contextualSpacing/>
         <w:jc w:val="both"/>
       </w:pPr>
-      <w:hyperlink r:id="rId18" w:history="1">
+      <w:hyperlink r:id="rId19" w:history="1">
         <w:r>
           <w:rPr>
             <w:rStyle w:val="Hyperlink"/>
@@ -2899,7 +3173,7 @@
         <w:contextualSpacing/>
         <w:jc w:val="both"/>
       </w:pPr>
-      <w:hyperlink r:id="rId19" w:history="1">
+      <w:hyperlink r:id="rId20" w:history="1">
         <w:r>
           <w:rPr>
             <w:rStyle w:val="Hyperlink"/>
@@ -3956,4 +4230,16 @@
     </a:ext>
   </a:extLst>
 </a:theme>
+</file>
+
+<file path=customXml/item1.xml><?xml version="1.0" encoding="utf-8"?>
+<b:Sources xmlns:b="http://schemas.openxmlformats.org/officeDocument/2006/bibliography" xmlns="http://schemas.openxmlformats.org/officeDocument/2006/bibliography" SelectedStyle="\APASixthEditionOfficeOnline.xsl" StyleName="APA" Version="6"/>
+</file>
+
+<file path=customXml/itemProps1.xml><?xml version="1.0" encoding="utf-8"?>
+<ds:datastoreItem xmlns:ds="http://schemas.openxmlformats.org/officeDocument/2006/customXml" ds:itemID="{6CB80A38-CED9-472B-B93F-17537070B4F9}">
+  <ds:schemaRefs>
+    <ds:schemaRef ds:uri="http://schemas.openxmlformats.org/officeDocument/2006/bibliography"/>
+  </ds:schemaRefs>
+</ds:datastoreItem>
 </file>
</xml_diff>

<commit_message>
(Jacob West) Updated the executive summary for digital media topic and added a scope and conclusion. Converted our submission documents into PDFs
</commit_message>
<xml_diff>
--- a/GroupPaperWithAllTopics.docx
+++ b/GroupPaperWithAllTopics.docx
@@ -1,6 +1,6 @@
 
 <file path=word/document.xml><?xml version="1.0" encoding="utf-8"?>
-<w:document xmlns:wpc="http://schemas.microsoft.com/office/word/2010/wordprocessingCanvas" xmlns:cx="http://schemas.microsoft.com/office/drawing/2014/chartex" xmlns:cx1="http://schemas.microsoft.com/office/drawing/2015/9/8/chartex" xmlns:cx2="http://schemas.microsoft.com/office/drawing/2015/10/21/chartex" xmlns:cx3="http://schemas.microsoft.com/office/drawing/2016/5/9/chartex" xmlns:cx4="http://schemas.microsoft.com/office/drawing/2016/5/10/chartex" xmlns:cx5="http://schemas.microsoft.com/office/drawing/2016/5/11/chartex" xmlns:cx6="http://schemas.microsoft.com/office/drawing/2016/5/12/chartex" xmlns:cx7="http://schemas.microsoft.com/office/drawing/2016/5/13/chartex" xmlns:cx8="http://schemas.microsoft.com/office/drawing/2016/5/14/chartex" xmlns:mc="http://schemas.openxmlformats.org/markup-compatibility/2006" xmlns:aink="http://schemas.microsoft.com/office/drawing/2016/ink" xmlns:am3d="http://schemas.microsoft.com/office/drawing/2017/model3d" xmlns:o="urn:schemas-microsoft-com:office:office" xmlns:r="http://schemas.openxmlformats.org/officeDocument/2006/relationships" xmlns:m="http://schemas.openxmlformats.org/officeDocument/2006/math" xmlns:v="urn:schemas-microsoft-com:vml" xmlns:wp14="http://schemas.microsoft.com/office/word/2010/wordprocessingDrawing" xmlns:wp="http://schemas.openxmlformats.org/drawingml/2006/wordprocessingDrawing" xmlns:w10="urn:schemas-microsoft-com:office:word" xmlns:w="http://schemas.openxmlformats.org/wordprocessingml/2006/main" xmlns:w14="http://schemas.microsoft.com/office/word/2010/wordml" xmlns:w15="http://schemas.microsoft.com/office/word/2012/wordml" xmlns:w16cex="http://schemas.microsoft.com/office/word/2018/wordml/cex" xmlns:w16cid="http://schemas.microsoft.com/office/word/2016/wordml/cid" xmlns:w16="http://schemas.microsoft.com/office/word/2018/wordml" xmlns:w16se="http://schemas.microsoft.com/office/word/2015/wordml/symex" xmlns:wpg="http://schemas.microsoft.com/office/word/2010/wordprocessingGroup" xmlns:wpi="http://schemas.microsoft.com/office/word/2010/wordprocessingInk" xmlns:wne="http://schemas.microsoft.com/office/word/2006/wordml" xmlns:wps="http://schemas.microsoft.com/office/word/2010/wordprocessingShape" xmlns:a="http://schemas.openxmlformats.org/drawingml/2006/main" xmlns:pic="http://schemas.openxmlformats.org/drawingml/2006/picture" xmlns:a14="http://schemas.microsoft.com/office/drawing/2010/main" mc:Ignorable="w14 w15 w16se w16cid w16 w16cex wp14">
+<w:document xmlns:wpc="http://schemas.microsoft.com/office/word/2010/wordprocessingCanvas" xmlns:cx="http://schemas.microsoft.com/office/drawing/2014/chartex" xmlns:cx1="http://schemas.microsoft.com/office/drawing/2015/9/8/chartex" xmlns:cx2="http://schemas.microsoft.com/office/drawing/2015/10/21/chartex" xmlns:cx3="http://schemas.microsoft.com/office/drawing/2016/5/9/chartex" xmlns:cx4="http://schemas.microsoft.com/office/drawing/2016/5/10/chartex" xmlns:cx5="http://schemas.microsoft.com/office/drawing/2016/5/11/chartex" xmlns:cx6="http://schemas.microsoft.com/office/drawing/2016/5/12/chartex" xmlns:cx7="http://schemas.microsoft.com/office/drawing/2016/5/13/chartex" xmlns:cx8="http://schemas.microsoft.com/office/drawing/2016/5/14/chartex" xmlns:mc="http://schemas.openxmlformats.org/markup-compatibility/2006" xmlns:aink="http://schemas.microsoft.com/office/drawing/2016/ink" xmlns:am3d="http://schemas.microsoft.com/office/drawing/2017/model3d" xmlns:o="urn:schemas-microsoft-com:office:office" xmlns:r="http://schemas.openxmlformats.org/officeDocument/2006/relationships" xmlns:m="http://schemas.openxmlformats.org/officeDocument/2006/math" xmlns:v="urn:schemas-microsoft-com:vml" xmlns:wp14="http://schemas.microsoft.com/office/word/2010/wordprocessingDrawing" xmlns:wp="http://schemas.openxmlformats.org/drawingml/2006/wordprocessingDrawing" xmlns:w10="urn:schemas-microsoft-com:office:word" xmlns:w="http://schemas.openxmlformats.org/wordprocessingml/2006/main" xmlns:w14="http://schemas.microsoft.com/office/word/2010/wordml" xmlns:w15="http://schemas.microsoft.com/office/word/2012/wordml" xmlns:w16cex="http://schemas.microsoft.com/office/word/2018/wordml/cex" xmlns:w16cid="http://schemas.microsoft.com/office/word/2016/wordml/cid" xmlns:w16="http://schemas.microsoft.com/office/word/2018/wordml" xmlns:w16sdtdh="http://schemas.microsoft.com/office/word/2020/wordml/sdtdatahash" xmlns:w16se="http://schemas.microsoft.com/office/word/2015/wordml/symex" xmlns:wpg="http://schemas.microsoft.com/office/word/2010/wordprocessingGroup" xmlns:wpi="http://schemas.microsoft.com/office/word/2010/wordprocessingInk" xmlns:wne="http://schemas.microsoft.com/office/word/2006/wordml" xmlns:wps="http://schemas.microsoft.com/office/word/2010/wordprocessingShape" mc:Ignorable="w14 w15 w16se w16cid w16 w16cex w16sdtdh wp14">
   <w:body>
     <w:p>
       <w:pPr>
@@ -41,13 +41,6 @@
           <w:szCs w:val="24"/>
         </w:rPr>
         <w:tab/>
-      </w:r>
-      <w:r>
-        <w:rPr>
-          <w:rFonts w:ascii="Times New Roman" w:hAnsi="Times New Roman" w:cs="Times New Roman"/>
-          <w:sz w:val="24"/>
-          <w:szCs w:val="24"/>
-        </w:rPr>
         <w:t>The United States and China competition in big tech is becoming fiercer. Both the United States and China have duties of self-improvement, which is beginning to put the countries at odds with each other in the growth of each country’s technology infrastructures and advancements. The intensity of competition and desire to become the undisputed global leader in technology has created several conflicts of duties between China and the United States, as well as several internal conflicts of duties for reach country.</w:t>
       </w:r>
     </w:p>
@@ -70,26 +63,29 @@
         <w:t xml:space="preserve">First, China and the United States have the duty of self-improvement. China’s GDP since 1960 remained just about constant at $300 (US Dollars) per capita for almost 40 years. It was not until the late 1990’s and early 200’s that the China GDP per capita began to skyrocket. </w:t>
       </w:r>
       <w:r>
+        <w:rPr>
+          <w:noProof/>
+        </w:rPr>
         <w:drawing>
-          <wp:inline wp14:editId="50A68F71" wp14:anchorId="156FE996">
+          <wp:inline distT="0" distB="0" distL="0" distR="0" wp14:anchorId="156FE996" wp14:editId="50A68F71">
             <wp:extent cx="5943600" cy="4019550"/>
             <wp:effectExtent l="0" t="0" r="0" b="0"/>
-            <wp:docPr id="1" name="Picture 1" title=""/>
+            <wp:docPr id="1" name="Picture 1"/>
             <wp:cNvGraphicFramePr>
-              <a:graphicFrameLocks noChangeAspect="1"/>
+              <a:graphicFrameLocks xmlns:a="http://schemas.openxmlformats.org/drawingml/2006/main" noChangeAspect="1"/>
             </wp:cNvGraphicFramePr>
-            <a:graphic>
+            <a:graphic xmlns:a="http://schemas.openxmlformats.org/drawingml/2006/main">
               <a:graphicData uri="http://schemas.openxmlformats.org/drawingml/2006/picture">
-                <pic:pic>
+                <pic:pic xmlns:pic="http://schemas.openxmlformats.org/drawingml/2006/picture">
                   <pic:nvPicPr>
                     <pic:cNvPr id="0" name="Picture 1"/>
                     <pic:cNvPicPr/>
                   </pic:nvPicPr>
                   <pic:blipFill>
-                    <a:blip r:embed="R4c1d0d54ed72475c">
+                    <a:blip r:embed="rId6">
                       <a:extLst>
-                        <a:ext xmlns:a="http://schemas.openxmlformats.org/drawingml/2006/main" uri="{28A0092B-C50C-407E-A947-70E740481C1C}">
-                          <a14:useLocalDpi val="0"/>
+                        <a:ext uri="{28A0092B-C50C-407E-A947-70E740481C1C}">
+                          <a14:useLocalDpi xmlns:a14="http://schemas.microsoft.com/office/drawing/2010/main" val="0"/>
                         </a:ext>
                       </a:extLst>
                     </a:blip>
@@ -98,7 +94,7 @@
                     </a:stretch>
                   </pic:blipFill>
                   <pic:spPr>
-                    <a:xfrm rot="0" flipH="0" flipV="0">
+                    <a:xfrm>
                       <a:off x="0" y="0"/>
                       <a:ext cx="5943600" cy="4019550"/>
                     </a:xfrm>
@@ -126,6 +122,7 @@
           <w:sz w:val="24"/>
           <w:szCs w:val="24"/>
         </w:rPr>
+        <w:lastRenderedPageBreak/>
         <w:t>China has enjoyed GDP growth, the USA has seen continual, linear improvement in GDP per capita. The current GDP per capita in China is about what the USA experienced in 1980. Both countries are well-fulling their duty of self-improvement, yet other duties are less clear.</w:t>
       </w:r>
     </w:p>
@@ -145,13 +142,6 @@
           <w:szCs w:val="24"/>
         </w:rPr>
         <w:tab/>
-      </w:r>
-      <w:r>
-        <w:rPr>
-          <w:rFonts w:ascii="Times New Roman" w:hAnsi="Times New Roman" w:cs="Times New Roman"/>
-          <w:sz w:val="24"/>
-          <w:szCs w:val="24"/>
-        </w:rPr>
         <w:t>The Chinese Communist Party (CCP) is willing to bend the rules and flex its unfair advantage when it comes to promoting the Growth of China. From the perspective of the United States, the CCP is willing to violate its duty of justice, non-injury, and fidelity evidenced by state sponsored cyber-attacks on US to cripple business and steal trade secrets. The CCP has a conflicting duty of Justice and Self-Beneficence and has shown that it values self-improvement over justice. Thanks to many of these attacks, China has gained valuable information that it has used to help in one of its greatest technological weaknesses- computer chips. Currently, China is about 5-7 years behind in its technological development for computer chips and is unable to meet its demand for computer chips thanks to the quick growth in technologies. The trade secrets China has stolen from the US has helped China play catch up.</w:t>
       </w:r>
     </w:p>
@@ -171,13 +161,6 @@
           <w:szCs w:val="24"/>
         </w:rPr>
         <w:tab/>
-      </w:r>
-      <w:r>
-        <w:rPr>
-          <w:rFonts w:ascii="Times New Roman" w:hAnsi="Times New Roman" w:cs="Times New Roman"/>
-          <w:sz w:val="24"/>
-          <w:szCs w:val="24"/>
-        </w:rPr>
         <w:t xml:space="preserve">The United States is not alone in unfair advantage. China’s huge manufacturing deficit for computer chips has created a dependence on the United States. The United States is in a unique situation because it can sell computer chips to China for a profit- potentially putting China in a better position to overtake the USA in long-term tech advancement- or it can elect to exercise unfair advantage and restrict sales of computer chips. The United States is put in a weird position here because it obviously wants to gain self-improvement through the sale of the chips but doing so might jeopardize the nation’s long-term self-improvement. Due to this conundrum, there is no right or wrong solution to this conflict of duty to self. </w:t>
       </w:r>
     </w:p>
@@ -197,13 +180,6 @@
           <w:szCs w:val="24"/>
         </w:rPr>
         <w:tab/>
-      </w:r>
-      <w:r>
-        <w:rPr>
-          <w:rFonts w:ascii="Times New Roman" w:hAnsi="Times New Roman" w:cs="Times New Roman"/>
-          <w:sz w:val="24"/>
-          <w:szCs w:val="24"/>
-        </w:rPr>
         <w:t xml:space="preserve">In the discussion of unfair advantage, it is important to outline another situation where China will have unfair advantage over the USA. Thanks to the China’s geographical location, it </w:t>
       </w:r>
       <w:proofErr w:type="gramStart"/>
@@ -242,13 +218,6 @@
           <w:szCs w:val="24"/>
         </w:rPr>
         <w:tab/>
-      </w:r>
-      <w:r>
-        <w:rPr>
-          <w:rFonts w:ascii="Times New Roman" w:hAnsi="Times New Roman" w:cs="Times New Roman"/>
-          <w:sz w:val="24"/>
-          <w:szCs w:val="24"/>
-        </w:rPr>
         <w:t xml:space="preserve"> China and the United States have different relationships with their big tech companies. The United States has worked hard to protect its economy and citizens against monopolies and invasive power. Lawsuits against Facebook and Google have been commonplace. There is much discussion about what legislation is appropriate for the US big tech companies. However, the US has taken a </w:t>
       </w:r>
       <w:proofErr w:type="gramStart"/>
@@ -286,13 +255,6 @@
           <w:szCs w:val="24"/>
         </w:rPr>
         <w:tab/>
-      </w:r>
-      <w:r>
-        <w:rPr>
-          <w:rFonts w:ascii="Times New Roman" w:hAnsi="Times New Roman" w:cs="Times New Roman"/>
-          <w:sz w:val="24"/>
-          <w:szCs w:val="24"/>
-        </w:rPr>
         <w:t xml:space="preserve">Due to these conflicting viewpoints on big tech and government involvement, many conflicts of interest and opportunities for unfair advantage arise between the USA and China. China has the opportunity for unfair advantage in the tech sector because it can coerce its big </w:t>
       </w:r>
       <w:r>
@@ -321,13 +283,6 @@
           <w:szCs w:val="24"/>
         </w:rPr>
         <w:tab/>
-      </w:r>
-      <w:r>
-        <w:rPr>
-          <w:rFonts w:ascii="Times New Roman" w:hAnsi="Times New Roman" w:cs="Times New Roman"/>
-          <w:sz w:val="24"/>
-          <w:szCs w:val="24"/>
-        </w:rPr>
         <w:t xml:space="preserve">In review, China exercises holds many opportunities for unfair advantage. First, China exercises unfair advantage through state sponsored </w:t>
       </w:r>
       <w:proofErr w:type="spellStart"/>
@@ -401,13 +356,6 @@
           <w:szCs w:val="24"/>
         </w:rPr>
         <w:tab/>
-      </w:r>
-      <w:r>
-        <w:rPr>
-          <w:rFonts w:ascii="Times New Roman" w:hAnsi="Times New Roman" w:cs="Times New Roman"/>
-          <w:sz w:val="24"/>
-          <w:szCs w:val="24"/>
-        </w:rPr>
         <w:t xml:space="preserve">In review of the United States, the US exercises unfair advantage over China in the operation of its sales of computer Chips. The USA does not want to lose any advantage or footing that it has over China in the superconductor realm, so it limits its sales of computer chips to China. From the United States perspective, this is good business because the scarcity will increase the price at which they can sell to China, and the exclusivity means that China can only satisfy its computing needs as much as the United States is willing to let them. For this reason, </w:t>
       </w:r>
       <w:r>
@@ -436,13 +384,6 @@
           <w:szCs w:val="24"/>
         </w:rPr>
         <w:tab/>
-      </w:r>
-      <w:r>
-        <w:rPr>
-          <w:rFonts w:ascii="Times New Roman" w:hAnsi="Times New Roman" w:cs="Times New Roman"/>
-          <w:sz w:val="24"/>
-          <w:szCs w:val="24"/>
-        </w:rPr>
         <w:t xml:space="preserve">It is my </w:t>
       </w:r>
       <w:proofErr w:type="gramStart"/>
@@ -506,7 +447,7 @@
           <w:szCs w:val="24"/>
         </w:rPr>
       </w:pPr>
-      <w:hyperlink w:history="1" r:id="rId7">
+      <w:hyperlink r:id="rId7" w:history="1">
         <w:r>
           <w:rPr>
             <w:rStyle w:val="Hyperlink"/>
@@ -532,7 +473,7 @@
           <w:szCs w:val="24"/>
         </w:rPr>
       </w:pPr>
-      <w:hyperlink w:history="1" r:id="rId8">
+      <w:hyperlink r:id="rId8" w:history="1">
         <w:r>
           <w:rPr>
             <w:rStyle w:val="Hyperlink"/>
@@ -558,7 +499,7 @@
           <w:szCs w:val="24"/>
         </w:rPr>
       </w:pPr>
-      <w:hyperlink w:history="1" r:id="rId9">
+      <w:hyperlink r:id="rId9" w:history="1">
         <w:r>
           <w:rPr>
             <w:rStyle w:val="Hyperlink"/>
@@ -584,7 +525,7 @@
           <w:szCs w:val="24"/>
         </w:rPr>
       </w:pPr>
-      <w:hyperlink w:history="1" r:id="rId10">
+      <w:hyperlink r:id="rId10" w:history="1">
         <w:r>
           <w:rPr>
             <w:rStyle w:val="Hyperlink"/>
@@ -610,7 +551,7 @@
           <w:szCs w:val="24"/>
         </w:rPr>
       </w:pPr>
-      <w:hyperlink w:history="1" r:id="rId11">
+      <w:hyperlink r:id="rId11" w:history="1">
         <w:r>
           <w:rPr>
             <w:rStyle w:val="Hyperlink"/>
@@ -636,7 +577,7 @@
           <w:szCs w:val="24"/>
         </w:rPr>
       </w:pPr>
-      <w:hyperlink w:history="1" r:id="rId12">
+      <w:hyperlink r:id="rId12" w:history="1">
         <w:r>
           <w:rPr>
             <w:rStyle w:val="Hyperlink"/>
@@ -752,7 +693,7 @@
         <w:spacing w:line="480" w:lineRule="auto"/>
         <w:jc w:val="center"/>
         <w:rPr>
-          <w:rFonts w:ascii="Times New Roman" w:hAnsi="Times New Roman" w:cs="Times New Roman" w:eastAsiaTheme="minorEastAsia"/>
+          <w:rFonts w:ascii="Times New Roman" w:eastAsiaTheme="minorEastAsia" w:hAnsi="Times New Roman" w:cs="Times New Roman"/>
           <w:b/>
           <w:bCs/>
           <w:sz w:val="24"/>
@@ -762,7 +703,7 @@
       </w:pPr>
       <w:r>
         <w:rPr>
-          <w:rFonts w:ascii="Times New Roman" w:hAnsi="Times New Roman" w:cs="Times New Roman" w:eastAsiaTheme="minorEastAsia"/>
+          <w:rFonts w:ascii="Times New Roman" w:eastAsiaTheme="minorEastAsia" w:hAnsi="Times New Roman" w:cs="Times New Roman"/>
           <w:b/>
           <w:bCs/>
           <w:sz w:val="24"/>
@@ -777,15 +718,15 @@
         <w:spacing w:line="480" w:lineRule="auto"/>
         <w:ind w:firstLine="720"/>
         <w:rPr>
-          <w:rFonts w:ascii="Times New Roman" w:hAnsi="Times New Roman" w:cs="Times New Roman" w:eastAsiaTheme="minorEastAsia"/>
-          <w:sz w:val="24"/>
-          <w:szCs w:val="24"/>
-          <w:lang w:eastAsia="zh-TW"/>
-        </w:rPr>
-      </w:pPr>
-      <w:r>
-        <w:rPr>
-          <w:rFonts w:ascii="Times New Roman" w:hAnsi="Times New Roman" w:cs="Times New Roman" w:eastAsiaTheme="minorEastAsia"/>
+          <w:rFonts w:ascii="Times New Roman" w:eastAsiaTheme="minorEastAsia" w:hAnsi="Times New Roman" w:cs="Times New Roman"/>
+          <w:sz w:val="24"/>
+          <w:szCs w:val="24"/>
+          <w:lang w:eastAsia="zh-TW"/>
+        </w:rPr>
+      </w:pPr>
+      <w:r>
+        <w:rPr>
+          <w:rFonts w:ascii="Times New Roman" w:eastAsiaTheme="minorEastAsia" w:hAnsi="Times New Roman" w:cs="Times New Roman"/>
           <w:sz w:val="24"/>
           <w:szCs w:val="24"/>
           <w:lang w:eastAsia="zh-TW"/>
@@ -797,34 +738,26 @@
       <w:pPr>
         <w:spacing w:line="480" w:lineRule="auto"/>
         <w:rPr>
-          <w:rFonts w:ascii="Times New Roman" w:hAnsi="Times New Roman" w:cs="Times New Roman" w:eastAsiaTheme="minorEastAsia"/>
-          <w:sz w:val="24"/>
-          <w:szCs w:val="24"/>
-          <w:lang w:eastAsia="zh-TW"/>
-        </w:rPr>
-      </w:pPr>
-      <w:r>
-        <w:rPr>
-          <w:rFonts w:ascii="Times New Roman" w:hAnsi="Times New Roman" w:cs="Times New Roman" w:eastAsiaTheme="minorEastAsia"/>
+          <w:rFonts w:ascii="Times New Roman" w:eastAsiaTheme="minorEastAsia" w:hAnsi="Times New Roman" w:cs="Times New Roman"/>
+          <w:sz w:val="24"/>
+          <w:szCs w:val="24"/>
+          <w:lang w:eastAsia="zh-TW"/>
+        </w:rPr>
+      </w:pPr>
+      <w:r>
+        <w:rPr>
+          <w:rFonts w:ascii="Times New Roman" w:eastAsiaTheme="minorEastAsia" w:hAnsi="Times New Roman" w:cs="Times New Roman"/>
           <w:sz w:val="24"/>
           <w:szCs w:val="24"/>
           <w:lang w:eastAsia="zh-TW"/>
         </w:rPr>
         <w:tab/>
-      </w:r>
-      <w:r>
-        <w:rPr>
-          <w:rFonts w:ascii="Times New Roman" w:hAnsi="Times New Roman" w:cs="Times New Roman" w:eastAsiaTheme="minorEastAsia"/>
-          <w:sz w:val="24"/>
-          <w:szCs w:val="24"/>
-          <w:lang w:eastAsia="zh-TW"/>
-        </w:rPr>
         <w:t xml:space="preserve">Bots in video games have technically been around for a while. When computers were first created, there was quickly interesting in creating an AI that could play chess. Also, most single player games have some form of AI used in enemies that the players </w:t>
       </w:r>
       <w:proofErr w:type="gramStart"/>
       <w:r>
         <w:rPr>
-          <w:rFonts w:ascii="Times New Roman" w:hAnsi="Times New Roman" w:cs="Times New Roman" w:eastAsiaTheme="minorEastAsia"/>
+          <w:rFonts w:ascii="Times New Roman" w:eastAsiaTheme="minorEastAsia" w:hAnsi="Times New Roman" w:cs="Times New Roman"/>
           <w:sz w:val="24"/>
           <w:szCs w:val="24"/>
           <w:lang w:eastAsia="zh-TW"/>
@@ -834,7 +767,7 @@
       <w:proofErr w:type="gramEnd"/>
       <w:r>
         <w:rPr>
-          <w:rFonts w:ascii="Times New Roman" w:hAnsi="Times New Roman" w:cs="Times New Roman" w:eastAsiaTheme="minorEastAsia"/>
+          <w:rFonts w:ascii="Times New Roman" w:eastAsiaTheme="minorEastAsia" w:hAnsi="Times New Roman" w:cs="Times New Roman"/>
           <w:sz w:val="24"/>
           <w:szCs w:val="24"/>
           <w:lang w:eastAsia="zh-TW"/>
@@ -846,63 +779,67 @@
       <w:pPr>
         <w:spacing w:line="480" w:lineRule="auto"/>
         <w:rPr>
-          <w:rFonts w:ascii="Times New Roman" w:hAnsi="Times New Roman" w:cs="Times New Roman" w:eastAsiaTheme="minorEastAsia"/>
-          <w:sz w:val="24"/>
-          <w:szCs w:val="24"/>
-          <w:lang w:eastAsia="zh-TW"/>
-        </w:rPr>
-      </w:pPr>
-      <w:r>
-        <w:rPr>
-          <w:rFonts w:ascii="Times New Roman" w:hAnsi="Times New Roman" w:cs="Times New Roman" w:eastAsiaTheme="minorEastAsia"/>
+          <w:rFonts w:ascii="Times New Roman" w:eastAsiaTheme="minorEastAsia" w:hAnsi="Times New Roman" w:cs="Times New Roman"/>
+          <w:sz w:val="24"/>
+          <w:szCs w:val="24"/>
+          <w:lang w:eastAsia="zh-TW"/>
+        </w:rPr>
+      </w:pPr>
+      <w:r>
+        <w:rPr>
+          <w:rFonts w:ascii="Times New Roman" w:eastAsiaTheme="minorEastAsia" w:hAnsi="Times New Roman" w:cs="Times New Roman"/>
           <w:sz w:val="24"/>
           <w:szCs w:val="24"/>
           <w:lang w:eastAsia="zh-TW"/>
         </w:rPr>
         <w:tab/>
-      </w:r>
-      <w:r>
-        <w:rPr>
-          <w:rFonts w:ascii="Times New Roman" w:hAnsi="Times New Roman" w:cs="Times New Roman" w:eastAsiaTheme="minorEastAsia"/>
-          <w:sz w:val="24"/>
-          <w:szCs w:val="24"/>
-          <w:lang w:eastAsia="zh-TW"/>
-        </w:rPr>
-        <w:t xml:space="preserve">However, with the recent popularization of Deep Learning, the heights that AI can reach has vastly expanded. Recently, DeepMind created a Starcraft bot called AlphaStar with deep learning. What this essentially means is that AlphaStar was shown thousands of examples of StarCraft games, and with that data used algorithms to create ‘neural connections’ and with that information make informed decisions on best how to play. </w:t>
+        <w:t xml:space="preserve">However, with the recent popularization of Deep Learning, the heights that AI can reach has vastly expanded. Recently, DeepMind created a Starcraft bot called AlphaStar with deep learning. What this essentially means is that AlphaStar was shown thousands of examples of StarCraft games, and with that data used algorithms to create ‘neural connections’ and with that information </w:t>
+      </w:r>
+      <w:proofErr w:type="gramStart"/>
+      <w:r>
+        <w:rPr>
+          <w:rFonts w:ascii="Times New Roman" w:eastAsiaTheme="minorEastAsia" w:hAnsi="Times New Roman" w:cs="Times New Roman"/>
+          <w:sz w:val="24"/>
+          <w:szCs w:val="24"/>
+          <w:lang w:eastAsia="zh-TW"/>
+        </w:rPr>
+        <w:t>make</w:t>
+      </w:r>
+      <w:proofErr w:type="gramEnd"/>
+      <w:r>
+        <w:rPr>
+          <w:rFonts w:ascii="Times New Roman" w:eastAsiaTheme="minorEastAsia" w:hAnsi="Times New Roman" w:cs="Times New Roman"/>
+          <w:sz w:val="24"/>
+          <w:szCs w:val="24"/>
+          <w:lang w:eastAsia="zh-TW"/>
+        </w:rPr>
+        <w:t xml:space="preserve"> informed decisions on best how to play. </w:t>
       </w:r>
     </w:p>
     <w:p>
       <w:pPr>
         <w:spacing w:line="480" w:lineRule="auto"/>
         <w:rPr>
-          <w:rFonts w:ascii="Times New Roman" w:hAnsi="Times New Roman" w:cs="Times New Roman" w:eastAsiaTheme="minorEastAsia"/>
-          <w:sz w:val="24"/>
-          <w:szCs w:val="24"/>
-          <w:lang w:eastAsia="zh-TW"/>
-        </w:rPr>
-      </w:pPr>
-      <w:r>
-        <w:rPr>
-          <w:rFonts w:ascii="Times New Roman" w:hAnsi="Times New Roman" w:cs="Times New Roman" w:eastAsiaTheme="minorEastAsia"/>
+          <w:rFonts w:ascii="Times New Roman" w:eastAsiaTheme="minorEastAsia" w:hAnsi="Times New Roman" w:cs="Times New Roman"/>
+          <w:sz w:val="24"/>
+          <w:szCs w:val="24"/>
+          <w:lang w:eastAsia="zh-TW"/>
+        </w:rPr>
+      </w:pPr>
+      <w:r>
+        <w:rPr>
+          <w:rFonts w:ascii="Times New Roman" w:eastAsiaTheme="minorEastAsia" w:hAnsi="Times New Roman" w:cs="Times New Roman"/>
           <w:sz w:val="24"/>
           <w:szCs w:val="24"/>
           <w:lang w:eastAsia="zh-TW"/>
         </w:rPr>
         <w:tab/>
-      </w:r>
-      <w:r>
-        <w:rPr>
-          <w:rFonts w:ascii="Times New Roman" w:hAnsi="Times New Roman" w:cs="Times New Roman" w:eastAsiaTheme="minorEastAsia"/>
-          <w:sz w:val="24"/>
-          <w:szCs w:val="24"/>
-          <w:lang w:eastAsia="zh-TW"/>
-        </w:rPr>
         <w:t xml:space="preserve">It would be an understatement to say that it was successful. As you can see from the graph below, it managed to increase its ranking past grandmaster in less than 2 weeks. If you play competitive games, you start to see how astounding this is. I personally </w:t>
       </w:r>
       <w:proofErr w:type="gramStart"/>
       <w:r>
         <w:rPr>
-          <w:rFonts w:ascii="Times New Roman" w:hAnsi="Times New Roman" w:cs="Times New Roman" w:eastAsiaTheme="minorEastAsia"/>
+          <w:rFonts w:ascii="Times New Roman" w:eastAsiaTheme="minorEastAsia" w:hAnsi="Times New Roman" w:cs="Times New Roman"/>
           <w:sz w:val="24"/>
           <w:szCs w:val="24"/>
           <w:lang w:eastAsia="zh-TW"/>
@@ -912,7 +849,7 @@
       <w:proofErr w:type="gramEnd"/>
       <w:r>
         <w:rPr>
-          <w:rFonts w:ascii="Times New Roman" w:hAnsi="Times New Roman" w:cs="Times New Roman" w:eastAsiaTheme="minorEastAsia"/>
+          <w:rFonts w:ascii="Times New Roman" w:eastAsiaTheme="minorEastAsia" w:hAnsi="Times New Roman" w:cs="Times New Roman"/>
           <w:sz w:val="24"/>
           <w:szCs w:val="24"/>
           <w:lang w:eastAsia="zh-TW"/>
@@ -921,7 +858,7 @@
       </w:r>
       <w:r>
         <w:rPr>
-          <w:rFonts w:ascii="Times New Roman" w:hAnsi="Times New Roman" w:cs="Times New Roman" w:eastAsiaTheme="minorEastAsia"/>
+          <w:rFonts w:ascii="Times New Roman" w:eastAsiaTheme="minorEastAsia" w:hAnsi="Times New Roman" w:cs="Times New Roman"/>
           <w:sz w:val="24"/>
           <w:szCs w:val="24"/>
           <w:lang w:eastAsia="zh-TW"/>
@@ -932,7 +869,7 @@
       <w:proofErr w:type="gramStart"/>
       <w:r>
         <w:rPr>
-          <w:rFonts w:ascii="Times New Roman" w:hAnsi="Times New Roman" w:cs="Times New Roman" w:eastAsiaTheme="minorEastAsia"/>
+          <w:rFonts w:ascii="Times New Roman" w:eastAsiaTheme="minorEastAsia" w:hAnsi="Times New Roman" w:cs="Times New Roman"/>
           <w:sz w:val="24"/>
           <w:szCs w:val="24"/>
           <w:lang w:eastAsia="zh-TW"/>
@@ -942,7 +879,7 @@
       <w:proofErr w:type="gramEnd"/>
       <w:r>
         <w:rPr>
-          <w:rFonts w:ascii="Times New Roman" w:hAnsi="Times New Roman" w:cs="Times New Roman" w:eastAsiaTheme="minorEastAsia"/>
+          <w:rFonts w:ascii="Times New Roman" w:eastAsiaTheme="minorEastAsia" w:hAnsi="Times New Roman" w:cs="Times New Roman"/>
           <w:sz w:val="24"/>
           <w:szCs w:val="24"/>
           <w:lang w:eastAsia="zh-TW"/>
@@ -954,31 +891,34 @@
       <w:pPr>
         <w:jc w:val="center"/>
         <w:rPr>
-          <w:rFonts w:ascii="Times New Roman" w:hAnsi="Times New Roman" w:cs="Times New Roman" w:eastAsiaTheme="minorEastAsia"/>
-          <w:sz w:val="24"/>
-          <w:szCs w:val="24"/>
-          <w:lang w:eastAsia="zh-TW"/>
-        </w:rPr>
-      </w:pPr>
-      <w:r>
+          <w:rFonts w:ascii="Times New Roman" w:eastAsiaTheme="minorEastAsia" w:hAnsi="Times New Roman" w:cs="Times New Roman"/>
+          <w:sz w:val="24"/>
+          <w:szCs w:val="24"/>
+          <w:lang w:eastAsia="zh-TW"/>
+        </w:rPr>
+      </w:pPr>
+      <w:r>
+        <w:rPr>
+          <w:noProof/>
+        </w:rPr>
         <w:drawing>
-          <wp:inline wp14:editId="36CA384D" wp14:anchorId="26C87BFD">
+          <wp:inline distT="0" distB="0" distL="0" distR="0" wp14:anchorId="26C87BFD" wp14:editId="36CA384D">
             <wp:extent cx="5943600" cy="3130550"/>
             <wp:effectExtent l="0" t="0" r="0" b="0"/>
-            <wp:docPr id="2" name="Picture 2" title=""/>
+            <wp:docPr id="2" name="Picture 2"/>
             <wp:cNvGraphicFramePr>
-              <a:graphicFrameLocks noChangeAspect="1"/>
+              <a:graphicFrameLocks xmlns:a="http://schemas.openxmlformats.org/drawingml/2006/main" noChangeAspect="1"/>
             </wp:cNvGraphicFramePr>
-            <a:graphic>
+            <a:graphic xmlns:a="http://schemas.openxmlformats.org/drawingml/2006/main">
               <a:graphicData uri="http://schemas.openxmlformats.org/drawingml/2006/picture">
-                <pic:pic>
+                <pic:pic xmlns:pic="http://schemas.openxmlformats.org/drawingml/2006/picture">
                   <pic:nvPicPr>
                     <pic:cNvPr id="0" name="Picture 2"/>
                     <pic:cNvPicPr/>
                   </pic:nvPicPr>
                   <pic:blipFill>
-                    <a:blip r:embed="R812dbf3effe6424a">
-                      <a:extLst xmlns:a="http://schemas.openxmlformats.org/drawingml/2006/main">
+                    <a:blip r:embed="rId13">
+                      <a:extLst>
                         <a:ext uri="{28A0092B-C50C-407E-A947-70E740481C1C}">
                           <a14:useLocalDpi xmlns:a14="http://schemas.microsoft.com/office/drawing/2010/main" val="0"/>
                         </a:ext>
@@ -989,7 +929,7 @@
                     </a:stretch>
                   </pic:blipFill>
                   <pic:spPr>
-                    <a:xfrm rot="0" flipH="0" flipV="0">
+                    <a:xfrm>
                       <a:off x="0" y="0"/>
                       <a:ext cx="5943600" cy="3130550"/>
                     </a:xfrm>
@@ -1008,7 +948,7 @@
       <w:pPr>
         <w:jc w:val="center"/>
         <w:rPr>
-          <w:rFonts w:ascii="Times New Roman" w:hAnsi="Times New Roman" w:cs="Times New Roman" w:eastAsiaTheme="minorEastAsia"/>
+          <w:rFonts w:ascii="Times New Roman" w:eastAsiaTheme="minorEastAsia" w:hAnsi="Times New Roman" w:cs="Times New Roman"/>
           <w:sz w:val="24"/>
           <w:szCs w:val="24"/>
           <w:lang w:eastAsia="zh-TW"/>
@@ -1019,7 +959,7 @@
       <w:pPr>
         <w:jc w:val="center"/>
         <w:rPr>
-          <w:rFonts w:ascii="Times New Roman" w:hAnsi="Times New Roman" w:cs="Times New Roman" w:eastAsiaTheme="minorEastAsia"/>
+          <w:rFonts w:ascii="Times New Roman" w:eastAsiaTheme="minorEastAsia" w:hAnsi="Times New Roman" w:cs="Times New Roman"/>
           <w:sz w:val="24"/>
           <w:szCs w:val="24"/>
           <w:lang w:eastAsia="zh-TW"/>
@@ -1030,7 +970,7 @@
       <w:pPr>
         <w:jc w:val="center"/>
         <w:rPr>
-          <w:rFonts w:ascii="Times New Roman" w:hAnsi="Times New Roman" w:cs="Times New Roman" w:eastAsiaTheme="minorEastAsia"/>
+          <w:rFonts w:ascii="Times New Roman" w:eastAsiaTheme="minorEastAsia" w:hAnsi="Times New Roman" w:cs="Times New Roman"/>
           <w:sz w:val="24"/>
           <w:szCs w:val="24"/>
           <w:lang w:eastAsia="zh-TW"/>
@@ -1041,34 +981,26 @@
       <w:pPr>
         <w:spacing w:line="480" w:lineRule="auto"/>
         <w:rPr>
-          <w:rFonts w:ascii="Times New Roman" w:hAnsi="Times New Roman" w:cs="Times New Roman" w:eastAsiaTheme="minorEastAsia"/>
-          <w:sz w:val="24"/>
-          <w:szCs w:val="24"/>
-          <w:lang w:eastAsia="zh-TW"/>
-        </w:rPr>
-      </w:pPr>
-      <w:r>
-        <w:rPr>
-          <w:rFonts w:ascii="Times New Roman" w:hAnsi="Times New Roman" w:cs="Times New Roman" w:eastAsiaTheme="minorEastAsia"/>
+          <w:rFonts w:ascii="Times New Roman" w:eastAsiaTheme="minorEastAsia" w:hAnsi="Times New Roman" w:cs="Times New Roman"/>
+          <w:sz w:val="24"/>
+          <w:szCs w:val="24"/>
+          <w:lang w:eastAsia="zh-TW"/>
+        </w:rPr>
+      </w:pPr>
+      <w:r>
+        <w:rPr>
+          <w:rFonts w:ascii="Times New Roman" w:eastAsiaTheme="minorEastAsia" w:hAnsi="Times New Roman" w:cs="Times New Roman"/>
           <w:sz w:val="24"/>
           <w:szCs w:val="24"/>
           <w:lang w:eastAsia="zh-TW"/>
         </w:rPr>
         <w:tab/>
-      </w:r>
-      <w:r>
-        <w:rPr>
-          <w:rFonts w:ascii="Times New Roman" w:hAnsi="Times New Roman" w:cs="Times New Roman" w:eastAsiaTheme="minorEastAsia"/>
-          <w:sz w:val="24"/>
-          <w:szCs w:val="24"/>
-          <w:lang w:eastAsia="zh-TW"/>
-        </w:rPr>
         <w:t xml:space="preserve">The ethics of using this bot against real players does raise some ethical questions, the main one being of unfair advantage. Is the playing field of this bot really the same as the human players? DeepMind did state that they did take steps to ensure that it played like a human. One example of these steps is when AlphaStar receives information that it can act on, there is a small delay inserted to simulate the processing time of a human. With a bunch of these limitations in place, you could argue that </w:t>
       </w:r>
       <w:proofErr w:type="gramStart"/>
       <w:r>
         <w:rPr>
-          <w:rFonts w:ascii="Times New Roman" w:hAnsi="Times New Roman" w:cs="Times New Roman" w:eastAsiaTheme="minorEastAsia"/>
+          <w:rFonts w:ascii="Times New Roman" w:eastAsiaTheme="minorEastAsia" w:hAnsi="Times New Roman" w:cs="Times New Roman"/>
           <w:sz w:val="24"/>
           <w:szCs w:val="24"/>
           <w:lang w:eastAsia="zh-TW"/>
@@ -1078,7 +1010,7 @@
       <w:proofErr w:type="gramEnd"/>
       <w:r>
         <w:rPr>
-          <w:rFonts w:ascii="Times New Roman" w:hAnsi="Times New Roman" w:cs="Times New Roman" w:eastAsiaTheme="minorEastAsia"/>
+          <w:rFonts w:ascii="Times New Roman" w:eastAsiaTheme="minorEastAsia" w:hAnsi="Times New Roman" w:cs="Times New Roman"/>
           <w:sz w:val="24"/>
           <w:szCs w:val="24"/>
           <w:lang w:eastAsia="zh-TW"/>
@@ -1090,35 +1022,27 @@
       <w:pPr>
         <w:spacing w:line="480" w:lineRule="auto"/>
         <w:rPr>
-          <w:rFonts w:ascii="Times New Roman" w:hAnsi="Times New Roman" w:cs="Times New Roman" w:eastAsiaTheme="minorEastAsia"/>
-          <w:sz w:val="24"/>
-          <w:szCs w:val="24"/>
-          <w:lang w:eastAsia="zh-TW"/>
-        </w:rPr>
-      </w:pPr>
-      <w:r>
-        <w:rPr>
-          <w:rFonts w:ascii="Times New Roman" w:hAnsi="Times New Roman" w:cs="Times New Roman" w:eastAsiaTheme="minorEastAsia"/>
+          <w:rFonts w:ascii="Times New Roman" w:eastAsiaTheme="minorEastAsia" w:hAnsi="Times New Roman" w:cs="Times New Roman"/>
+          <w:sz w:val="24"/>
+          <w:szCs w:val="24"/>
+          <w:lang w:eastAsia="zh-TW"/>
+        </w:rPr>
+      </w:pPr>
+      <w:r>
+        <w:rPr>
+          <w:rFonts w:ascii="Times New Roman" w:eastAsiaTheme="minorEastAsia" w:hAnsi="Times New Roman" w:cs="Times New Roman"/>
           <w:sz w:val="24"/>
           <w:szCs w:val="24"/>
           <w:lang w:eastAsia="zh-TW"/>
         </w:rPr>
         <w:lastRenderedPageBreak/>
         <w:tab/>
-      </w:r>
-      <w:r>
-        <w:rPr>
-          <w:rFonts w:ascii="Times New Roman" w:hAnsi="Times New Roman" w:cs="Times New Roman" w:eastAsiaTheme="minorEastAsia"/>
-          <w:sz w:val="24"/>
-          <w:szCs w:val="24"/>
-          <w:lang w:eastAsia="zh-TW"/>
-        </w:rPr>
         <w:t xml:space="preserve">However, there are still some gaps between how the computer sees things and how human players see them. For example, when human players are playing StarCraft, they can only see the part of the map that is enclosed in their monitor. AlphaStar on the other hand can </w:t>
       </w:r>
       <w:proofErr w:type="gramStart"/>
       <w:r>
         <w:rPr>
-          <w:rFonts w:ascii="Times New Roman" w:hAnsi="Times New Roman" w:cs="Times New Roman" w:eastAsiaTheme="minorEastAsia"/>
+          <w:rFonts w:ascii="Times New Roman" w:eastAsiaTheme="minorEastAsia" w:hAnsi="Times New Roman" w:cs="Times New Roman"/>
           <w:sz w:val="24"/>
           <w:szCs w:val="24"/>
           <w:lang w:eastAsia="zh-TW"/>
@@ -1128,7 +1052,7 @@
       <w:proofErr w:type="gramEnd"/>
       <w:r>
         <w:rPr>
-          <w:rFonts w:ascii="Times New Roman" w:hAnsi="Times New Roman" w:cs="Times New Roman" w:eastAsiaTheme="minorEastAsia"/>
+          <w:rFonts w:ascii="Times New Roman" w:eastAsiaTheme="minorEastAsia" w:hAnsi="Times New Roman" w:cs="Times New Roman"/>
           <w:sz w:val="24"/>
           <w:szCs w:val="24"/>
           <w:lang w:eastAsia="zh-TW"/>
@@ -1140,15 +1064,15 @@
       <w:pPr>
         <w:spacing w:line="480" w:lineRule="auto"/>
         <w:rPr>
-          <w:rFonts w:ascii="Times New Roman" w:hAnsi="Times New Roman" w:cs="Times New Roman" w:eastAsiaTheme="minorEastAsia"/>
-          <w:sz w:val="24"/>
-          <w:szCs w:val="24"/>
-          <w:lang w:eastAsia="zh-TW"/>
-        </w:rPr>
-      </w:pPr>
-      <w:r>
-        <w:rPr>
-          <w:rFonts w:ascii="Times New Roman" w:hAnsi="Times New Roman" w:cs="Times New Roman" w:eastAsiaTheme="minorEastAsia"/>
+          <w:rFonts w:ascii="Times New Roman" w:eastAsiaTheme="minorEastAsia" w:hAnsi="Times New Roman" w:cs="Times New Roman"/>
+          <w:sz w:val="24"/>
+          <w:szCs w:val="24"/>
+          <w:lang w:eastAsia="zh-TW"/>
+        </w:rPr>
+      </w:pPr>
+      <w:r>
+        <w:rPr>
+          <w:rFonts w:ascii="Times New Roman" w:eastAsiaTheme="minorEastAsia" w:hAnsi="Times New Roman" w:cs="Times New Roman"/>
           <w:sz w:val="24"/>
           <w:szCs w:val="24"/>
           <w:lang w:eastAsia="zh-TW"/>
@@ -1157,26 +1081,18 @@
       </w:r>
       <w:r>
         <w:rPr>
-          <w:rFonts w:ascii="Times New Roman" w:hAnsi="Times New Roman" w:cs="Times New Roman" w:eastAsiaTheme="minorEastAsia"/>
+          <w:rFonts w:ascii="Times New Roman" w:eastAsiaTheme="minorEastAsia" w:hAnsi="Times New Roman" w:cs="Times New Roman"/>
           <w:sz w:val="24"/>
           <w:szCs w:val="24"/>
           <w:lang w:eastAsia="zh-TW"/>
         </w:rPr>
         <w:tab/>
-      </w:r>
-      <w:r>
-        <w:rPr>
-          <w:rFonts w:ascii="Times New Roman" w:hAnsi="Times New Roman" w:cs="Times New Roman" w:eastAsiaTheme="minorEastAsia"/>
-          <w:sz w:val="24"/>
-          <w:szCs w:val="24"/>
-          <w:lang w:eastAsia="zh-TW"/>
-        </w:rPr>
         <w:t xml:space="preserve">This issue of speed comes up rather frequently. Another example of a human limitation that AlphaStar avoids is when a player spam clicks a location for their units to move. </w:t>
       </w:r>
       <w:proofErr w:type="gramStart"/>
       <w:r>
         <w:rPr>
-          <w:rFonts w:ascii="Times New Roman" w:hAnsi="Times New Roman" w:cs="Times New Roman" w:eastAsiaTheme="minorEastAsia"/>
+          <w:rFonts w:ascii="Times New Roman" w:eastAsiaTheme="minorEastAsia" w:hAnsi="Times New Roman" w:cs="Times New Roman"/>
           <w:sz w:val="24"/>
           <w:szCs w:val="24"/>
           <w:lang w:eastAsia="zh-TW"/>
@@ -1186,7 +1102,7 @@
       <w:proofErr w:type="gramEnd"/>
       <w:r>
         <w:rPr>
-          <w:rFonts w:ascii="Times New Roman" w:hAnsi="Times New Roman" w:cs="Times New Roman" w:eastAsiaTheme="minorEastAsia"/>
+          <w:rFonts w:ascii="Times New Roman" w:eastAsiaTheme="minorEastAsia" w:hAnsi="Times New Roman" w:cs="Times New Roman"/>
           <w:sz w:val="24"/>
           <w:szCs w:val="24"/>
           <w:lang w:eastAsia="zh-TW"/>
@@ -1198,34 +1114,26 @@
       <w:pPr>
         <w:spacing w:line="480" w:lineRule="auto"/>
         <w:rPr>
-          <w:rFonts w:ascii="Times New Roman" w:hAnsi="Times New Roman" w:cs="Times New Roman" w:eastAsiaTheme="minorEastAsia"/>
-          <w:sz w:val="24"/>
-          <w:szCs w:val="24"/>
-          <w:lang w:eastAsia="zh-TW"/>
-        </w:rPr>
-      </w:pPr>
-      <w:r>
-        <w:rPr>
-          <w:rFonts w:ascii="Times New Roman" w:hAnsi="Times New Roman" w:cs="Times New Roman" w:eastAsiaTheme="minorEastAsia"/>
+          <w:rFonts w:ascii="Times New Roman" w:eastAsiaTheme="minorEastAsia" w:hAnsi="Times New Roman" w:cs="Times New Roman"/>
+          <w:sz w:val="24"/>
+          <w:szCs w:val="24"/>
+          <w:lang w:eastAsia="zh-TW"/>
+        </w:rPr>
+      </w:pPr>
+      <w:r>
+        <w:rPr>
+          <w:rFonts w:ascii="Times New Roman" w:eastAsiaTheme="minorEastAsia" w:hAnsi="Times New Roman" w:cs="Times New Roman"/>
           <w:sz w:val="24"/>
           <w:szCs w:val="24"/>
           <w:lang w:eastAsia="zh-TW"/>
         </w:rPr>
         <w:tab/>
-      </w:r>
-      <w:r>
-        <w:rPr>
-          <w:rFonts w:ascii="Times New Roman" w:hAnsi="Times New Roman" w:cs="Times New Roman" w:eastAsiaTheme="minorEastAsia"/>
-          <w:sz w:val="24"/>
-          <w:szCs w:val="24"/>
-          <w:lang w:eastAsia="zh-TW"/>
-        </w:rPr>
         <w:t xml:space="preserve">There are a bunch of advantages that AlphaStar has over humans, but it also has some limitations which adds to our questioning of the even playing field. One limitation is the fact that AlphaStar has only been trained on one faction. If AlphaStar was to play as another faction it would most certainly lose just because it </w:t>
       </w:r>
       <w:proofErr w:type="gramStart"/>
       <w:r>
         <w:rPr>
-          <w:rFonts w:ascii="Times New Roman" w:hAnsi="Times New Roman" w:cs="Times New Roman" w:eastAsiaTheme="minorEastAsia"/>
+          <w:rFonts w:ascii="Times New Roman" w:eastAsiaTheme="minorEastAsia" w:hAnsi="Times New Roman" w:cs="Times New Roman"/>
           <w:sz w:val="24"/>
           <w:szCs w:val="24"/>
           <w:lang w:eastAsia="zh-TW"/>
@@ -1235,7 +1143,7 @@
       <w:proofErr w:type="gramEnd"/>
       <w:r>
         <w:rPr>
-          <w:rFonts w:ascii="Times New Roman" w:hAnsi="Times New Roman" w:cs="Times New Roman" w:eastAsiaTheme="minorEastAsia"/>
+          <w:rFonts w:ascii="Times New Roman" w:eastAsiaTheme="minorEastAsia" w:hAnsi="Times New Roman" w:cs="Times New Roman"/>
           <w:sz w:val="24"/>
           <w:szCs w:val="24"/>
           <w:lang w:eastAsia="zh-TW"/>
@@ -1245,7 +1153,7 @@
       <w:proofErr w:type="gramStart"/>
       <w:r>
         <w:rPr>
-          <w:rFonts w:ascii="Times New Roman" w:hAnsi="Times New Roman" w:cs="Times New Roman" w:eastAsiaTheme="minorEastAsia"/>
+          <w:rFonts w:ascii="Times New Roman" w:eastAsiaTheme="minorEastAsia" w:hAnsi="Times New Roman" w:cs="Times New Roman"/>
           <w:sz w:val="24"/>
           <w:szCs w:val="24"/>
           <w:lang w:eastAsia="zh-TW"/>
@@ -1255,7 +1163,7 @@
       <w:proofErr w:type="gramEnd"/>
       <w:r>
         <w:rPr>
-          <w:rFonts w:ascii="Times New Roman" w:hAnsi="Times New Roman" w:cs="Times New Roman" w:eastAsiaTheme="minorEastAsia"/>
+          <w:rFonts w:ascii="Times New Roman" w:eastAsiaTheme="minorEastAsia" w:hAnsi="Times New Roman" w:cs="Times New Roman"/>
           <w:sz w:val="24"/>
           <w:szCs w:val="24"/>
           <w:lang w:eastAsia="zh-TW"/>
@@ -1268,7 +1176,7 @@
         <w:spacing w:line="480" w:lineRule="auto"/>
         <w:ind w:firstLine="720"/>
         <w:rPr>
-          <w:rFonts w:ascii="Times New Roman" w:hAnsi="Times New Roman" w:cs="Times New Roman" w:eastAsiaTheme="minorEastAsia"/>
+          <w:rFonts w:ascii="Times New Roman" w:eastAsiaTheme="minorEastAsia" w:hAnsi="Times New Roman" w:cs="Times New Roman"/>
           <w:sz w:val="24"/>
           <w:szCs w:val="24"/>
           <w:lang w:eastAsia="zh-TW"/>
@@ -1277,7 +1185,7 @@
       <w:proofErr w:type="gramStart"/>
       <w:r>
         <w:rPr>
-          <w:rFonts w:ascii="Times New Roman" w:hAnsi="Times New Roman" w:cs="Times New Roman" w:eastAsiaTheme="minorEastAsia"/>
+          <w:rFonts w:ascii="Times New Roman" w:eastAsiaTheme="minorEastAsia" w:hAnsi="Times New Roman" w:cs="Times New Roman"/>
           <w:sz w:val="24"/>
           <w:szCs w:val="24"/>
           <w:lang w:eastAsia="zh-TW"/>
@@ -1287,7 +1195,7 @@
       <w:proofErr w:type="gramEnd"/>
       <w:r>
         <w:rPr>
-          <w:rFonts w:ascii="Times New Roman" w:hAnsi="Times New Roman" w:cs="Times New Roman" w:eastAsiaTheme="minorEastAsia"/>
+          <w:rFonts w:ascii="Times New Roman" w:eastAsiaTheme="minorEastAsia" w:hAnsi="Times New Roman" w:cs="Times New Roman"/>
           <w:sz w:val="24"/>
           <w:szCs w:val="24"/>
           <w:lang w:eastAsia="zh-TW"/>
@@ -1296,7 +1204,7 @@
       </w:r>
       <w:r>
         <w:rPr>
-          <w:rFonts w:ascii="Times New Roman" w:hAnsi="Times New Roman" w:cs="Times New Roman" w:eastAsiaTheme="minorEastAsia"/>
+          <w:rFonts w:ascii="Times New Roman" w:eastAsiaTheme="minorEastAsia" w:hAnsi="Times New Roman" w:cs="Times New Roman"/>
           <w:sz w:val="24"/>
           <w:szCs w:val="24"/>
           <w:lang w:eastAsia="zh-TW"/>
@@ -1307,7 +1215,7 @@
       <w:proofErr w:type="gramStart"/>
       <w:r>
         <w:rPr>
-          <w:rFonts w:ascii="Times New Roman" w:hAnsi="Times New Roman" w:cs="Times New Roman" w:eastAsiaTheme="minorEastAsia"/>
+          <w:rFonts w:ascii="Times New Roman" w:eastAsiaTheme="minorEastAsia" w:hAnsi="Times New Roman" w:cs="Times New Roman"/>
           <w:sz w:val="24"/>
           <w:szCs w:val="24"/>
           <w:lang w:eastAsia="zh-TW"/>
@@ -1317,7 +1225,7 @@
       <w:proofErr w:type="gramEnd"/>
       <w:r>
         <w:rPr>
-          <w:rFonts w:ascii="Times New Roman" w:hAnsi="Times New Roman" w:cs="Times New Roman" w:eastAsiaTheme="minorEastAsia"/>
+          <w:rFonts w:ascii="Times New Roman" w:eastAsiaTheme="minorEastAsia" w:hAnsi="Times New Roman" w:cs="Times New Roman"/>
           <w:sz w:val="24"/>
           <w:szCs w:val="24"/>
           <w:lang w:eastAsia="zh-TW"/>
@@ -1329,34 +1237,26 @@
       <w:pPr>
         <w:spacing w:line="480" w:lineRule="auto"/>
         <w:rPr>
-          <w:rFonts w:ascii="Times New Roman" w:hAnsi="Times New Roman" w:cs="Times New Roman" w:eastAsiaTheme="minorEastAsia"/>
-          <w:sz w:val="24"/>
-          <w:szCs w:val="24"/>
-          <w:lang w:eastAsia="zh-TW"/>
-        </w:rPr>
-      </w:pPr>
-      <w:r>
-        <w:rPr>
-          <w:rFonts w:ascii="Times New Roman" w:hAnsi="Times New Roman" w:cs="Times New Roman" w:eastAsiaTheme="minorEastAsia"/>
+          <w:rFonts w:ascii="Times New Roman" w:eastAsiaTheme="minorEastAsia" w:hAnsi="Times New Roman" w:cs="Times New Roman"/>
+          <w:sz w:val="24"/>
+          <w:szCs w:val="24"/>
+          <w:lang w:eastAsia="zh-TW"/>
+        </w:rPr>
+      </w:pPr>
+      <w:r>
+        <w:rPr>
+          <w:rFonts w:ascii="Times New Roman" w:eastAsiaTheme="minorEastAsia" w:hAnsi="Times New Roman" w:cs="Times New Roman"/>
           <w:sz w:val="24"/>
           <w:szCs w:val="24"/>
           <w:lang w:eastAsia="zh-TW"/>
         </w:rPr>
         <w:tab/>
-      </w:r>
-      <w:r>
-        <w:rPr>
-          <w:rFonts w:ascii="Times New Roman" w:hAnsi="Times New Roman" w:cs="Times New Roman" w:eastAsiaTheme="minorEastAsia"/>
-          <w:sz w:val="24"/>
-          <w:szCs w:val="24"/>
-          <w:lang w:eastAsia="zh-TW"/>
-        </w:rPr>
         <w:t xml:space="preserve">The second prima facie, which I feel like highlights the benefits of AlphaStar would be self-improvement. We are always trying to expand the limits of computers, and AlphaStar shows great promise in the field of Deep Learning. Granted, having a machine being </w:t>
       </w:r>
       <w:proofErr w:type="gramStart"/>
       <w:r>
         <w:rPr>
-          <w:rFonts w:ascii="Times New Roman" w:hAnsi="Times New Roman" w:cs="Times New Roman" w:eastAsiaTheme="minorEastAsia"/>
+          <w:rFonts w:ascii="Times New Roman" w:eastAsiaTheme="minorEastAsia" w:hAnsi="Times New Roman" w:cs="Times New Roman"/>
           <w:sz w:val="24"/>
           <w:szCs w:val="24"/>
           <w:lang w:eastAsia="zh-TW"/>
@@ -1366,7 +1266,7 @@
       <w:proofErr w:type="gramEnd"/>
       <w:r>
         <w:rPr>
-          <w:rFonts w:ascii="Times New Roman" w:hAnsi="Times New Roman" w:cs="Times New Roman" w:eastAsiaTheme="minorEastAsia"/>
+          <w:rFonts w:ascii="Times New Roman" w:eastAsiaTheme="minorEastAsia" w:hAnsi="Times New Roman" w:cs="Times New Roman"/>
           <w:sz w:val="24"/>
           <w:szCs w:val="24"/>
           <w:lang w:eastAsia="zh-TW"/>
@@ -1376,7 +1276,7 @@
       <w:proofErr w:type="gramStart"/>
       <w:r>
         <w:rPr>
-          <w:rFonts w:ascii="Times New Roman" w:hAnsi="Times New Roman" w:cs="Times New Roman" w:eastAsiaTheme="minorEastAsia"/>
+          <w:rFonts w:ascii="Times New Roman" w:eastAsiaTheme="minorEastAsia" w:hAnsi="Times New Roman" w:cs="Times New Roman"/>
           <w:sz w:val="24"/>
           <w:szCs w:val="24"/>
           <w:lang w:eastAsia="zh-TW"/>
@@ -1386,7 +1286,7 @@
       <w:proofErr w:type="gramEnd"/>
       <w:r>
         <w:rPr>
-          <w:rFonts w:ascii="Times New Roman" w:hAnsi="Times New Roman" w:cs="Times New Roman" w:eastAsiaTheme="minorEastAsia"/>
+          <w:rFonts w:ascii="Times New Roman" w:eastAsiaTheme="minorEastAsia" w:hAnsi="Times New Roman" w:cs="Times New Roman"/>
           <w:sz w:val="24"/>
           <w:szCs w:val="24"/>
           <w:lang w:eastAsia="zh-TW"/>
@@ -1398,34 +1298,26 @@
       <w:pPr>
         <w:spacing w:line="480" w:lineRule="auto"/>
         <w:rPr>
-          <w:rFonts w:ascii="Times New Roman" w:hAnsi="Times New Roman" w:cs="Times New Roman" w:eastAsiaTheme="minorEastAsia"/>
-          <w:sz w:val="24"/>
-          <w:szCs w:val="24"/>
-          <w:lang w:eastAsia="zh-TW"/>
-        </w:rPr>
-      </w:pPr>
-      <w:r>
-        <w:rPr>
-          <w:rFonts w:ascii="Times New Roman" w:hAnsi="Times New Roman" w:cs="Times New Roman" w:eastAsiaTheme="minorEastAsia"/>
+          <w:rFonts w:ascii="Times New Roman" w:eastAsiaTheme="minorEastAsia" w:hAnsi="Times New Roman" w:cs="Times New Roman"/>
+          <w:sz w:val="24"/>
+          <w:szCs w:val="24"/>
+          <w:lang w:eastAsia="zh-TW"/>
+        </w:rPr>
+      </w:pPr>
+      <w:r>
+        <w:rPr>
+          <w:rFonts w:ascii="Times New Roman" w:eastAsiaTheme="minorEastAsia" w:hAnsi="Times New Roman" w:cs="Times New Roman"/>
           <w:sz w:val="24"/>
           <w:szCs w:val="24"/>
           <w:lang w:eastAsia="zh-TW"/>
         </w:rPr>
         <w:tab/>
-      </w:r>
-      <w:r>
-        <w:rPr>
-          <w:rFonts w:ascii="Times New Roman" w:hAnsi="Times New Roman" w:cs="Times New Roman" w:eastAsiaTheme="minorEastAsia"/>
-          <w:sz w:val="24"/>
-          <w:szCs w:val="24"/>
-          <w:lang w:eastAsia="zh-TW"/>
-        </w:rPr>
         <w:t xml:space="preserve">The last prima facie that comes into question is veracity. This seemed to be a point that was focused on a lot in the ‘Don’t Expect AI to Play Like a Human’ article. One of the biggest issues with AlphaStar is that </w:t>
       </w:r>
       <w:proofErr w:type="gramStart"/>
       <w:r>
         <w:rPr>
-          <w:rFonts w:ascii="Times New Roman" w:hAnsi="Times New Roman" w:cs="Times New Roman" w:eastAsiaTheme="minorEastAsia"/>
+          <w:rFonts w:ascii="Times New Roman" w:eastAsiaTheme="minorEastAsia" w:hAnsi="Times New Roman" w:cs="Times New Roman"/>
           <w:sz w:val="24"/>
           <w:szCs w:val="24"/>
           <w:lang w:eastAsia="zh-TW"/>
@@ -1435,7 +1327,7 @@
       <w:proofErr w:type="gramEnd"/>
       <w:r>
         <w:rPr>
-          <w:rFonts w:ascii="Times New Roman" w:hAnsi="Times New Roman" w:cs="Times New Roman" w:eastAsiaTheme="minorEastAsia"/>
+          <w:rFonts w:ascii="Times New Roman" w:eastAsiaTheme="minorEastAsia" w:hAnsi="Times New Roman" w:cs="Times New Roman"/>
           <w:sz w:val="24"/>
           <w:szCs w:val="24"/>
           <w:lang w:eastAsia="zh-TW"/>
@@ -1445,7 +1337,7 @@
       <w:proofErr w:type="gramStart"/>
       <w:r>
         <w:rPr>
-          <w:rFonts w:ascii="Times New Roman" w:hAnsi="Times New Roman" w:cs="Times New Roman" w:eastAsiaTheme="minorEastAsia"/>
+          <w:rFonts w:ascii="Times New Roman" w:eastAsiaTheme="minorEastAsia" w:hAnsi="Times New Roman" w:cs="Times New Roman"/>
           <w:sz w:val="24"/>
           <w:szCs w:val="24"/>
           <w:lang w:eastAsia="zh-TW"/>
@@ -1455,7 +1347,7 @@
       <w:proofErr w:type="gramEnd"/>
       <w:r>
         <w:rPr>
-          <w:rFonts w:ascii="Times New Roman" w:hAnsi="Times New Roman" w:cs="Times New Roman" w:eastAsiaTheme="minorEastAsia"/>
+          <w:rFonts w:ascii="Times New Roman" w:eastAsiaTheme="minorEastAsia" w:hAnsi="Times New Roman" w:cs="Times New Roman"/>
           <w:sz w:val="24"/>
           <w:szCs w:val="24"/>
           <w:lang w:eastAsia="zh-TW"/>
@@ -1465,7 +1357,7 @@
       <w:proofErr w:type="spellStart"/>
       <w:r>
         <w:rPr>
-          <w:rFonts w:ascii="Times New Roman" w:hAnsi="Times New Roman" w:cs="Times New Roman" w:eastAsiaTheme="minorEastAsia"/>
+          <w:rFonts w:ascii="Times New Roman" w:eastAsiaTheme="minorEastAsia" w:hAnsi="Times New Roman" w:cs="Times New Roman"/>
           <w:sz w:val="24"/>
           <w:szCs w:val="24"/>
           <w:lang w:eastAsia="zh-TW"/>
@@ -1475,7 +1367,7 @@
       <w:proofErr w:type="spellEnd"/>
       <w:r>
         <w:rPr>
-          <w:rFonts w:ascii="Times New Roman" w:hAnsi="Times New Roman" w:cs="Times New Roman" w:eastAsiaTheme="minorEastAsia"/>
+          <w:rFonts w:ascii="Times New Roman" w:eastAsiaTheme="minorEastAsia" w:hAnsi="Times New Roman" w:cs="Times New Roman"/>
           <w:sz w:val="24"/>
           <w:szCs w:val="24"/>
           <w:lang w:eastAsia="zh-TW"/>
@@ -1485,7 +1377,7 @@
       <w:proofErr w:type="spellStart"/>
       <w:r>
         <w:rPr>
-          <w:rFonts w:ascii="Times New Roman" w:hAnsi="Times New Roman" w:cs="Times New Roman" w:eastAsiaTheme="minorEastAsia"/>
+          <w:rFonts w:ascii="Times New Roman" w:eastAsiaTheme="minorEastAsia" w:hAnsi="Times New Roman" w:cs="Times New Roman"/>
           <w:sz w:val="24"/>
           <w:szCs w:val="24"/>
           <w:lang w:eastAsia="zh-TW"/>
@@ -1495,7 +1387,7 @@
       <w:proofErr w:type="spellEnd"/>
       <w:r>
         <w:rPr>
-          <w:rFonts w:ascii="Times New Roman" w:hAnsi="Times New Roman" w:cs="Times New Roman" w:eastAsiaTheme="minorEastAsia"/>
+          <w:rFonts w:ascii="Times New Roman" w:eastAsiaTheme="minorEastAsia" w:hAnsi="Times New Roman" w:cs="Times New Roman"/>
           <w:sz w:val="24"/>
           <w:szCs w:val="24"/>
           <w:lang w:eastAsia="zh-TW"/>
@@ -1507,34 +1399,26 @@
       <w:pPr>
         <w:spacing w:line="480" w:lineRule="auto"/>
         <w:rPr>
-          <w:rFonts w:ascii="Times New Roman" w:hAnsi="Times New Roman" w:cs="Times New Roman" w:eastAsiaTheme="minorEastAsia"/>
-          <w:sz w:val="24"/>
-          <w:szCs w:val="24"/>
-          <w:lang w:eastAsia="zh-TW"/>
-        </w:rPr>
-      </w:pPr>
-      <w:r>
-        <w:rPr>
-          <w:rFonts w:ascii="Times New Roman" w:hAnsi="Times New Roman" w:cs="Times New Roman" w:eastAsiaTheme="minorEastAsia"/>
+          <w:rFonts w:ascii="Times New Roman" w:eastAsiaTheme="minorEastAsia" w:hAnsi="Times New Roman" w:cs="Times New Roman"/>
+          <w:sz w:val="24"/>
+          <w:szCs w:val="24"/>
+          <w:lang w:eastAsia="zh-TW"/>
+        </w:rPr>
+      </w:pPr>
+      <w:r>
+        <w:rPr>
+          <w:rFonts w:ascii="Times New Roman" w:eastAsiaTheme="minorEastAsia" w:hAnsi="Times New Roman" w:cs="Times New Roman"/>
           <w:sz w:val="24"/>
           <w:szCs w:val="24"/>
           <w:lang w:eastAsia="zh-TW"/>
         </w:rPr>
         <w:tab/>
-      </w:r>
-      <w:r>
-        <w:rPr>
-          <w:rFonts w:ascii="Times New Roman" w:hAnsi="Times New Roman" w:cs="Times New Roman" w:eastAsiaTheme="minorEastAsia"/>
-          <w:sz w:val="24"/>
-          <w:szCs w:val="24"/>
-          <w:lang w:eastAsia="zh-TW"/>
-        </w:rPr>
         <w:t xml:space="preserve">Lots of these prima facie come connected with potential neutralizations. For example, the prima facie of non-injury naturally comes with denial of injury. This argument was highlighted earlier, but one could argue that a bot being </w:t>
       </w:r>
       <w:proofErr w:type="gramStart"/>
       <w:r>
         <w:rPr>
-          <w:rFonts w:ascii="Times New Roman" w:hAnsi="Times New Roman" w:cs="Times New Roman" w:eastAsiaTheme="minorEastAsia"/>
+          <w:rFonts w:ascii="Times New Roman" w:eastAsiaTheme="minorEastAsia" w:hAnsi="Times New Roman" w:cs="Times New Roman"/>
           <w:sz w:val="24"/>
           <w:szCs w:val="24"/>
           <w:lang w:eastAsia="zh-TW"/>
@@ -1544,7 +1428,7 @@
       <w:proofErr w:type="gramEnd"/>
       <w:r>
         <w:rPr>
-          <w:rFonts w:ascii="Times New Roman" w:hAnsi="Times New Roman" w:cs="Times New Roman" w:eastAsiaTheme="minorEastAsia"/>
+          <w:rFonts w:ascii="Times New Roman" w:eastAsiaTheme="minorEastAsia" w:hAnsi="Times New Roman" w:cs="Times New Roman"/>
           <w:sz w:val="24"/>
           <w:szCs w:val="24"/>
           <w:lang w:eastAsia="zh-TW"/>
@@ -1553,7 +1437,7 @@
       </w:r>
       <w:r>
         <w:rPr>
-          <w:rFonts w:ascii="Times New Roman" w:hAnsi="Times New Roman" w:cs="Times New Roman" w:eastAsiaTheme="minorEastAsia"/>
+          <w:rFonts w:ascii="Times New Roman" w:eastAsiaTheme="minorEastAsia" w:hAnsi="Times New Roman" w:cs="Times New Roman"/>
           <w:sz w:val="24"/>
           <w:szCs w:val="24"/>
           <w:lang w:eastAsia="zh-TW"/>
@@ -1564,7 +1448,7 @@
       <w:proofErr w:type="gramStart"/>
       <w:r>
         <w:rPr>
-          <w:rFonts w:ascii="Times New Roman" w:hAnsi="Times New Roman" w:cs="Times New Roman" w:eastAsiaTheme="minorEastAsia"/>
+          <w:rFonts w:ascii="Times New Roman" w:eastAsiaTheme="minorEastAsia" w:hAnsi="Times New Roman" w:cs="Times New Roman"/>
           <w:sz w:val="24"/>
           <w:szCs w:val="24"/>
           <w:lang w:eastAsia="zh-TW"/>
@@ -1574,7 +1458,7 @@
       <w:proofErr w:type="gramEnd"/>
       <w:r>
         <w:rPr>
-          <w:rFonts w:ascii="Times New Roman" w:hAnsi="Times New Roman" w:cs="Times New Roman" w:eastAsiaTheme="minorEastAsia"/>
+          <w:rFonts w:ascii="Times New Roman" w:eastAsiaTheme="minorEastAsia" w:hAnsi="Times New Roman" w:cs="Times New Roman"/>
           <w:sz w:val="24"/>
           <w:szCs w:val="24"/>
           <w:lang w:eastAsia="zh-TW"/>
@@ -1586,34 +1470,26 @@
       <w:pPr>
         <w:spacing w:line="480" w:lineRule="auto"/>
         <w:rPr>
-          <w:rFonts w:ascii="Times New Roman" w:hAnsi="Times New Roman" w:cs="Times New Roman" w:eastAsiaTheme="minorEastAsia"/>
-          <w:sz w:val="24"/>
-          <w:szCs w:val="24"/>
-          <w:lang w:eastAsia="zh-TW"/>
-        </w:rPr>
-      </w:pPr>
-      <w:r>
-        <w:rPr>
-          <w:rFonts w:ascii="Times New Roman" w:hAnsi="Times New Roman" w:cs="Times New Roman" w:eastAsiaTheme="minorEastAsia"/>
+          <w:rFonts w:ascii="Times New Roman" w:eastAsiaTheme="minorEastAsia" w:hAnsi="Times New Roman" w:cs="Times New Roman"/>
+          <w:sz w:val="24"/>
+          <w:szCs w:val="24"/>
+          <w:lang w:eastAsia="zh-TW"/>
+        </w:rPr>
+      </w:pPr>
+      <w:r>
+        <w:rPr>
+          <w:rFonts w:ascii="Times New Roman" w:eastAsiaTheme="minorEastAsia" w:hAnsi="Times New Roman" w:cs="Times New Roman"/>
           <w:sz w:val="24"/>
           <w:szCs w:val="24"/>
           <w:lang w:eastAsia="zh-TW"/>
         </w:rPr>
         <w:tab/>
-      </w:r>
-      <w:r>
-        <w:rPr>
-          <w:rFonts w:ascii="Times New Roman" w:hAnsi="Times New Roman" w:cs="Times New Roman" w:eastAsiaTheme="minorEastAsia"/>
-          <w:sz w:val="24"/>
-          <w:szCs w:val="24"/>
-          <w:lang w:eastAsia="zh-TW"/>
-        </w:rPr>
         <w:t xml:space="preserve">A potential neutralization whose argument </w:t>
       </w:r>
       <w:proofErr w:type="gramStart"/>
       <w:r>
         <w:rPr>
-          <w:rFonts w:ascii="Times New Roman" w:hAnsi="Times New Roman" w:cs="Times New Roman" w:eastAsiaTheme="minorEastAsia"/>
+          <w:rFonts w:ascii="Times New Roman" w:eastAsiaTheme="minorEastAsia" w:hAnsi="Times New Roman" w:cs="Times New Roman"/>
           <w:sz w:val="24"/>
           <w:szCs w:val="24"/>
           <w:lang w:eastAsia="zh-TW"/>
@@ -1623,7 +1499,7 @@
       <w:proofErr w:type="gramEnd"/>
       <w:r>
         <w:rPr>
-          <w:rFonts w:ascii="Times New Roman" w:hAnsi="Times New Roman" w:cs="Times New Roman" w:eastAsiaTheme="minorEastAsia"/>
+          <w:rFonts w:ascii="Times New Roman" w:eastAsiaTheme="minorEastAsia" w:hAnsi="Times New Roman" w:cs="Times New Roman"/>
           <w:sz w:val="24"/>
           <w:szCs w:val="24"/>
           <w:lang w:eastAsia="zh-TW"/>
@@ -1633,7 +1509,7 @@
       <w:proofErr w:type="gramStart"/>
       <w:r>
         <w:rPr>
-          <w:rFonts w:ascii="Times New Roman" w:hAnsi="Times New Roman" w:cs="Times New Roman" w:eastAsiaTheme="minorEastAsia"/>
+          <w:rFonts w:ascii="Times New Roman" w:eastAsiaTheme="minorEastAsia" w:hAnsi="Times New Roman" w:cs="Times New Roman"/>
           <w:sz w:val="24"/>
           <w:szCs w:val="24"/>
           <w:lang w:eastAsia="zh-TW"/>
@@ -1643,7 +1519,7 @@
       <w:proofErr w:type="gramEnd"/>
       <w:r>
         <w:rPr>
-          <w:rFonts w:ascii="Times New Roman" w:hAnsi="Times New Roman" w:cs="Times New Roman" w:eastAsiaTheme="minorEastAsia"/>
+          <w:rFonts w:ascii="Times New Roman" w:eastAsiaTheme="minorEastAsia" w:hAnsi="Times New Roman" w:cs="Times New Roman"/>
           <w:sz w:val="24"/>
           <w:szCs w:val="24"/>
           <w:lang w:eastAsia="zh-TW"/>
@@ -1655,28 +1531,20 @@
       <w:pPr>
         <w:spacing w:line="480" w:lineRule="auto"/>
         <w:rPr>
-          <w:rFonts w:ascii="Times New Roman" w:hAnsi="Times New Roman" w:cs="Times New Roman" w:eastAsiaTheme="minorEastAsia"/>
-          <w:sz w:val="24"/>
-          <w:szCs w:val="24"/>
-          <w:lang w:eastAsia="zh-TW"/>
-        </w:rPr>
-      </w:pPr>
-      <w:r>
-        <w:rPr>
-          <w:rFonts w:ascii="Times New Roman" w:hAnsi="Times New Roman" w:cs="Times New Roman" w:eastAsiaTheme="minorEastAsia"/>
+          <w:rFonts w:ascii="Times New Roman" w:eastAsiaTheme="minorEastAsia" w:hAnsi="Times New Roman" w:cs="Times New Roman"/>
+          <w:sz w:val="24"/>
+          <w:szCs w:val="24"/>
+          <w:lang w:eastAsia="zh-TW"/>
+        </w:rPr>
+      </w:pPr>
+      <w:r>
+        <w:rPr>
+          <w:rFonts w:ascii="Times New Roman" w:eastAsiaTheme="minorEastAsia" w:hAnsi="Times New Roman" w:cs="Times New Roman"/>
           <w:sz w:val="24"/>
           <w:szCs w:val="24"/>
           <w:lang w:eastAsia="zh-TW"/>
         </w:rPr>
         <w:tab/>
-      </w:r>
-      <w:r>
-        <w:rPr>
-          <w:rFonts w:ascii="Times New Roman" w:hAnsi="Times New Roman" w:cs="Times New Roman" w:eastAsiaTheme="minorEastAsia"/>
-          <w:sz w:val="24"/>
-          <w:szCs w:val="24"/>
-          <w:lang w:eastAsia="zh-TW"/>
-        </w:rPr>
         <w:t xml:space="preserve">In conclusion, AlphaStar showcased some very exciting technology, but with new technologies comes the questions of ethics. Is it okay for this to be introduced into the gaming world, or could it be considered unfair? I think as deep learning continues to progress, we will see more of these bots in the future and will have to answer these questions. </w:t>
       </w:r>
     </w:p>
@@ -1684,7 +1552,7 @@
       <w:pPr>
         <w:jc w:val="center"/>
         <w:rPr>
-          <w:rFonts w:ascii="Times New Roman" w:hAnsi="Times New Roman" w:cs="Times New Roman" w:eastAsiaTheme="minorEastAsia"/>
+          <w:rFonts w:ascii="Times New Roman" w:eastAsiaTheme="minorEastAsia" w:hAnsi="Times New Roman" w:cs="Times New Roman"/>
           <w:sz w:val="24"/>
           <w:szCs w:val="24"/>
           <w:u w:val="single"/>
@@ -1696,7 +1564,7 @@
       <w:pPr>
         <w:jc w:val="center"/>
         <w:rPr>
-          <w:rFonts w:ascii="Times New Roman" w:hAnsi="Times New Roman" w:cs="Times New Roman" w:eastAsiaTheme="minorEastAsia"/>
+          <w:rFonts w:ascii="Times New Roman" w:eastAsiaTheme="minorEastAsia" w:hAnsi="Times New Roman" w:cs="Times New Roman"/>
           <w:sz w:val="24"/>
           <w:szCs w:val="24"/>
           <w:u w:val="single"/>
@@ -1707,15 +1575,15 @@
     <w:p>
       <w:pPr>
         <w:rPr>
-          <w:rFonts w:ascii="Times New Roman" w:hAnsi="Times New Roman" w:cs="Times New Roman" w:eastAsiaTheme="minorEastAsia"/>
-          <w:sz w:val="24"/>
-          <w:szCs w:val="24"/>
-          <w:lang w:eastAsia="zh-TW"/>
-        </w:rPr>
-      </w:pPr>
-      <w:r>
-        <w:rPr>
-          <w:rFonts w:ascii="Times New Roman" w:hAnsi="Times New Roman" w:cs="Times New Roman" w:eastAsiaTheme="minorEastAsia"/>
+          <w:rFonts w:ascii="Times New Roman" w:eastAsiaTheme="minorEastAsia" w:hAnsi="Times New Roman" w:cs="Times New Roman"/>
+          <w:sz w:val="24"/>
+          <w:szCs w:val="24"/>
+          <w:lang w:eastAsia="zh-TW"/>
+        </w:rPr>
+      </w:pPr>
+      <w:r>
+        <w:rPr>
+          <w:rFonts w:ascii="Times New Roman" w:eastAsiaTheme="minorEastAsia" w:hAnsi="Times New Roman" w:cs="Times New Roman"/>
           <w:sz w:val="24"/>
           <w:szCs w:val="24"/>
           <w:lang w:eastAsia="zh-TW"/>
@@ -1726,16 +1594,16 @@
     <w:p>
       <w:pPr>
         <w:rPr>
-          <w:rFonts w:ascii="Times New Roman" w:hAnsi="Times New Roman" w:cs="Times New Roman" w:eastAsiaTheme="minorEastAsia"/>
-          <w:sz w:val="24"/>
-          <w:szCs w:val="24"/>
-          <w:lang w:eastAsia="zh-TW"/>
-        </w:rPr>
-      </w:pPr>
-      <w:hyperlink w:history="1" r:id="rId14">
+          <w:rFonts w:ascii="Times New Roman" w:eastAsiaTheme="minorEastAsia" w:hAnsi="Times New Roman" w:cs="Times New Roman"/>
+          <w:sz w:val="24"/>
+          <w:szCs w:val="24"/>
+          <w:lang w:eastAsia="zh-TW"/>
+        </w:rPr>
+      </w:pPr>
+      <w:hyperlink r:id="rId14" w:history="1">
         <w:r>
           <w:rPr>
-            <w:rFonts w:ascii="Times New Roman" w:hAnsi="Times New Roman" w:cs="Times New Roman" w:eastAsiaTheme="minorEastAsia"/>
+            <w:rFonts w:ascii="Times New Roman" w:eastAsiaTheme="minorEastAsia" w:hAnsi="Times New Roman" w:cs="Times New Roman"/>
             <w:color w:val="0563C1" w:themeColor="hyperlink"/>
             <w:sz w:val="24"/>
             <w:szCs w:val="24"/>
@@ -1749,16 +1617,16 @@
     <w:p>
       <w:pPr>
         <w:rPr>
-          <w:rFonts w:ascii="Times New Roman" w:hAnsi="Times New Roman" w:cs="Times New Roman" w:eastAsiaTheme="minorEastAsia"/>
-          <w:sz w:val="24"/>
-          <w:szCs w:val="24"/>
-          <w:lang w:eastAsia="zh-TW"/>
-        </w:rPr>
-      </w:pPr>
-      <w:hyperlink w:history="1" r:id="rId15">
+          <w:rFonts w:ascii="Times New Roman" w:eastAsiaTheme="minorEastAsia" w:hAnsi="Times New Roman" w:cs="Times New Roman"/>
+          <w:sz w:val="24"/>
+          <w:szCs w:val="24"/>
+          <w:lang w:eastAsia="zh-TW"/>
+        </w:rPr>
+      </w:pPr>
+      <w:hyperlink r:id="rId15" w:history="1">
         <w:r>
           <w:rPr>
-            <w:rFonts w:ascii="Times New Roman" w:hAnsi="Times New Roman" w:cs="Times New Roman" w:eastAsiaTheme="minorEastAsia"/>
+            <w:rFonts w:ascii="Times New Roman" w:eastAsiaTheme="minorEastAsia" w:hAnsi="Times New Roman" w:cs="Times New Roman"/>
             <w:color w:val="0563C1" w:themeColor="hyperlink"/>
             <w:sz w:val="24"/>
             <w:szCs w:val="24"/>
@@ -1772,16 +1640,16 @@
     <w:p>
       <w:pPr>
         <w:rPr>
-          <w:rFonts w:ascii="Times New Roman" w:hAnsi="Times New Roman" w:cs="Times New Roman" w:eastAsiaTheme="minorEastAsia"/>
-          <w:sz w:val="24"/>
-          <w:szCs w:val="24"/>
-          <w:lang w:eastAsia="zh-TW"/>
-        </w:rPr>
-      </w:pPr>
-      <w:hyperlink w:history="1" r:id="rId16">
+          <w:rFonts w:ascii="Times New Roman" w:eastAsiaTheme="minorEastAsia" w:hAnsi="Times New Roman" w:cs="Times New Roman"/>
+          <w:sz w:val="24"/>
+          <w:szCs w:val="24"/>
+          <w:lang w:eastAsia="zh-TW"/>
+        </w:rPr>
+      </w:pPr>
+      <w:hyperlink r:id="rId16" w:history="1">
         <w:r>
           <w:rPr>
-            <w:rFonts w:ascii="Times New Roman" w:hAnsi="Times New Roman" w:cs="Times New Roman" w:eastAsiaTheme="minorEastAsia"/>
+            <w:rFonts w:ascii="Times New Roman" w:eastAsiaTheme="minorEastAsia" w:hAnsi="Times New Roman" w:cs="Times New Roman"/>
             <w:color w:val="0563C1" w:themeColor="hyperlink"/>
             <w:sz w:val="24"/>
             <w:szCs w:val="24"/>
@@ -1795,17 +1663,17 @@
     <w:p>
       <w:pPr>
         <w:rPr>
-          <w:rFonts w:ascii="Times New Roman" w:hAnsi="Times New Roman" w:cs="Times New Roman" w:eastAsiaTheme="minorEastAsia"/>
-          <w:sz w:val="24"/>
-          <w:szCs w:val="24"/>
-          <w:lang w:eastAsia="zh-TW"/>
-        </w:rPr>
-      </w:pPr>
-    </w:p>
-    <w:p>
-      <w:pPr>
-        <w:rPr>
-          <w:rFonts w:ascii="Times New Roman" w:hAnsi="Times New Roman" w:cs="Times New Roman" w:eastAsiaTheme="minorEastAsia"/>
+          <w:rFonts w:ascii="Times New Roman" w:eastAsiaTheme="minorEastAsia" w:hAnsi="Times New Roman" w:cs="Times New Roman"/>
+          <w:sz w:val="24"/>
+          <w:szCs w:val="24"/>
+          <w:lang w:eastAsia="zh-TW"/>
+        </w:rPr>
+      </w:pPr>
+    </w:p>
+    <w:p>
+      <w:pPr>
+        <w:rPr>
+          <w:rFonts w:ascii="Times New Roman" w:eastAsiaTheme="minorEastAsia" w:hAnsi="Times New Roman" w:cs="Times New Roman"/>
           <w:sz w:val="24"/>
           <w:szCs w:val="24"/>
           <w:lang w:eastAsia="zh-TW"/>
@@ -1861,13 +1729,6 @@
           <w:szCs w:val="24"/>
         </w:rPr>
         <w:tab/>
-      </w:r>
-      <w:r>
-        <w:rPr>
-          <w:rFonts w:ascii="Times New Roman" w:hAnsi="Times New Roman" w:cs="Times New Roman"/>
-          <w:sz w:val="24"/>
-          <w:szCs w:val="24"/>
-        </w:rPr>
         <w:t xml:space="preserve">Amazon is the largest company in the world in the consumer services market, and the third largest company in any market. It is only topped by Apple and </w:t>
       </w:r>
       <w:proofErr w:type="spellStart"/>
@@ -1960,13 +1821,6 @@
           <w:szCs w:val="24"/>
         </w:rPr>
         <w:tab/>
-      </w:r>
-      <w:r>
-        <w:rPr>
-          <w:rFonts w:ascii="Times New Roman" w:hAnsi="Times New Roman" w:cs="Times New Roman"/>
-          <w:sz w:val="24"/>
-          <w:szCs w:val="24"/>
-        </w:rPr>
         <w:t xml:space="preserve">In terms of ethics, unfair advantage is defined as enjoying “a benefit or position that comes at anther’s expense – without a good reason”. It is “the opportunity to wield an unfair upper hand” (The Business Ethics Field Guide). However, in the legal business world, unfair advantage is defined differently. The FTC (Federal Trade Commission) aims to “protect consumers and competition by </w:t>
       </w:r>
       <w:r>
@@ -2039,15 +1893,6 @@
           <w:shd w:val="clear" w:color="auto" w:fill="FFFFFF"/>
         </w:rPr>
         <w:tab/>
-      </w:r>
-      <w:r>
-        <w:rPr>
-          <w:rFonts w:ascii="Times New Roman" w:hAnsi="Times New Roman" w:cs="Times New Roman"/>
-          <w:color w:val="323232"/>
-          <w:sz w:val="24"/>
-          <w:szCs w:val="24"/>
-          <w:shd w:val="clear" w:color="auto" w:fill="FFFFFF"/>
-        </w:rPr>
         <w:t xml:space="preserve">Amazon </w:t>
       </w:r>
       <w:proofErr w:type="gramStart"/>
@@ -2149,15 +1994,6 @@
           <w:shd w:val="clear" w:color="auto" w:fill="FFFFFF"/>
         </w:rPr>
         <w:tab/>
-      </w:r>
-      <w:r>
-        <w:rPr>
-          <w:rFonts w:ascii="Times New Roman" w:hAnsi="Times New Roman" w:cs="Times New Roman"/>
-          <w:color w:val="323232"/>
-          <w:sz w:val="24"/>
-          <w:szCs w:val="24"/>
-          <w:shd w:val="clear" w:color="auto" w:fill="FFFFFF"/>
-        </w:rPr>
         <w:t>There have been instances where Amazon has demonstrated the risks of its dominant market power. In 2014, Amazon had an eventful negotiation period with French book publisher Hachette. Hachette used Amazon’s marketplace to sell books, and the publisher wanted control of its own pricing in the marketplace. Amazon wanted to lower the price of Hachette books, and used its leverage to put pressure on Hachette to comply. Amazon pulled many of Hachette’s books from its marketplace, it removed available customer discounts on their products, and it delayed shipping for many of their products. Amazon faced public criticism for these moves (</w:t>
       </w:r>
       <w:r>
@@ -2269,15 +2105,6 @@
           <w:shd w:val="clear" w:color="auto" w:fill="FFFFFF"/>
         </w:rPr>
         <w:tab/>
-      </w:r>
-      <w:r>
-        <w:rPr>
-          <w:rFonts w:ascii="Times New Roman" w:hAnsi="Times New Roman" w:cs="Times New Roman"/>
-          <w:color w:val="323232"/>
-          <w:sz w:val="24"/>
-          <w:szCs w:val="24"/>
-          <w:shd w:val="clear" w:color="auto" w:fill="FFFFFF"/>
-        </w:rPr>
         <w:t xml:space="preserve">The first potential neutralization is denial of victim. Hachette uses Amazon to sell their books. They are not obligated to use Amazon, and if they want to use Amazon then they can expect to have to follow Amazon’s rules. And </w:t>
       </w:r>
       <w:proofErr w:type="gramStart"/>
@@ -2344,15 +2171,6 @@
           <w:shd w:val="clear" w:color="auto" w:fill="FFFFFF"/>
         </w:rPr>
         <w:tab/>
-      </w:r>
-      <w:r>
-        <w:rPr>
-          <w:rFonts w:ascii="Times New Roman" w:hAnsi="Times New Roman" w:cs="Times New Roman"/>
-          <w:color w:val="323232"/>
-          <w:sz w:val="24"/>
-          <w:szCs w:val="24"/>
-          <w:shd w:val="clear" w:color="auto" w:fill="FFFFFF"/>
-        </w:rPr>
         <w:t xml:space="preserve">The second is denial of injury. Amazon did nothing illegal, because as in the denial of victim argument, it is their </w:t>
       </w:r>
       <w:proofErr w:type="gramStart"/>
@@ -2535,8 +2353,8 @@
       <w:r>
         <w:rPr>
           <w:rFonts w:ascii="Times New Roman" w:hAnsi="Times New Roman" w:cs="Times New Roman"/>
-          <w:b w:val="1"/>
-          <w:bCs w:val="1"/>
+          <w:b/>
+          <w:bCs/>
           <w:color w:val="323232"/>
           <w:sz w:val="24"/>
           <w:szCs w:val="24"/>
@@ -2548,8 +2366,8 @@
       <w:r>
         <w:rPr>
           <w:rFonts w:ascii="Times New Roman" w:hAnsi="Times New Roman" w:cs="Times New Roman"/>
-          <w:b w:val="1"/>
-          <w:bCs w:val="1"/>
+          <w:b/>
+          <w:bCs/>
           <w:color w:val="323232"/>
           <w:sz w:val="24"/>
           <w:szCs w:val="24"/>
@@ -2877,15 +2695,6 @@
           <w:shd w:val="clear" w:color="auto" w:fill="FFFFFF"/>
         </w:rPr>
         <w:tab/>
-      </w:r>
-      <w:r>
-        <w:rPr>
-          <w:rFonts w:ascii="Times New Roman" w:hAnsi="Times New Roman" w:cs="Times New Roman"/>
-          <w:color w:val="323232"/>
-          <w:sz w:val="24"/>
-          <w:szCs w:val="24"/>
-          <w:shd w:val="clear" w:color="auto" w:fill="FFFFFF"/>
-        </w:rPr>
         <w:t>This creates interesting conflict</w:t>
       </w:r>
       <w:r>
@@ -3012,15 +2821,6 @@
           <w:shd w:val="clear" w:color="auto" w:fill="FFFFFF"/>
         </w:rPr>
         <w:tab/>
-      </w:r>
-      <w:r>
-        <w:rPr>
-          <w:rFonts w:ascii="Times New Roman" w:hAnsi="Times New Roman" w:cs="Times New Roman"/>
-          <w:color w:val="323232"/>
-          <w:sz w:val="24"/>
-          <w:szCs w:val="24"/>
-          <w:shd w:val="clear" w:color="auto" w:fill="FFFFFF"/>
-        </w:rPr>
         <w:t>In addition to the conflict</w:t>
       </w:r>
       <w:r>
@@ -3116,15 +2916,6 @@
           <w:shd w:val="clear" w:color="auto" w:fill="FFFFFF"/>
         </w:rPr>
         <w:tab/>
-      </w:r>
-      <w:r>
-        <w:rPr>
-          <w:rFonts w:ascii="Times New Roman" w:hAnsi="Times New Roman" w:cs="Times New Roman"/>
-          <w:color w:val="323232"/>
-          <w:sz w:val="24"/>
-          <w:szCs w:val="24"/>
-          <w:shd w:val="clear" w:color="auto" w:fill="FFFFFF"/>
-        </w:rPr>
         <w:t xml:space="preserve">In their report, the House Judiciary subcommittee concluded that </w:t>
       </w:r>
       <w:r>
@@ -3225,7 +3016,25 @@
           <w:sz w:val="24"/>
           <w:szCs w:val="24"/>
         </w:rPr>
-        <w:t xml:space="preserve">”, 2017). In other words, Ms. Kahn and the House Judiciary subcommittee both want to bring the FTC’s definition of unfair advantage more in line with the </w:t>
+        <w:t xml:space="preserve">”, 2017). In other words, Ms. </w:t>
+      </w:r>
+      <w:proofErr w:type="gramStart"/>
+      <w:r>
+        <w:rPr>
+          <w:rFonts w:ascii="Times New Roman" w:hAnsi="Times New Roman" w:cs="Times New Roman"/>
+          <w:sz w:val="24"/>
+          <w:szCs w:val="24"/>
+        </w:rPr>
+        <w:t>Kahn</w:t>
+      </w:r>
+      <w:proofErr w:type="gramEnd"/>
+      <w:r>
+        <w:rPr>
+          <w:rFonts w:ascii="Times New Roman" w:hAnsi="Times New Roman" w:cs="Times New Roman"/>
+          <w:sz w:val="24"/>
+          <w:szCs w:val="24"/>
+        </w:rPr>
+        <w:t xml:space="preserve"> and the House Judiciary subcommittee both want to bring the FTC’s definition of unfair advantage more in line with the </w:t>
       </w:r>
       <w:r>
         <w:rPr>
@@ -3263,13 +3072,6 @@
           <w:szCs w:val="24"/>
         </w:rPr>
         <w:tab/>
-      </w:r>
-      <w:r>
-        <w:rPr>
-          <w:rFonts w:ascii="Times New Roman" w:hAnsi="Times New Roman" w:cs="Times New Roman"/>
-          <w:sz w:val="24"/>
-          <w:szCs w:val="24"/>
-        </w:rPr>
         <w:t xml:space="preserve">This exploration into Amazon’s unfair advantage shows how difficult it can be to apply certain ethical principles in the business world. Especially when dealing with the principles on the level of an entire firm rather than on an individual level, it can be difficult to capture what is required to enforce ethical practices legally. The positive note is that it is apparent that people are ethically </w:t>
       </w:r>
       <w:proofErr w:type="gramStart"/>
@@ -3332,7 +3134,7 @@
         <w:pStyle w:val="NormalWeb"/>
         <w:numPr>
           <w:ilvl w:val="0"/>
-          <w:numId w:val="2"/>
+          <w:numId w:val="4"/>
         </w:numPr>
         <w:spacing w:before="0" w:beforeAutospacing="0" w:after="240" w:afterAutospacing="0"/>
         <w:contextualSpacing/>
@@ -3357,13 +3159,13 @@
         <w:pStyle w:val="NormalWeb"/>
         <w:numPr>
           <w:ilvl w:val="0"/>
-          <w:numId w:val="2"/>
+          <w:numId w:val="4"/>
         </w:numPr>
         <w:spacing w:before="0" w:beforeAutospacing="0" w:after="240" w:afterAutospacing="0"/>
         <w:contextualSpacing/>
         <w:jc w:val="both"/>
       </w:pPr>
-      <w:hyperlink w:history="1" r:id="rId18">
+      <w:hyperlink r:id="rId18" w:history="1">
         <w:r>
           <w:rPr>
             <w:rStyle w:val="Hyperlink"/>
@@ -3377,13 +3179,13 @@
         <w:pStyle w:val="NormalWeb"/>
         <w:numPr>
           <w:ilvl w:val="0"/>
-          <w:numId w:val="2"/>
+          <w:numId w:val="4"/>
         </w:numPr>
         <w:spacing w:before="0" w:beforeAutospacing="0" w:after="240" w:afterAutospacing="0"/>
         <w:contextualSpacing/>
         <w:jc w:val="both"/>
       </w:pPr>
-      <w:hyperlink w:history="1" r:id="rId19">
+      <w:hyperlink r:id="rId19" w:history="1">
         <w:r>
           <w:rPr>
             <w:rStyle w:val="Hyperlink"/>
@@ -3397,14 +3199,13 @@
         <w:pStyle w:val="NormalWeb"/>
         <w:numPr>
           <w:ilvl w:val="0"/>
-          <w:numId w:val="2"/>
+          <w:numId w:val="4"/>
         </w:numPr>
         <w:spacing w:before="0" w:beforeAutospacing="0" w:after="240" w:afterAutospacing="0"/>
         <w:contextualSpacing/>
         <w:jc w:val="both"/>
-        <w:rPr/>
-      </w:pPr>
-      <w:hyperlink r:id="R958d82dc6fce4473">
+      </w:pPr>
+      <w:hyperlink r:id="rId20">
         <w:r>
           <w:rPr>
             <w:rStyle w:val="Hyperlink"/>
@@ -3419,62 +3220,39 @@
         <w:contextualSpacing/>
         <w:jc w:val="center"/>
         <w:rPr>
-          <w:rFonts w:ascii="Times New Roman" w:hAnsi="Times New Roman" w:eastAsia="Times New Roman" w:cs="Times New Roman"/>
-          <w:b w:val="1"/>
-          <w:bCs w:val="1"/>
-          <w:i w:val="0"/>
-          <w:iCs w:val="0"/>
-          <w:strike w:val="0"/>
-          <w:dstrike w:val="0"/>
-          <w:noProof w:val="0"/>
-          <w:color w:val="000000" w:themeColor="text1" w:themeTint="FF" w:themeShade="FF"/>
-          <w:sz w:val="24"/>
-          <w:szCs w:val="24"/>
-          <w:u w:val="none"/>
-          <w:lang w:val="en-US"/>
-        </w:rPr>
-      </w:pPr>
-      <w:r>
-        <w:rPr>
-          <w:rFonts w:ascii="Times New Roman" w:hAnsi="Times New Roman" w:eastAsia="Times New Roman" w:cs="Times New Roman"/>
-          <w:b w:val="1"/>
-          <w:bCs w:val="1"/>
-          <w:i w:val="0"/>
-          <w:iCs w:val="0"/>
-          <w:strike w:val="0"/>
-          <w:dstrike w:val="0"/>
-          <w:noProof w:val="0"/>
-          <w:color w:val="000000" w:themeColor="text1" w:themeTint="FF" w:themeShade="FF"/>
-          <w:sz w:val="24"/>
-          <w:szCs w:val="24"/>
-          <w:u w:val="none"/>
-          <w:lang w:val="en-US"/>
-        </w:rPr>
-        <w:t>Digital Media’s Unfair Advantage</w:t>
-      </w:r>
+          <w:rFonts w:ascii="Times New Roman" w:eastAsia="Times New Roman" w:hAnsi="Times New Roman" w:cs="Times New Roman"/>
+          <w:b/>
+          <w:bCs/>
+          <w:color w:val="000000" w:themeColor="text1"/>
+          <w:sz w:val="24"/>
+          <w:szCs w:val="24"/>
+        </w:rPr>
+      </w:pPr>
     </w:p>
     <w:p>
       <w:pPr>
         <w:spacing w:line="480" w:lineRule="auto"/>
         <w:contextualSpacing/>
-      </w:pPr>
-      <w:r>
-        <w:rPr>
-          <w:rFonts w:ascii="Times New Roman" w:hAnsi="Times New Roman" w:eastAsia="Times New Roman" w:cs="Times New Roman"/>
-          <w:b w:val="0"/>
-          <w:bCs w:val="0"/>
-          <w:i w:val="0"/>
-          <w:iCs w:val="0"/>
-          <w:strike w:val="0"/>
-          <w:dstrike w:val="0"/>
-          <w:noProof w:val="0"/>
-          <w:color w:val="000000" w:themeColor="text1" w:themeTint="FF" w:themeShade="FF"/>
-          <w:sz w:val="24"/>
-          <w:szCs w:val="24"/>
-          <w:u w:val="none"/>
-          <w:lang w:val="en-US"/>
-        </w:rPr>
-        <w:t xml:space="preserve">In 1996, an act was passed titled the “Communications Decency Act” or CDA, whose main purpose was to prohibit the spread of obscene content to minors through internet services. Among other things, the CDA enacted specific protections for providers of these services, provided they were not complicit in the spreading of obscene material through the services they provided. This reduced liability for all those whose service was misused, especially in illegal or immoral means. Section 230 of the CDA reads: “No provider or user of an interactive computer service shall be treated as the publisher or speaker of any information provided by another information content provider”. While the majority of the effects of the CDA were good, there were a few unseen side effects.  In 1996, where social media was in its infancy, these protections allowed those social media users to be protected from other users misusing the platform. </w:t>
+        <w:jc w:val="center"/>
+        <w:rPr>
+          <w:rFonts w:ascii="Times New Roman" w:eastAsia="Times New Roman" w:hAnsi="Times New Roman" w:cs="Times New Roman"/>
+          <w:b/>
+          <w:bCs/>
+          <w:color w:val="000000" w:themeColor="text1"/>
+          <w:sz w:val="24"/>
+          <w:szCs w:val="24"/>
+        </w:rPr>
+      </w:pPr>
+      <w:r>
+        <w:rPr>
+          <w:rFonts w:ascii="Times New Roman" w:eastAsia="Times New Roman" w:hAnsi="Times New Roman" w:cs="Times New Roman"/>
+          <w:b/>
+          <w:bCs/>
+          <w:color w:val="000000" w:themeColor="text1"/>
+          <w:sz w:val="24"/>
+          <w:szCs w:val="24"/>
+        </w:rPr>
+        <w:t>Digital Media’s Unfair Advantage</w:t>
       </w:r>
     </w:p>
     <w:p>
@@ -3485,59 +3263,32 @@
       </w:pPr>
       <w:r>
         <w:rPr>
-          <w:rFonts w:ascii="Times New Roman" w:hAnsi="Times New Roman" w:eastAsia="Times New Roman" w:cs="Times New Roman"/>
-          <w:b w:val="0"/>
-          <w:bCs w:val="0"/>
-          <w:i w:val="0"/>
-          <w:iCs w:val="0"/>
-          <w:strike w:val="0"/>
-          <w:dstrike w:val="0"/>
-          <w:noProof w:val="0"/>
-          <w:color w:val="000000" w:themeColor="text1" w:themeTint="FF" w:themeShade="FF"/>
-          <w:sz w:val="24"/>
-          <w:szCs w:val="24"/>
-          <w:u w:val="none"/>
-          <w:lang w:val="en-US"/>
-        </w:rPr>
-        <w:t xml:space="preserve">When social media was purely social media (and not another type of news outlet), this protection was warranted. </w:t>
+          <w:rFonts w:ascii="Times New Roman" w:eastAsia="Times New Roman" w:hAnsi="Times New Roman" w:cs="Times New Roman"/>
+          <w:color w:val="000000" w:themeColor="text1"/>
+          <w:sz w:val="24"/>
+          <w:szCs w:val="24"/>
+        </w:rPr>
+        <w:t xml:space="preserve">In 1996, an act was passed titled the “Communications Decency Act” or CDA, whose main purpose was to prohibit the spread of obscene content to minors through internet services. Among other things, the CDA enacted specific protections for providers of these services, provided they were not complicit in the spreading of obscene material through the services they provided. This reduced liability for all those whose service was misused, especially in illegal or immoral means. Section 230 of the CDA reads: “No provider or user of an interactive computer service shall be treated as the publisher or speaker of any information provided by another information content provider”. While </w:t>
       </w:r>
       <w:proofErr w:type="gramStart"/>
       <w:r>
         <w:rPr>
-          <w:rFonts w:ascii="Times New Roman" w:hAnsi="Times New Roman" w:eastAsia="Times New Roman" w:cs="Times New Roman"/>
-          <w:b w:val="0"/>
-          <w:bCs w:val="0"/>
-          <w:i w:val="0"/>
-          <w:iCs w:val="0"/>
-          <w:strike w:val="0"/>
-          <w:dstrike w:val="0"/>
-          <w:noProof w:val="0"/>
-          <w:color w:val="000000" w:themeColor="text1" w:themeTint="FF" w:themeShade="FF"/>
-          <w:sz w:val="24"/>
-          <w:szCs w:val="24"/>
-          <w:u w:val="none"/>
-          <w:lang w:val="en-US"/>
-        </w:rPr>
-        <w:t>However</w:t>
+          <w:rFonts w:ascii="Times New Roman" w:eastAsia="Times New Roman" w:hAnsi="Times New Roman" w:cs="Times New Roman"/>
+          <w:color w:val="000000" w:themeColor="text1"/>
+          <w:sz w:val="24"/>
+          <w:szCs w:val="24"/>
+        </w:rPr>
+        <w:t>the majority of</w:t>
       </w:r>
       <w:proofErr w:type="gramEnd"/>
       <w:r>
         <w:rPr>
-          <w:rFonts w:ascii="Times New Roman" w:hAnsi="Times New Roman" w:eastAsia="Times New Roman" w:cs="Times New Roman"/>
-          <w:b w:val="0"/>
-          <w:bCs w:val="0"/>
-          <w:i w:val="0"/>
-          <w:iCs w:val="0"/>
-          <w:strike w:val="0"/>
-          <w:dstrike w:val="0"/>
-          <w:noProof w:val="0"/>
-          <w:color w:val="000000" w:themeColor="text1" w:themeTint="FF" w:themeShade="FF"/>
-          <w:sz w:val="24"/>
-          <w:szCs w:val="24"/>
-          <w:u w:val="none"/>
-          <w:lang w:val="en-US"/>
-        </w:rPr>
-        <w:t xml:space="preserve"> in our day, giants like Facebook, Twitter, Instagram, and others are able to share news, marketplace info, and other information with the same protections. Why is this a problem? Because of the protections given to social media companies, there are little to no restrictions placed on these companies and their spread of information. This means that social media companies are not legally required to fact-check information in the same manner that other media companies are. Where other news outlets are completely liable for the effects of all information shared through their platform, social media companies are not. They can share any information they want, even if it is blatantly false (Bernard, 2019).</w:t>
+          <w:rFonts w:ascii="Times New Roman" w:eastAsia="Times New Roman" w:hAnsi="Times New Roman" w:cs="Times New Roman"/>
+          <w:color w:val="000000" w:themeColor="text1"/>
+          <w:sz w:val="24"/>
+          <w:szCs w:val="24"/>
+        </w:rPr>
+        <w:t xml:space="preserve"> the effects of the CDA were good, there were a few unseen side effects.  In 1996, where social media was in its infancy, these protections allowed those social media users to be protected from other users misusing the platform. </w:t>
       </w:r>
     </w:p>
     <w:p>
@@ -3548,21 +3299,42 @@
       </w:pPr>
       <w:r>
         <w:rPr>
-          <w:rFonts w:ascii="Times New Roman" w:hAnsi="Times New Roman" w:eastAsia="Times New Roman" w:cs="Times New Roman"/>
-          <w:b w:val="0"/>
-          <w:bCs w:val="0"/>
-          <w:i w:val="0"/>
-          <w:iCs w:val="0"/>
-          <w:strike w:val="0"/>
-          <w:dstrike w:val="0"/>
-          <w:noProof w:val="0"/>
-          <w:color w:val="000000" w:themeColor="text1" w:themeTint="FF" w:themeShade="FF"/>
-          <w:sz w:val="24"/>
-          <w:szCs w:val="24"/>
-          <w:u w:val="none"/>
-          <w:lang w:val="en-US"/>
-        </w:rPr>
-        <w:t xml:space="preserve">The legal immunities that big technology companies are given prevent any repercussions for their ability to market off of false information spread through their platform. These protections give digital media companies an unfair advantage over traditional media companies, because there are no restrictions against profiting off of false or questionable information. In the name of “preserving the freedom” to express opinions, social media giants need only provide a notification saying that they haven’t “verified’ the information contained in a post in order to negate all legal repercussions that can come from the spread of malicious or blatantly false information. </w:t>
+          <w:rFonts w:ascii="Times New Roman" w:eastAsia="Times New Roman" w:hAnsi="Times New Roman" w:cs="Times New Roman"/>
+          <w:color w:val="000000" w:themeColor="text1"/>
+          <w:sz w:val="24"/>
+          <w:szCs w:val="24"/>
+        </w:rPr>
+        <w:t xml:space="preserve">When social media was purely social media (and not another type of news outlet), this protection was warranted. </w:t>
+      </w:r>
+      <w:proofErr w:type="gramStart"/>
+      <w:r>
+        <w:rPr>
+          <w:rFonts w:ascii="Times New Roman" w:eastAsia="Times New Roman" w:hAnsi="Times New Roman" w:cs="Times New Roman"/>
+          <w:color w:val="000000" w:themeColor="text1"/>
+          <w:sz w:val="24"/>
+          <w:szCs w:val="24"/>
+        </w:rPr>
+        <w:t>However</w:t>
+      </w:r>
+      <w:proofErr w:type="gramEnd"/>
+      <w:r>
+        <w:rPr>
+          <w:rFonts w:ascii="Times New Roman" w:eastAsia="Times New Roman" w:hAnsi="Times New Roman" w:cs="Times New Roman"/>
+          <w:color w:val="000000" w:themeColor="text1"/>
+          <w:sz w:val="24"/>
+          <w:szCs w:val="24"/>
+        </w:rPr>
+        <w:t xml:space="preserve"> in our day, giants like Facebook, Twitter, Instagram, and others are able to share news, marketplace info, and other information with the same protections. Why is this a problem? Because of the protections given to social media companies, there are little to no restrictions placed on these companies and their spread of information. This means that social media companies are not legally required to fact-check information in the same manner that other media companies are. Where other news outlets are completely liable for the </w:t>
+      </w:r>
+      <w:r>
+        <w:rPr>
+          <w:rFonts w:ascii="Times New Roman" w:eastAsia="Times New Roman" w:hAnsi="Times New Roman" w:cs="Times New Roman"/>
+          <w:color w:val="000000" w:themeColor="text1"/>
+          <w:sz w:val="24"/>
+          <w:szCs w:val="24"/>
+        </w:rPr>
+        <w:lastRenderedPageBreak/>
+        <w:t>effects of all information shared through their platform, social media companies are not. They can share any information they want, even if it is blatantly false (Bernard, 2019).</w:t>
       </w:r>
     </w:p>
     <w:p>
@@ -3573,21 +3345,72 @@
       </w:pPr>
       <w:r>
         <w:rPr>
-          <w:rFonts w:ascii="Times New Roman" w:hAnsi="Times New Roman" w:eastAsia="Times New Roman" w:cs="Times New Roman"/>
-          <w:b w:val="0"/>
-          <w:bCs w:val="0"/>
-          <w:i w:val="0"/>
-          <w:iCs w:val="0"/>
-          <w:strike w:val="0"/>
-          <w:dstrike w:val="0"/>
-          <w:noProof w:val="0"/>
-          <w:color w:val="000000" w:themeColor="text1" w:themeTint="FF" w:themeShade="FF"/>
-          <w:sz w:val="24"/>
-          <w:szCs w:val="24"/>
-          <w:u w:val="none"/>
-          <w:lang w:val="en-US"/>
-        </w:rPr>
-        <w:t xml:space="preserve">Other effects of this protection regard the use of personal information given to these companies. For legal and moral reasons, tech companies are required to keep confidentiality with most user information, in order to protect user identities. In 2019, Facebook was fined $5 billion for the misuse of user information, which conflicted with their company privacy policy. Essentially, Facebook sold private user information to 3rd party companies with the knowledge that they did not share Facebook’s privacy policy. These companies would use that information in ways that Facebook users were not aware of. Facebook was found guilty for illegal use of user information, and was required to pay a fine of $5 billion, and to remodel the way that company handled privacy issues (FTC, 2019). While Facebook as a company was not necessarily misusing user information, Facebook was deemed complicit in the misuse because they allowed information to pass to parties who did not share the same privacy guarantee. This incident is the largest one that directly addresses the unfair advantage created by the CDA. </w:t>
+          <w:rFonts w:ascii="Times New Roman" w:eastAsia="Times New Roman" w:hAnsi="Times New Roman" w:cs="Times New Roman"/>
+          <w:color w:val="000000" w:themeColor="text1"/>
+          <w:sz w:val="24"/>
+          <w:szCs w:val="24"/>
+        </w:rPr>
+        <w:t xml:space="preserve">The legal immunities that big technology companies are given prevent any repercussions for their ability to market </w:t>
+      </w:r>
+      <w:proofErr w:type="gramStart"/>
+      <w:r>
+        <w:rPr>
+          <w:rFonts w:ascii="Times New Roman" w:eastAsia="Times New Roman" w:hAnsi="Times New Roman" w:cs="Times New Roman"/>
+          <w:color w:val="000000" w:themeColor="text1"/>
+          <w:sz w:val="24"/>
+          <w:szCs w:val="24"/>
+        </w:rPr>
+        <w:t>off of</w:t>
+      </w:r>
+      <w:proofErr w:type="gramEnd"/>
+      <w:r>
+        <w:rPr>
+          <w:rFonts w:ascii="Times New Roman" w:eastAsia="Times New Roman" w:hAnsi="Times New Roman" w:cs="Times New Roman"/>
+          <w:color w:val="000000" w:themeColor="text1"/>
+          <w:sz w:val="24"/>
+          <w:szCs w:val="24"/>
+        </w:rPr>
+        <w:t xml:space="preserve"> false information spread through their platform. These protections give digital media companies an unfair advantage over traditional media </w:t>
+      </w:r>
+      <w:proofErr w:type="gramStart"/>
+      <w:r>
+        <w:rPr>
+          <w:rFonts w:ascii="Times New Roman" w:eastAsia="Times New Roman" w:hAnsi="Times New Roman" w:cs="Times New Roman"/>
+          <w:color w:val="000000" w:themeColor="text1"/>
+          <w:sz w:val="24"/>
+          <w:szCs w:val="24"/>
+        </w:rPr>
+        <w:t>companies, because</w:t>
+      </w:r>
+      <w:proofErr w:type="gramEnd"/>
+      <w:r>
+        <w:rPr>
+          <w:rFonts w:ascii="Times New Roman" w:eastAsia="Times New Roman" w:hAnsi="Times New Roman" w:cs="Times New Roman"/>
+          <w:color w:val="000000" w:themeColor="text1"/>
+          <w:sz w:val="24"/>
+          <w:szCs w:val="24"/>
+        </w:rPr>
+        <w:t xml:space="preserve"> there are no restrictions against profiting off of false or questionable information. In the name of “preserving the freedom” to express opinions, social media giants need only provide a notification saying that they </w:t>
+      </w:r>
+      <w:proofErr w:type="gramStart"/>
+      <w:r>
+        <w:rPr>
+          <w:rFonts w:ascii="Times New Roman" w:eastAsia="Times New Roman" w:hAnsi="Times New Roman" w:cs="Times New Roman"/>
+          <w:color w:val="000000" w:themeColor="text1"/>
+          <w:sz w:val="24"/>
+          <w:szCs w:val="24"/>
+        </w:rPr>
+        <w:t>haven’t</w:t>
+      </w:r>
+      <w:proofErr w:type="gramEnd"/>
+      <w:r>
+        <w:rPr>
+          <w:rFonts w:ascii="Times New Roman" w:eastAsia="Times New Roman" w:hAnsi="Times New Roman" w:cs="Times New Roman"/>
+          <w:color w:val="000000" w:themeColor="text1"/>
+          <w:sz w:val="24"/>
+          <w:szCs w:val="24"/>
+        </w:rPr>
+        <w:t xml:space="preserve"> “verified’ the information contained in a post in order to negate all legal repercussions that can come from the spread of malicious or blatantly false information. </w:t>
       </w:r>
     </w:p>
     <w:p>
@@ -3598,21 +3421,52 @@
       </w:pPr>
       <w:r>
         <w:rPr>
-          <w:rFonts w:ascii="Times New Roman" w:hAnsi="Times New Roman" w:eastAsia="Times New Roman" w:cs="Times New Roman"/>
-          <w:b w:val="0"/>
-          <w:bCs w:val="0"/>
-          <w:i w:val="0"/>
-          <w:iCs w:val="0"/>
-          <w:strike w:val="0"/>
-          <w:dstrike w:val="0"/>
-          <w:noProof w:val="0"/>
-          <w:color w:val="000000" w:themeColor="text1" w:themeTint="FF" w:themeShade="FF"/>
-          <w:sz w:val="24"/>
-          <w:szCs w:val="24"/>
-          <w:u w:val="none"/>
-          <w:lang w:val="en-US"/>
-        </w:rPr>
-        <w:t xml:space="preserve">One excuse frequently used by social media giants is that by virtue of the sheer number of users across the world, there is no way to technologically censor all false information spread, and even if there were a way, it would be unconstitutional to do so. However, this is not the case. During the 2020 election for President of the United States, the current President Donald Trump was banned from Twitter following accusations that his tweets “[incited] violence” (Sullivan, 2021). Many other accounts that shared similar views to President Trump were also locked, leading many Conservatives to leave the platform altogether. This mass-banning of accounts is evidence that big tech companies do have the means and infrastructure to censor and prohibit the spread of misinformation, and in fact, are legally required to in order to maintain freedom to profit through advertising on their platform. This is where the dilemma lies. </w:t>
+          <w:rFonts w:ascii="Times New Roman" w:eastAsia="Times New Roman" w:hAnsi="Times New Roman" w:cs="Times New Roman"/>
+          <w:color w:val="000000" w:themeColor="text1"/>
+          <w:sz w:val="24"/>
+          <w:szCs w:val="24"/>
+        </w:rPr>
+        <w:t xml:space="preserve">Other effects of this protection regard the use of personal information given to these companies. For legal and moral reasons, tech companies are required to keep confidentiality with most user information, </w:t>
+      </w:r>
+      <w:proofErr w:type="gramStart"/>
+      <w:r>
+        <w:rPr>
+          <w:rFonts w:ascii="Times New Roman" w:eastAsia="Times New Roman" w:hAnsi="Times New Roman" w:cs="Times New Roman"/>
+          <w:color w:val="000000" w:themeColor="text1"/>
+          <w:sz w:val="24"/>
+          <w:szCs w:val="24"/>
+        </w:rPr>
+        <w:t>in order to</w:t>
+      </w:r>
+      <w:proofErr w:type="gramEnd"/>
+      <w:r>
+        <w:rPr>
+          <w:rFonts w:ascii="Times New Roman" w:eastAsia="Times New Roman" w:hAnsi="Times New Roman" w:cs="Times New Roman"/>
+          <w:color w:val="000000" w:themeColor="text1"/>
+          <w:sz w:val="24"/>
+          <w:szCs w:val="24"/>
+        </w:rPr>
+        <w:t xml:space="preserve"> protect user identities. In 2019, Facebook was fined $5 billion for the misuse of user information, which conflicted with their company privacy policy. Essentially, Facebook sold private user information to 3rd party companies with the knowledge that they did not share Facebook’s privacy policy. These companies would use that information in ways that Facebook users were not aware of. Facebook was found guilty </w:t>
+      </w:r>
+      <w:proofErr w:type="gramStart"/>
+      <w:r>
+        <w:rPr>
+          <w:rFonts w:ascii="Times New Roman" w:eastAsia="Times New Roman" w:hAnsi="Times New Roman" w:cs="Times New Roman"/>
+          <w:color w:val="000000" w:themeColor="text1"/>
+          <w:sz w:val="24"/>
+          <w:szCs w:val="24"/>
+        </w:rPr>
+        <w:t>for</w:t>
+      </w:r>
+      <w:proofErr w:type="gramEnd"/>
+      <w:r>
+        <w:rPr>
+          <w:rFonts w:ascii="Times New Roman" w:eastAsia="Times New Roman" w:hAnsi="Times New Roman" w:cs="Times New Roman"/>
+          <w:color w:val="000000" w:themeColor="text1"/>
+          <w:sz w:val="24"/>
+          <w:szCs w:val="24"/>
+        </w:rPr>
+        <w:t xml:space="preserve"> illegal use of user information, and was required to pay a fine of $5 billion, and to remodel the way that company handled privacy issues (FTC, 2019). While Facebook as a company was not necessarily misusing user information, Facebook was deemed complicit in the misuse because they allowed information to pass to parties who did not share the same privacy guarantee. This incident is the largest one that directly addresses the unfair advantage created by the CDA. </w:t>
       </w:r>
     </w:p>
     <w:p>
@@ -3623,21 +3477,79 @@
       </w:pPr>
       <w:r>
         <w:rPr>
-          <w:rFonts w:ascii="Times New Roman" w:hAnsi="Times New Roman" w:eastAsia="Times New Roman" w:cs="Times New Roman"/>
-          <w:b w:val="0"/>
-          <w:bCs w:val="0"/>
-          <w:i w:val="0"/>
-          <w:iCs w:val="0"/>
-          <w:strike w:val="0"/>
-          <w:dstrike w:val="0"/>
-          <w:noProof w:val="0"/>
-          <w:color w:val="000000" w:themeColor="text1" w:themeTint="FF" w:themeShade="FF"/>
-          <w:sz w:val="24"/>
-          <w:szCs w:val="24"/>
-          <w:u w:val="none"/>
-          <w:lang w:val="en-US"/>
-        </w:rPr>
-        <w:t>This advantage is a good example of legal but unethical advantage. While digital media companies are protected by section 230 of the CDA, this does not mean that their marketing and profiting off the spread of inaccurate or false information is ethical.  Some typical rationalizations used by these digital media companies, relating to the CDA, are: 1) Denial of Responsibility. “By Section 230 of the CDA, we are legally protected from the misuse of any information spread through our platform”, (yet they have no problem profiting off that misinformation and the advantage it provides them over traditional media companies). 2) Denial of Victim. “Social media users sign statements acknowledging everything that they sign up for when making an account. This gives them all responsibility, and they should not trust all the things they read on our platform”. 3) Appeal to Normalcy. “Part of our business model depends on user interaction. We can’t limit how they interact, or the information they share, or we would be intentionally handicapping our business”. While none of these negate the ethical questions raised by this advantage, they do provide some context as to why this unfair advantage hasn’t been addressed on a broader scale.</w:t>
+          <w:rFonts w:ascii="Times New Roman" w:eastAsia="Times New Roman" w:hAnsi="Times New Roman" w:cs="Times New Roman"/>
+          <w:color w:val="000000" w:themeColor="text1"/>
+          <w:sz w:val="24"/>
+          <w:szCs w:val="24"/>
+        </w:rPr>
+        <w:lastRenderedPageBreak/>
+        <w:t xml:space="preserve">One excuse frequently used by social media giants is that by virtue of the sheer number of users across the world, there is no way to technologically censor all false information spread, and even if there were a way, it would be unconstitutional to do so. However, this is not the case. During the 2020 election for President of the United States, the current President Donald Trump was banned from Twitter following accusations that his tweets “[incited] violence” (Sullivan, 2021). Many other accounts that shared similar views to President Trump were also locked, leading many Conservatives to leave the platform altogether. This mass-banning of accounts is evidence that big tech companies do have the means and infrastructure to censor and prohibit the spread of misinformation, and in fact, are legally required to </w:t>
+      </w:r>
+      <w:proofErr w:type="gramStart"/>
+      <w:r>
+        <w:rPr>
+          <w:rFonts w:ascii="Times New Roman" w:eastAsia="Times New Roman" w:hAnsi="Times New Roman" w:cs="Times New Roman"/>
+          <w:color w:val="000000" w:themeColor="text1"/>
+          <w:sz w:val="24"/>
+          <w:szCs w:val="24"/>
+        </w:rPr>
+        <w:t>in order to</w:t>
+      </w:r>
+      <w:proofErr w:type="gramEnd"/>
+      <w:r>
+        <w:rPr>
+          <w:rFonts w:ascii="Times New Roman" w:eastAsia="Times New Roman" w:hAnsi="Times New Roman" w:cs="Times New Roman"/>
+          <w:color w:val="000000" w:themeColor="text1"/>
+          <w:sz w:val="24"/>
+          <w:szCs w:val="24"/>
+        </w:rPr>
+        <w:t xml:space="preserve"> maintain freedom to profit through advertising on their platform. This is where the dilemma lies. </w:t>
+      </w:r>
+    </w:p>
+    <w:p>
+      <w:pPr>
+        <w:spacing w:line="480" w:lineRule="auto"/>
+        <w:ind w:firstLine="720"/>
+        <w:contextualSpacing/>
+      </w:pPr>
+      <w:r>
+        <w:rPr>
+          <w:rFonts w:ascii="Times New Roman" w:eastAsia="Times New Roman" w:hAnsi="Times New Roman" w:cs="Times New Roman"/>
+          <w:color w:val="000000" w:themeColor="text1"/>
+          <w:sz w:val="24"/>
+          <w:szCs w:val="24"/>
+        </w:rPr>
+        <w:t xml:space="preserve">This advantage is a good example of legal but unethical advantage. While digital media companies are protected by section 230 of the CDA, this does not mean that their marketing and profiting off the spread of inaccurate or false information is ethical.  Some typical rationalizations used by these digital media companies, relating to the CDA, are: 1) Denial of Responsibility. “By Section 230 of the CDA, we are legally protected from the misuse of any information spread through our platform”, (yet they have no problem profiting off that misinformation and the advantage it provides them over traditional media companies). 2) Denial of Victim. “Social media users sign statements acknowledging everything that they sign up for when making an account. This gives them all responsibility, and they should not trust all the things they read on our platform”. 3) Appeal to Normalcy. “Part of our business model depends on user interaction. We can’t limit how they interact, or the information they share, or we would be intentionally handicapping our business”. While none of these negate the ethical questions </w:t>
+      </w:r>
+      <w:r>
+        <w:rPr>
+          <w:rFonts w:ascii="Times New Roman" w:eastAsia="Times New Roman" w:hAnsi="Times New Roman" w:cs="Times New Roman"/>
+          <w:color w:val="000000" w:themeColor="text1"/>
+          <w:sz w:val="24"/>
+          <w:szCs w:val="24"/>
+        </w:rPr>
+        <w:lastRenderedPageBreak/>
+        <w:t xml:space="preserve">raised by this advantage, they do provide some context as to why this unfair advantage </w:t>
+      </w:r>
+      <w:proofErr w:type="gramStart"/>
+      <w:r>
+        <w:rPr>
+          <w:rFonts w:ascii="Times New Roman" w:eastAsia="Times New Roman" w:hAnsi="Times New Roman" w:cs="Times New Roman"/>
+          <w:color w:val="000000" w:themeColor="text1"/>
+          <w:sz w:val="24"/>
+          <w:szCs w:val="24"/>
+        </w:rPr>
+        <w:t>hasn’t</w:t>
+      </w:r>
+      <w:proofErr w:type="gramEnd"/>
+      <w:r>
+        <w:rPr>
+          <w:rFonts w:ascii="Times New Roman" w:eastAsia="Times New Roman" w:hAnsi="Times New Roman" w:cs="Times New Roman"/>
+          <w:color w:val="000000" w:themeColor="text1"/>
+          <w:sz w:val="24"/>
+          <w:szCs w:val="24"/>
+        </w:rPr>
+        <w:t xml:space="preserve"> been addressed on a broader scale.</w:t>
       </w:r>
     </w:p>
     <w:p>
@@ -3649,61 +3561,39 @@
       </w:pPr>
       <w:r>
         <w:rPr>
-          <w:rFonts w:ascii="Times New Roman" w:hAnsi="Times New Roman" w:eastAsia="Times New Roman" w:cs="Times New Roman"/>
-          <w:b w:val="0"/>
-          <w:bCs w:val="0"/>
-          <w:i w:val="0"/>
-          <w:iCs w:val="0"/>
-          <w:strike w:val="0"/>
-          <w:dstrike w:val="0"/>
-          <w:noProof w:val="0"/>
-          <w:color w:val="000000" w:themeColor="text1" w:themeTint="FF" w:themeShade="FF"/>
-          <w:sz w:val="24"/>
-          <w:szCs w:val="24"/>
-          <w:u w:val="none"/>
-          <w:lang w:val="en-US"/>
+          <w:rFonts w:ascii="Times New Roman" w:eastAsia="Times New Roman" w:hAnsi="Times New Roman" w:cs="Times New Roman"/>
+          <w:color w:val="000000" w:themeColor="text1"/>
+          <w:sz w:val="24"/>
+          <w:szCs w:val="24"/>
         </w:rPr>
         <w:t>Sources</w:t>
       </w:r>
     </w:p>
     <w:p>
       <w:pPr>
+        <w:pStyle w:val="ListParagraph"/>
+        <w:numPr>
+          <w:ilvl w:val="0"/>
+          <w:numId w:val="3"/>
+        </w:numPr>
         <w:spacing w:line="480" w:lineRule="auto"/>
-        <w:contextualSpacing/>
-      </w:pPr>
-      <w:r>
-        <w:rPr>
-          <w:rFonts w:ascii="Times New Roman" w:hAnsi="Times New Roman" w:eastAsia="Times New Roman" w:cs="Times New Roman"/>
-          <w:b w:val="0"/>
-          <w:bCs w:val="0"/>
-          <w:i w:val="0"/>
-          <w:iCs w:val="0"/>
-          <w:strike w:val="0"/>
-          <w:dstrike w:val="0"/>
-          <w:noProof w:val="0"/>
-          <w:color w:val="000000" w:themeColor="text1" w:themeTint="FF" w:themeShade="FF"/>
-          <w:sz w:val="24"/>
-          <w:szCs w:val="24"/>
-          <w:u w:val="none"/>
-          <w:lang w:val="en-US"/>
+      </w:pPr>
+      <w:r>
+        <w:rPr>
+          <w:rFonts w:ascii="Times New Roman" w:eastAsia="Times New Roman" w:hAnsi="Times New Roman" w:cs="Times New Roman"/>
+          <w:color w:val="000000" w:themeColor="text1"/>
+          <w:sz w:val="24"/>
+          <w:szCs w:val="24"/>
         </w:rPr>
         <w:t xml:space="preserve">Bernard, J. (2019, October 05). End big tech's unfair advantage. Retrieved April 12, 2021, from </w:t>
       </w:r>
-      <w:hyperlink r:id="R655dd09689024f92">
+      <w:hyperlink r:id="rId21">
         <w:r>
           <w:rPr>
             <w:rStyle w:val="Hyperlink"/>
-            <w:rFonts w:ascii="Times New Roman" w:hAnsi="Times New Roman" w:eastAsia="Times New Roman" w:cs="Times New Roman"/>
-            <w:b w:val="0"/>
-            <w:bCs w:val="0"/>
-            <w:i w:val="0"/>
-            <w:iCs w:val="0"/>
-            <w:strike w:val="0"/>
-            <w:dstrike w:val="0"/>
-            <w:noProof w:val="0"/>
+            <w:rFonts w:ascii="Times New Roman" w:eastAsia="Times New Roman" w:hAnsi="Times New Roman" w:cs="Times New Roman"/>
             <w:sz w:val="24"/>
             <w:szCs w:val="24"/>
-            <w:lang w:val="en-US"/>
           </w:rPr>
           <w:t>https://venturebeat.com/2019/10/05/end-big-techs-unfair-advantage/</w:t>
         </w:r>
@@ -3711,42 +3601,29 @@
     </w:p>
     <w:p>
       <w:pPr>
+        <w:pStyle w:val="ListParagraph"/>
+        <w:numPr>
+          <w:ilvl w:val="0"/>
+          <w:numId w:val="3"/>
+        </w:numPr>
         <w:spacing w:line="480" w:lineRule="auto"/>
-        <w:contextualSpacing/>
-      </w:pPr>
-      <w:r>
-        <w:rPr>
-          <w:rFonts w:ascii="Times New Roman" w:hAnsi="Times New Roman" w:eastAsia="Times New Roman" w:cs="Times New Roman"/>
-          <w:b w:val="0"/>
-          <w:bCs w:val="0"/>
-          <w:i w:val="0"/>
-          <w:iCs w:val="0"/>
-          <w:strike w:val="0"/>
-          <w:dstrike w:val="0"/>
-          <w:noProof w:val="0"/>
-          <w:color w:val="000000" w:themeColor="text1" w:themeTint="FF" w:themeShade="FF"/>
-          <w:sz w:val="24"/>
-          <w:szCs w:val="24"/>
-          <w:u w:val="none"/>
-          <w:lang w:val="en-US"/>
+      </w:pPr>
+      <w:r>
+        <w:rPr>
+          <w:rFonts w:ascii="Times New Roman" w:eastAsia="Times New Roman" w:hAnsi="Times New Roman" w:cs="Times New Roman"/>
+          <w:color w:val="000000" w:themeColor="text1"/>
+          <w:sz w:val="24"/>
+          <w:szCs w:val="24"/>
         </w:rPr>
         <w:t xml:space="preserve">FTC imposes $5 BILLION penalty and sweeping new privacy restrictions on Facebook. (2020, April 28). Retrieved April 12, 2021, from </w:t>
       </w:r>
-      <w:hyperlink r:id="Rb1903ec019c541a3">
+      <w:hyperlink r:id="rId22">
         <w:r>
           <w:rPr>
             <w:rStyle w:val="Hyperlink"/>
-            <w:rFonts w:ascii="Times New Roman" w:hAnsi="Times New Roman" w:eastAsia="Times New Roman" w:cs="Times New Roman"/>
-            <w:b w:val="0"/>
-            <w:bCs w:val="0"/>
-            <w:i w:val="0"/>
-            <w:iCs w:val="0"/>
-            <w:strike w:val="0"/>
-            <w:dstrike w:val="0"/>
-            <w:noProof w:val="0"/>
+            <w:rFonts w:ascii="Times New Roman" w:eastAsia="Times New Roman" w:hAnsi="Times New Roman" w:cs="Times New Roman"/>
             <w:sz w:val="24"/>
             <w:szCs w:val="24"/>
-            <w:lang w:val="en-US"/>
           </w:rPr>
           <w:t>https://www.ftc.gov/news-events/press-releases/2019/07/ftc-imposes-5-billion-penalty-sweeping-new-privacy-restrictions</w:t>
         </w:r>
@@ -3754,42 +3631,29 @@
     </w:p>
     <w:p>
       <w:pPr>
+        <w:pStyle w:val="ListParagraph"/>
+        <w:numPr>
+          <w:ilvl w:val="0"/>
+          <w:numId w:val="3"/>
+        </w:numPr>
         <w:spacing w:line="480" w:lineRule="auto"/>
-        <w:contextualSpacing/>
-      </w:pPr>
-      <w:r>
-        <w:rPr>
-          <w:rFonts w:ascii="Times New Roman" w:hAnsi="Times New Roman" w:eastAsia="Times New Roman" w:cs="Times New Roman"/>
-          <w:b w:val="0"/>
-          <w:bCs w:val="0"/>
-          <w:i w:val="0"/>
-          <w:iCs w:val="0"/>
-          <w:strike w:val="0"/>
-          <w:dstrike w:val="0"/>
-          <w:noProof w:val="0"/>
-          <w:color w:val="000000" w:themeColor="text1" w:themeTint="FF" w:themeShade="FF"/>
-          <w:sz w:val="24"/>
-          <w:szCs w:val="24"/>
-          <w:u w:val="none"/>
-          <w:lang w:val="en-US"/>
+      </w:pPr>
+      <w:r>
+        <w:rPr>
+          <w:rFonts w:ascii="Times New Roman" w:eastAsia="Times New Roman" w:hAnsi="Times New Roman" w:cs="Times New Roman"/>
+          <w:color w:val="000000" w:themeColor="text1"/>
+          <w:sz w:val="24"/>
+          <w:szCs w:val="24"/>
         </w:rPr>
         <w:t xml:space="preserve">Sullivan, M. (2021, January 12). 3 reasons why Twitter took a $5 billion stock hit after banning Trump. Retrieved April 12, 2021, from </w:t>
       </w:r>
-      <w:hyperlink r:id="R5a9b99ba9c4e4b08">
+      <w:hyperlink r:id="rId23">
         <w:r>
           <w:rPr>
             <w:rStyle w:val="Hyperlink"/>
-            <w:rFonts w:ascii="Times New Roman" w:hAnsi="Times New Roman" w:eastAsia="Times New Roman" w:cs="Times New Roman"/>
-            <w:b w:val="0"/>
-            <w:bCs w:val="0"/>
-            <w:i w:val="0"/>
-            <w:iCs w:val="0"/>
-            <w:strike w:val="0"/>
-            <w:dstrike w:val="0"/>
-            <w:noProof w:val="0"/>
+            <w:rFonts w:ascii="Times New Roman" w:eastAsia="Times New Roman" w:hAnsi="Times New Roman" w:cs="Times New Roman"/>
             <w:sz w:val="24"/>
             <w:szCs w:val="24"/>
-            <w:lang w:val="en-US"/>
           </w:rPr>
           <w:t>https://www.fastcompany.com/90593224/twitter-stock-trump-ban</w:t>
         </w:r>
@@ -3797,42 +3661,29 @@
     </w:p>
     <w:p>
       <w:pPr>
+        <w:pStyle w:val="ListParagraph"/>
+        <w:numPr>
+          <w:ilvl w:val="0"/>
+          <w:numId w:val="3"/>
+        </w:numPr>
         <w:spacing w:line="480" w:lineRule="auto"/>
-        <w:contextualSpacing/>
-      </w:pPr>
-      <w:r>
-        <w:rPr>
-          <w:rFonts w:ascii="Times New Roman" w:hAnsi="Times New Roman" w:eastAsia="Times New Roman" w:cs="Times New Roman"/>
-          <w:b w:val="0"/>
-          <w:bCs w:val="0"/>
-          <w:i w:val="0"/>
-          <w:iCs w:val="0"/>
-          <w:strike w:val="0"/>
-          <w:dstrike w:val="0"/>
-          <w:noProof w:val="0"/>
-          <w:color w:val="000000" w:themeColor="text1" w:themeTint="FF" w:themeShade="FF"/>
-          <w:sz w:val="24"/>
-          <w:szCs w:val="24"/>
-          <w:u w:val="none"/>
-          <w:lang w:val="en-US"/>
+      </w:pPr>
+      <w:r>
+        <w:rPr>
+          <w:rFonts w:ascii="Times New Roman" w:eastAsia="Times New Roman" w:hAnsi="Times New Roman" w:cs="Times New Roman"/>
+          <w:color w:val="000000" w:themeColor="text1"/>
+          <w:sz w:val="24"/>
+          <w:szCs w:val="24"/>
         </w:rPr>
         <w:t xml:space="preserve">Zeigler, S. (n.d.). Communications decency act of 1996. Retrieved April 12, 2021, from </w:t>
       </w:r>
-      <w:hyperlink r:id="R04fb31e5dac145b2">
+      <w:hyperlink r:id="rId24">
         <w:r>
           <w:rPr>
             <w:rStyle w:val="Hyperlink"/>
-            <w:rFonts w:ascii="Times New Roman" w:hAnsi="Times New Roman" w:eastAsia="Times New Roman" w:cs="Times New Roman"/>
-            <w:b w:val="0"/>
-            <w:bCs w:val="0"/>
-            <w:i w:val="0"/>
-            <w:iCs w:val="0"/>
-            <w:strike w:val="0"/>
-            <w:dstrike w:val="0"/>
-            <w:noProof w:val="0"/>
+            <w:rFonts w:ascii="Times New Roman" w:eastAsia="Times New Roman" w:hAnsi="Times New Roman" w:cs="Times New Roman"/>
             <w:sz w:val="24"/>
             <w:szCs w:val="24"/>
-            <w:lang w:val="en-US"/>
           </w:rPr>
           <w:t>https://www.mtsu.edu/first-amendment/article/1070/communications-decency-act-of-1996</w:t>
         </w:r>
@@ -3840,7 +3691,6 @@
     </w:p>
     <w:p>
       <w:pPr>
-        <w:pStyle w:val="Normal"/>
         <w:spacing w:line="480" w:lineRule="auto"/>
         <w:contextualSpacing/>
       </w:pPr>
@@ -3867,7 +3717,7 @@
       </w:pPr>
     </w:p>
     <w:sectPr>
-      <w:pgSz w:w="12240" w:h="15840" w:orient="portrait"/>
+      <w:pgSz w:w="12240" w:h="15840"/>
       <w:pgMar w:top="1440" w:right="1440" w:bottom="1440" w:left="1440" w:header="720" w:footer="720" w:gutter="0"/>
       <w:cols w:space="720"/>
       <w:docGrid w:linePitch="360"/>
@@ -3877,8 +3727,121 @@
 </file>
 
 <file path=word/numbering.xml><?xml version="1.0" encoding="utf-8"?>
-<w:numbering xmlns:wpc="http://schemas.microsoft.com/office/word/2010/wordprocessingCanvas" xmlns:cx="http://schemas.microsoft.com/office/drawing/2014/chartex" xmlns:cx1="http://schemas.microsoft.com/office/drawing/2015/9/8/chartex" xmlns:cx2="http://schemas.microsoft.com/office/drawing/2015/10/21/chartex" xmlns:cx3="http://schemas.microsoft.com/office/drawing/2016/5/9/chartex" xmlns:cx4="http://schemas.microsoft.com/office/drawing/2016/5/10/chartex" xmlns:cx5="http://schemas.microsoft.com/office/drawing/2016/5/11/chartex" xmlns:cx6="http://schemas.microsoft.com/office/drawing/2016/5/12/chartex" xmlns:cx7="http://schemas.microsoft.com/office/drawing/2016/5/13/chartex" xmlns:cx8="http://schemas.microsoft.com/office/drawing/2016/5/14/chartex" xmlns:mc="http://schemas.openxmlformats.org/markup-compatibility/2006" xmlns:aink="http://schemas.microsoft.com/office/drawing/2016/ink" xmlns:am3d="http://schemas.microsoft.com/office/drawing/2017/model3d" xmlns:o="urn:schemas-microsoft-com:office:office" xmlns:r="http://schemas.openxmlformats.org/officeDocument/2006/relationships" xmlns:m="http://schemas.openxmlformats.org/officeDocument/2006/math" xmlns:v="urn:schemas-microsoft-com:vml" xmlns:wp14="http://schemas.microsoft.com/office/word/2010/wordprocessingDrawing" xmlns:wp="http://schemas.openxmlformats.org/drawingml/2006/wordprocessingDrawing" xmlns:w10="urn:schemas-microsoft-com:office:word" xmlns:w="http://schemas.openxmlformats.org/wordprocessingml/2006/main" xmlns:w14="http://schemas.microsoft.com/office/word/2010/wordml" xmlns:w15="http://schemas.microsoft.com/office/word/2012/wordml" xmlns:w16cex="http://schemas.microsoft.com/office/word/2018/wordml/cex" xmlns:w16cid="http://schemas.microsoft.com/office/word/2016/wordml/cid" xmlns:w16="http://schemas.microsoft.com/office/word/2018/wordml" xmlns:w16se="http://schemas.microsoft.com/office/word/2015/wordml/symex" xmlns:wpg="http://schemas.microsoft.com/office/word/2010/wordprocessingGroup" xmlns:wpi="http://schemas.microsoft.com/office/word/2010/wordprocessingInk" xmlns:wne="http://schemas.microsoft.com/office/word/2006/wordml" xmlns:wps="http://schemas.microsoft.com/office/word/2010/wordprocessingShape" mc:Ignorable="w14 w15 w16se w16cid w16 w16cex wp14">
+<w:numbering xmlns:wpc="http://schemas.microsoft.com/office/word/2010/wordprocessingCanvas" xmlns:cx="http://schemas.microsoft.com/office/drawing/2014/chartex" xmlns:cx1="http://schemas.microsoft.com/office/drawing/2015/9/8/chartex" xmlns:cx2="http://schemas.microsoft.com/office/drawing/2015/10/21/chartex" xmlns:cx3="http://schemas.microsoft.com/office/drawing/2016/5/9/chartex" xmlns:cx4="http://schemas.microsoft.com/office/drawing/2016/5/10/chartex" xmlns:cx5="http://schemas.microsoft.com/office/drawing/2016/5/11/chartex" xmlns:cx6="http://schemas.microsoft.com/office/drawing/2016/5/12/chartex" xmlns:cx7="http://schemas.microsoft.com/office/drawing/2016/5/13/chartex" xmlns:cx8="http://schemas.microsoft.com/office/drawing/2016/5/14/chartex" xmlns:mc="http://schemas.openxmlformats.org/markup-compatibility/2006" xmlns:aink="http://schemas.microsoft.com/office/drawing/2016/ink" xmlns:am3d="http://schemas.microsoft.com/office/drawing/2017/model3d" xmlns:o="urn:schemas-microsoft-com:office:office" xmlns:r="http://schemas.openxmlformats.org/officeDocument/2006/relationships" xmlns:m="http://schemas.openxmlformats.org/officeDocument/2006/math" xmlns:v="urn:schemas-microsoft-com:vml" xmlns:wp14="http://schemas.microsoft.com/office/word/2010/wordprocessingDrawing" xmlns:wp="http://schemas.openxmlformats.org/drawingml/2006/wordprocessingDrawing" xmlns:w10="urn:schemas-microsoft-com:office:word" xmlns:w="http://schemas.openxmlformats.org/wordprocessingml/2006/main" xmlns:w14="http://schemas.microsoft.com/office/word/2010/wordml" xmlns:w15="http://schemas.microsoft.com/office/word/2012/wordml" xmlns:w16cex="http://schemas.microsoft.com/office/word/2018/wordml/cex" xmlns:w16cid="http://schemas.microsoft.com/office/word/2016/wordml/cid" xmlns:w16="http://schemas.microsoft.com/office/word/2018/wordml" xmlns:w16sdtdh="http://schemas.microsoft.com/office/word/2020/wordml/sdtdatahash" xmlns:w16se="http://schemas.microsoft.com/office/word/2015/wordml/symex" xmlns:wpg="http://schemas.microsoft.com/office/word/2010/wordprocessingGroup" xmlns:wpi="http://schemas.microsoft.com/office/word/2010/wordprocessingInk" xmlns:wne="http://schemas.microsoft.com/office/word/2006/wordml" xmlns:wps="http://schemas.microsoft.com/office/word/2010/wordprocessingShape" mc:Ignorable="w14 w15 w16se w16cid w16 w16cex w16sdtdh wp14">
   <w:abstractNum w:abstractNumId="0" w15:restartNumberingAfterBreak="0">
+    <w:nsid w:val="0BD50A44"/>
+    <w:multiLevelType w:val="hybridMultilevel"/>
+    <w:tmpl w:val="139CB2FA"/>
+    <w:lvl w:ilvl="0" w:tplc="04090001">
+      <w:start w:val="1"/>
+      <w:numFmt w:val="bullet"/>
+      <w:lvlText w:val=""/>
+      <w:lvlJc w:val="left"/>
+      <w:pPr>
+        <w:ind w:left="720" w:hanging="360"/>
+      </w:pPr>
+      <w:rPr>
+        <w:rFonts w:ascii="Symbol" w:hAnsi="Symbol" w:hint="default"/>
+      </w:rPr>
+    </w:lvl>
+    <w:lvl w:ilvl="1" w:tplc="04090003" w:tentative="1">
+      <w:start w:val="1"/>
+      <w:numFmt w:val="bullet"/>
+      <w:lvlText w:val="o"/>
+      <w:lvlJc w:val="left"/>
+      <w:pPr>
+        <w:ind w:left="1440" w:hanging="360"/>
+      </w:pPr>
+      <w:rPr>
+        <w:rFonts w:ascii="Courier New" w:hAnsi="Courier New" w:cs="Courier New" w:hint="default"/>
+      </w:rPr>
+    </w:lvl>
+    <w:lvl w:ilvl="2" w:tplc="04090005" w:tentative="1">
+      <w:start w:val="1"/>
+      <w:numFmt w:val="bullet"/>
+      <w:lvlText w:val=""/>
+      <w:lvlJc w:val="left"/>
+      <w:pPr>
+        <w:ind w:left="2160" w:hanging="360"/>
+      </w:pPr>
+      <w:rPr>
+        <w:rFonts w:ascii="Wingdings" w:hAnsi="Wingdings" w:hint="default"/>
+      </w:rPr>
+    </w:lvl>
+    <w:lvl w:ilvl="3" w:tplc="04090001" w:tentative="1">
+      <w:start w:val="1"/>
+      <w:numFmt w:val="bullet"/>
+      <w:lvlText w:val=""/>
+      <w:lvlJc w:val="left"/>
+      <w:pPr>
+        <w:ind w:left="2880" w:hanging="360"/>
+      </w:pPr>
+      <w:rPr>
+        <w:rFonts w:ascii="Symbol" w:hAnsi="Symbol" w:hint="default"/>
+      </w:rPr>
+    </w:lvl>
+    <w:lvl w:ilvl="4" w:tplc="04090003" w:tentative="1">
+      <w:start w:val="1"/>
+      <w:numFmt w:val="bullet"/>
+      <w:lvlText w:val="o"/>
+      <w:lvlJc w:val="left"/>
+      <w:pPr>
+        <w:ind w:left="3600" w:hanging="360"/>
+      </w:pPr>
+      <w:rPr>
+        <w:rFonts w:ascii="Courier New" w:hAnsi="Courier New" w:cs="Courier New" w:hint="default"/>
+      </w:rPr>
+    </w:lvl>
+    <w:lvl w:ilvl="5" w:tplc="04090005" w:tentative="1">
+      <w:start w:val="1"/>
+      <w:numFmt w:val="bullet"/>
+      <w:lvlText w:val=""/>
+      <w:lvlJc w:val="left"/>
+      <w:pPr>
+        <w:ind w:left="4320" w:hanging="360"/>
+      </w:pPr>
+      <w:rPr>
+        <w:rFonts w:ascii="Wingdings" w:hAnsi="Wingdings" w:hint="default"/>
+      </w:rPr>
+    </w:lvl>
+    <w:lvl w:ilvl="6" w:tplc="04090001" w:tentative="1">
+      <w:start w:val="1"/>
+      <w:numFmt w:val="bullet"/>
+      <w:lvlText w:val=""/>
+      <w:lvlJc w:val="left"/>
+      <w:pPr>
+        <w:ind w:left="5040" w:hanging="360"/>
+      </w:pPr>
+      <w:rPr>
+        <w:rFonts w:ascii="Symbol" w:hAnsi="Symbol" w:hint="default"/>
+      </w:rPr>
+    </w:lvl>
+    <w:lvl w:ilvl="7" w:tplc="04090003" w:tentative="1">
+      <w:start w:val="1"/>
+      <w:numFmt w:val="bullet"/>
+      <w:lvlText w:val="o"/>
+      <w:lvlJc w:val="left"/>
+      <w:pPr>
+        <w:ind w:left="5760" w:hanging="360"/>
+      </w:pPr>
+      <w:rPr>
+        <w:rFonts w:ascii="Courier New" w:hAnsi="Courier New" w:cs="Courier New" w:hint="default"/>
+      </w:rPr>
+    </w:lvl>
+    <w:lvl w:ilvl="8" w:tplc="04090005" w:tentative="1">
+      <w:start w:val="1"/>
+      <w:numFmt w:val="bullet"/>
+      <w:lvlText w:val=""/>
+      <w:lvlJc w:val="left"/>
+      <w:pPr>
+        <w:ind w:left="6480" w:hanging="360"/>
+      </w:pPr>
+      <w:rPr>
+        <w:rFonts w:ascii="Wingdings" w:hAnsi="Wingdings" w:hint="default"/>
+      </w:rPr>
+    </w:lvl>
+  </w:abstractNum>
+  <w:abstractNum w:abstractNumId="1" w15:restartNumberingAfterBreak="0">
     <w:nsid w:val="0BEE4D41"/>
     <w:multiLevelType w:val="hybridMultilevel"/>
     <w:tmpl w:val="F998EDAE"/>
@@ -3890,7 +3853,7 @@
         <w:ind w:left="720" w:hanging="360"/>
       </w:pPr>
       <w:rPr>
-        <w:rFonts w:hint="default" w:ascii="Times New Roman" w:hAnsi="Times New Roman" w:eastAsia="Times New Roman" w:cs="Times New Roman"/>
+        <w:rFonts w:ascii="Times New Roman" w:eastAsia="Times New Roman" w:hAnsi="Times New Roman" w:cs="Times New Roman" w:hint="default"/>
       </w:rPr>
     </w:lvl>
     <w:lvl w:ilvl="1" w:tplc="04090003" w:tentative="1">
@@ -3902,7 +3865,7 @@
         <w:ind w:left="1440" w:hanging="360"/>
       </w:pPr>
       <w:rPr>
-        <w:rFonts w:hint="default" w:ascii="Courier New" w:hAnsi="Courier New" w:cs="Courier New"/>
+        <w:rFonts w:ascii="Courier New" w:hAnsi="Courier New" w:cs="Courier New" w:hint="default"/>
       </w:rPr>
     </w:lvl>
     <w:lvl w:ilvl="2" w:tplc="04090005" w:tentative="1">
@@ -3914,7 +3877,7 @@
         <w:ind w:left="2160" w:hanging="360"/>
       </w:pPr>
       <w:rPr>
-        <w:rFonts w:hint="default" w:ascii="Wingdings" w:hAnsi="Wingdings"/>
+        <w:rFonts w:ascii="Wingdings" w:hAnsi="Wingdings" w:hint="default"/>
       </w:rPr>
     </w:lvl>
     <w:lvl w:ilvl="3" w:tplc="04090001" w:tentative="1">
@@ -3926,7 +3889,7 @@
         <w:ind w:left="2880" w:hanging="360"/>
       </w:pPr>
       <w:rPr>
-        <w:rFonts w:hint="default" w:ascii="Symbol" w:hAnsi="Symbol"/>
+        <w:rFonts w:ascii="Symbol" w:hAnsi="Symbol" w:hint="default"/>
       </w:rPr>
     </w:lvl>
     <w:lvl w:ilvl="4" w:tplc="04090003" w:tentative="1">
@@ -3938,7 +3901,7 @@
         <w:ind w:left="3600" w:hanging="360"/>
       </w:pPr>
       <w:rPr>
-        <w:rFonts w:hint="default" w:ascii="Courier New" w:hAnsi="Courier New" w:cs="Courier New"/>
+        <w:rFonts w:ascii="Courier New" w:hAnsi="Courier New" w:cs="Courier New" w:hint="default"/>
       </w:rPr>
     </w:lvl>
     <w:lvl w:ilvl="5" w:tplc="04090005" w:tentative="1">
@@ -3950,7 +3913,7 @@
         <w:ind w:left="4320" w:hanging="360"/>
       </w:pPr>
       <w:rPr>
-        <w:rFonts w:hint="default" w:ascii="Wingdings" w:hAnsi="Wingdings"/>
+        <w:rFonts w:ascii="Wingdings" w:hAnsi="Wingdings" w:hint="default"/>
       </w:rPr>
     </w:lvl>
     <w:lvl w:ilvl="6" w:tplc="04090001" w:tentative="1">
@@ -3962,7 +3925,7 @@
         <w:ind w:left="5040" w:hanging="360"/>
       </w:pPr>
       <w:rPr>
-        <w:rFonts w:hint="default" w:ascii="Symbol" w:hAnsi="Symbol"/>
+        <w:rFonts w:ascii="Symbol" w:hAnsi="Symbol" w:hint="default"/>
       </w:rPr>
     </w:lvl>
     <w:lvl w:ilvl="7" w:tplc="04090003" w:tentative="1">
@@ -3974,7 +3937,7 @@
         <w:ind w:left="5760" w:hanging="360"/>
       </w:pPr>
       <w:rPr>
-        <w:rFonts w:hint="default" w:ascii="Courier New" w:hAnsi="Courier New" w:cs="Courier New"/>
+        <w:rFonts w:ascii="Courier New" w:hAnsi="Courier New" w:cs="Courier New" w:hint="default"/>
       </w:rPr>
     </w:lvl>
     <w:lvl w:ilvl="8" w:tplc="04090005" w:tentative="1">
@@ -3986,11 +3949,11 @@
         <w:ind w:left="6480" w:hanging="360"/>
       </w:pPr>
       <w:rPr>
-        <w:rFonts w:hint="default" w:ascii="Wingdings" w:hAnsi="Wingdings"/>
+        <w:rFonts w:ascii="Wingdings" w:hAnsi="Wingdings" w:hint="default"/>
       </w:rPr>
     </w:lvl>
   </w:abstractNum>
-  <w:abstractNum w:abstractNumId="1" w15:restartNumberingAfterBreak="0">
+  <w:abstractNum w:abstractNumId="2" w15:restartNumberingAfterBreak="0">
     <w:nsid w:val="23ED055C"/>
     <w:multiLevelType w:val="hybridMultilevel"/>
     <w:tmpl w:val="243EAACC"/>
@@ -4003,7 +3966,7 @@
         <w:ind w:left="720" w:hanging="360"/>
       </w:pPr>
       <w:rPr>
-        <w:rFonts w:hint="default" w:ascii="Symbol" w:hAnsi="Symbol"/>
+        <w:rFonts w:ascii="Symbol" w:hAnsi="Symbol" w:hint="default"/>
       </w:rPr>
     </w:lvl>
     <w:lvl w:ilvl="1" w:tplc="04090003" w:tentative="1">
@@ -4015,7 +3978,7 @@
         <w:ind w:left="1440" w:hanging="360"/>
       </w:pPr>
       <w:rPr>
-        <w:rFonts w:hint="default" w:ascii="Courier New" w:hAnsi="Courier New" w:cs="Courier New"/>
+        <w:rFonts w:ascii="Courier New" w:hAnsi="Courier New" w:cs="Courier New" w:hint="default"/>
       </w:rPr>
     </w:lvl>
     <w:lvl w:ilvl="2" w:tplc="04090005" w:tentative="1">
@@ -4027,7 +3990,7 @@
         <w:ind w:left="2160" w:hanging="360"/>
       </w:pPr>
       <w:rPr>
-        <w:rFonts w:hint="default" w:ascii="Wingdings" w:hAnsi="Wingdings"/>
+        <w:rFonts w:ascii="Wingdings" w:hAnsi="Wingdings" w:hint="default"/>
       </w:rPr>
     </w:lvl>
     <w:lvl w:ilvl="3" w:tplc="04090001" w:tentative="1">
@@ -4039,7 +4002,7 @@
         <w:ind w:left="2880" w:hanging="360"/>
       </w:pPr>
       <w:rPr>
-        <w:rFonts w:hint="default" w:ascii="Symbol" w:hAnsi="Symbol"/>
+        <w:rFonts w:ascii="Symbol" w:hAnsi="Symbol" w:hint="default"/>
       </w:rPr>
     </w:lvl>
     <w:lvl w:ilvl="4" w:tplc="04090003" w:tentative="1">
@@ -4051,7 +4014,7 @@
         <w:ind w:left="3600" w:hanging="360"/>
       </w:pPr>
       <w:rPr>
-        <w:rFonts w:hint="default" w:ascii="Courier New" w:hAnsi="Courier New" w:cs="Courier New"/>
+        <w:rFonts w:ascii="Courier New" w:hAnsi="Courier New" w:cs="Courier New" w:hint="default"/>
       </w:rPr>
     </w:lvl>
     <w:lvl w:ilvl="5" w:tplc="04090005" w:tentative="1">
@@ -4063,7 +4026,7 @@
         <w:ind w:left="4320" w:hanging="360"/>
       </w:pPr>
       <w:rPr>
-        <w:rFonts w:hint="default" w:ascii="Wingdings" w:hAnsi="Wingdings"/>
+        <w:rFonts w:ascii="Wingdings" w:hAnsi="Wingdings" w:hint="default"/>
       </w:rPr>
     </w:lvl>
     <w:lvl w:ilvl="6" w:tplc="04090001" w:tentative="1">
@@ -4075,7 +4038,7 @@
         <w:ind w:left="5040" w:hanging="360"/>
       </w:pPr>
       <w:rPr>
-        <w:rFonts w:hint="default" w:ascii="Symbol" w:hAnsi="Symbol"/>
+        <w:rFonts w:ascii="Symbol" w:hAnsi="Symbol" w:hint="default"/>
       </w:rPr>
     </w:lvl>
     <w:lvl w:ilvl="7" w:tplc="04090003" w:tentative="1">
@@ -4087,7 +4050,7 @@
         <w:ind w:left="5760" w:hanging="360"/>
       </w:pPr>
       <w:rPr>
-        <w:rFonts w:hint="default" w:ascii="Courier New" w:hAnsi="Courier New" w:cs="Courier New"/>
+        <w:rFonts w:ascii="Courier New" w:hAnsi="Courier New" w:cs="Courier New" w:hint="default"/>
       </w:rPr>
     </w:lvl>
     <w:lvl w:ilvl="8" w:tplc="04090005" w:tentative="1">
@@ -4099,25 +4062,144 @@
         <w:ind w:left="6480" w:hanging="360"/>
       </w:pPr>
       <w:rPr>
-        <w:rFonts w:hint="default" w:ascii="Wingdings" w:hAnsi="Wingdings"/>
+        <w:rFonts w:ascii="Wingdings" w:hAnsi="Wingdings" w:hint="default"/>
+      </w:rPr>
+    </w:lvl>
+  </w:abstractNum>
+  <w:abstractNum w:abstractNumId="3" w15:restartNumberingAfterBreak="0">
+    <w:nsid w:val="3B8E72A8"/>
+    <w:multiLevelType w:val="hybridMultilevel"/>
+    <w:tmpl w:val="E0408BF0"/>
+    <w:lvl w:ilvl="0" w:tplc="04090001">
+      <w:start w:val="1"/>
+      <w:numFmt w:val="bullet"/>
+      <w:lvlText w:val=""/>
+      <w:lvlJc w:val="left"/>
+      <w:pPr>
+        <w:ind w:left="720" w:hanging="360"/>
+      </w:pPr>
+      <w:rPr>
+        <w:rFonts w:ascii="Symbol" w:hAnsi="Symbol" w:hint="default"/>
+      </w:rPr>
+    </w:lvl>
+    <w:lvl w:ilvl="1" w:tplc="04090003" w:tentative="1">
+      <w:start w:val="1"/>
+      <w:numFmt w:val="bullet"/>
+      <w:lvlText w:val="o"/>
+      <w:lvlJc w:val="left"/>
+      <w:pPr>
+        <w:ind w:left="1440" w:hanging="360"/>
+      </w:pPr>
+      <w:rPr>
+        <w:rFonts w:ascii="Courier New" w:hAnsi="Courier New" w:cs="Courier New" w:hint="default"/>
+      </w:rPr>
+    </w:lvl>
+    <w:lvl w:ilvl="2" w:tplc="04090005" w:tentative="1">
+      <w:start w:val="1"/>
+      <w:numFmt w:val="bullet"/>
+      <w:lvlText w:val=""/>
+      <w:lvlJc w:val="left"/>
+      <w:pPr>
+        <w:ind w:left="2160" w:hanging="360"/>
+      </w:pPr>
+      <w:rPr>
+        <w:rFonts w:ascii="Wingdings" w:hAnsi="Wingdings" w:hint="default"/>
+      </w:rPr>
+    </w:lvl>
+    <w:lvl w:ilvl="3" w:tplc="04090001" w:tentative="1">
+      <w:start w:val="1"/>
+      <w:numFmt w:val="bullet"/>
+      <w:lvlText w:val=""/>
+      <w:lvlJc w:val="left"/>
+      <w:pPr>
+        <w:ind w:left="2880" w:hanging="360"/>
+      </w:pPr>
+      <w:rPr>
+        <w:rFonts w:ascii="Symbol" w:hAnsi="Symbol" w:hint="default"/>
+      </w:rPr>
+    </w:lvl>
+    <w:lvl w:ilvl="4" w:tplc="04090003" w:tentative="1">
+      <w:start w:val="1"/>
+      <w:numFmt w:val="bullet"/>
+      <w:lvlText w:val="o"/>
+      <w:lvlJc w:val="left"/>
+      <w:pPr>
+        <w:ind w:left="3600" w:hanging="360"/>
+      </w:pPr>
+      <w:rPr>
+        <w:rFonts w:ascii="Courier New" w:hAnsi="Courier New" w:cs="Courier New" w:hint="default"/>
+      </w:rPr>
+    </w:lvl>
+    <w:lvl w:ilvl="5" w:tplc="04090005" w:tentative="1">
+      <w:start w:val="1"/>
+      <w:numFmt w:val="bullet"/>
+      <w:lvlText w:val=""/>
+      <w:lvlJc w:val="left"/>
+      <w:pPr>
+        <w:ind w:left="4320" w:hanging="360"/>
+      </w:pPr>
+      <w:rPr>
+        <w:rFonts w:ascii="Wingdings" w:hAnsi="Wingdings" w:hint="default"/>
+      </w:rPr>
+    </w:lvl>
+    <w:lvl w:ilvl="6" w:tplc="04090001" w:tentative="1">
+      <w:start w:val="1"/>
+      <w:numFmt w:val="bullet"/>
+      <w:lvlText w:val=""/>
+      <w:lvlJc w:val="left"/>
+      <w:pPr>
+        <w:ind w:left="5040" w:hanging="360"/>
+      </w:pPr>
+      <w:rPr>
+        <w:rFonts w:ascii="Symbol" w:hAnsi="Symbol" w:hint="default"/>
+      </w:rPr>
+    </w:lvl>
+    <w:lvl w:ilvl="7" w:tplc="04090003" w:tentative="1">
+      <w:start w:val="1"/>
+      <w:numFmt w:val="bullet"/>
+      <w:lvlText w:val="o"/>
+      <w:lvlJc w:val="left"/>
+      <w:pPr>
+        <w:ind w:left="5760" w:hanging="360"/>
+      </w:pPr>
+      <w:rPr>
+        <w:rFonts w:ascii="Courier New" w:hAnsi="Courier New" w:cs="Courier New" w:hint="default"/>
+      </w:rPr>
+    </w:lvl>
+    <w:lvl w:ilvl="8" w:tplc="04090005" w:tentative="1">
+      <w:start w:val="1"/>
+      <w:numFmt w:val="bullet"/>
+      <w:lvlText w:val=""/>
+      <w:lvlJc w:val="left"/>
+      <w:pPr>
+        <w:ind w:left="6480" w:hanging="360"/>
+      </w:pPr>
+      <w:rPr>
+        <w:rFonts w:ascii="Wingdings" w:hAnsi="Wingdings" w:hint="default"/>
       </w:rPr>
     </w:lvl>
   </w:abstractNum>
   <w:num w:numId="1">
+    <w:abstractNumId w:val="2"/>
+  </w:num>
+  <w:num w:numId="2">
     <w:abstractNumId w:val="1"/>
   </w:num>
-  <w:num w:numId="2">
+  <w:num w:numId="3">
     <w:abstractNumId w:val="0"/>
+  </w:num>
+  <w:num w:numId="4">
+    <w:abstractNumId w:val="3"/>
   </w:num>
 </w:numbering>
 </file>
 
 <file path=word/styles.xml><?xml version="1.0" encoding="utf-8"?>
-<w:styles xmlns:wp14="http://schemas.microsoft.com/office/word/2010/wordprocessingDrawing" xmlns:mc="http://schemas.openxmlformats.org/markup-compatibility/2006" xmlns:r="http://schemas.openxmlformats.org/officeDocument/2006/relationships" xmlns:w="http://schemas.openxmlformats.org/wordprocessingml/2006/main" xmlns:w14="http://schemas.microsoft.com/office/word/2010/wordml" xmlns:w15="http://schemas.microsoft.com/office/word/2012/wordml" xmlns:w16cex="http://schemas.microsoft.com/office/word/2018/wordml/cex" xmlns:w16cid="http://schemas.microsoft.com/office/word/2016/wordml/cid" xmlns:w16="http://schemas.microsoft.com/office/word/2018/wordml" xmlns:w16se="http://schemas.microsoft.com/office/word/2015/wordml/symex" mc:Ignorable="w14 w15 w16se w16cid w16 w16cex wp14">
+<w:styles xmlns:mc="http://schemas.openxmlformats.org/markup-compatibility/2006" xmlns:r="http://schemas.openxmlformats.org/officeDocument/2006/relationships" xmlns:w="http://schemas.openxmlformats.org/wordprocessingml/2006/main" xmlns:w14="http://schemas.microsoft.com/office/word/2010/wordml" xmlns:w15="http://schemas.microsoft.com/office/word/2012/wordml" xmlns:w16cex="http://schemas.microsoft.com/office/word/2018/wordml/cex" xmlns:w16cid="http://schemas.microsoft.com/office/word/2016/wordml/cid" xmlns:w16="http://schemas.microsoft.com/office/word/2018/wordml" xmlns:w16sdtdh="http://schemas.microsoft.com/office/word/2020/wordml/sdtdatahash" xmlns:w16se="http://schemas.microsoft.com/office/word/2015/wordml/symex" mc:Ignorable="w14 w15 w16se w16cid w16 w16cex w16sdtdh">
   <w:docDefaults>
     <w:rPrDefault>
       <w:rPr>
-        <w:rFonts w:asciiTheme="minorHAnsi" w:hAnsiTheme="minorHAnsi" w:eastAsiaTheme="minorHAnsi" w:cstheme="minorBidi"/>
+        <w:rFonts w:asciiTheme="minorHAnsi" w:eastAsiaTheme="minorHAnsi" w:hAnsiTheme="minorHAnsi" w:cstheme="minorBidi"/>
         <w:sz w:val="22"/>
         <w:szCs w:val="22"/>
         <w:lang w:val="en-US" w:eastAsia="en-US" w:bidi="ar-SA"/>
@@ -4132,14 +4214,14 @@
   <w:latentStyles w:defLockedState="0" w:defUIPriority="99" w:defSemiHidden="0" w:defUnhideWhenUsed="0" w:defQFormat="0" w:count="376">
     <w:lsdException w:name="Normal" w:uiPriority="0" w:qFormat="1"/>
     <w:lsdException w:name="heading 1" w:uiPriority="9" w:qFormat="1"/>
-    <w:lsdException w:name="heading 2" w:uiPriority="9" w:semiHidden="1" w:unhideWhenUsed="1" w:qFormat="1"/>
-    <w:lsdException w:name="heading 3" w:uiPriority="9" w:semiHidden="1" w:unhideWhenUsed="1" w:qFormat="1"/>
-    <w:lsdException w:name="heading 4" w:uiPriority="9" w:semiHidden="1" w:unhideWhenUsed="1" w:qFormat="1"/>
-    <w:lsdException w:name="heading 5" w:uiPriority="9" w:semiHidden="1" w:unhideWhenUsed="1" w:qFormat="1"/>
-    <w:lsdException w:name="heading 6" w:uiPriority="9" w:semiHidden="1" w:unhideWhenUsed="1" w:qFormat="1"/>
-    <w:lsdException w:name="heading 7" w:uiPriority="9" w:semiHidden="1" w:unhideWhenUsed="1" w:qFormat="1"/>
-    <w:lsdException w:name="heading 8" w:uiPriority="9" w:semiHidden="1" w:unhideWhenUsed="1" w:qFormat="1"/>
-    <w:lsdException w:name="heading 9" w:uiPriority="9" w:semiHidden="1" w:unhideWhenUsed="1" w:qFormat="1"/>
+    <w:lsdException w:name="heading 2" w:semiHidden="1" w:uiPriority="9" w:unhideWhenUsed="1" w:qFormat="1"/>
+    <w:lsdException w:name="heading 3" w:semiHidden="1" w:uiPriority="9" w:unhideWhenUsed="1" w:qFormat="1"/>
+    <w:lsdException w:name="heading 4" w:semiHidden="1" w:uiPriority="9" w:unhideWhenUsed="1" w:qFormat="1"/>
+    <w:lsdException w:name="heading 5" w:semiHidden="1" w:uiPriority="9" w:unhideWhenUsed="1" w:qFormat="1"/>
+    <w:lsdException w:name="heading 6" w:semiHidden="1" w:uiPriority="9" w:unhideWhenUsed="1" w:qFormat="1"/>
+    <w:lsdException w:name="heading 7" w:semiHidden="1" w:uiPriority="9" w:unhideWhenUsed="1" w:qFormat="1"/>
+    <w:lsdException w:name="heading 8" w:semiHidden="1" w:uiPriority="9" w:unhideWhenUsed="1" w:qFormat="1"/>
+    <w:lsdException w:name="heading 9" w:semiHidden="1" w:uiPriority="9" w:unhideWhenUsed="1" w:qFormat="1"/>
     <w:lsdException w:name="index 1" w:semiHidden="1" w:unhideWhenUsed="1"/>
     <w:lsdException w:name="index 2" w:semiHidden="1" w:unhideWhenUsed="1"/>
     <w:lsdException w:name="index 3" w:semiHidden="1" w:unhideWhenUsed="1"/>
@@ -4149,22 +4231,22 @@
     <w:lsdException w:name="index 7" w:semiHidden="1" w:unhideWhenUsed="1"/>
     <w:lsdException w:name="index 8" w:semiHidden="1" w:unhideWhenUsed="1"/>
     <w:lsdException w:name="index 9" w:semiHidden="1" w:unhideWhenUsed="1"/>
-    <w:lsdException w:name="toc 1" w:uiPriority="39" w:semiHidden="1" w:unhideWhenUsed="1"/>
-    <w:lsdException w:name="toc 2" w:uiPriority="39" w:semiHidden="1" w:unhideWhenUsed="1"/>
-    <w:lsdException w:name="toc 3" w:uiPriority="39" w:semiHidden="1" w:unhideWhenUsed="1"/>
-    <w:lsdException w:name="toc 4" w:uiPriority="39" w:semiHidden="1" w:unhideWhenUsed="1"/>
-    <w:lsdException w:name="toc 5" w:uiPriority="39" w:semiHidden="1" w:unhideWhenUsed="1"/>
-    <w:lsdException w:name="toc 6" w:uiPriority="39" w:semiHidden="1" w:unhideWhenUsed="1"/>
-    <w:lsdException w:name="toc 7" w:uiPriority="39" w:semiHidden="1" w:unhideWhenUsed="1"/>
-    <w:lsdException w:name="toc 8" w:uiPriority="39" w:semiHidden="1" w:unhideWhenUsed="1"/>
-    <w:lsdException w:name="toc 9" w:uiPriority="39" w:semiHidden="1" w:unhideWhenUsed="1"/>
+    <w:lsdException w:name="toc 1" w:semiHidden="1" w:uiPriority="39" w:unhideWhenUsed="1"/>
+    <w:lsdException w:name="toc 2" w:semiHidden="1" w:uiPriority="39" w:unhideWhenUsed="1"/>
+    <w:lsdException w:name="toc 3" w:semiHidden="1" w:uiPriority="39" w:unhideWhenUsed="1"/>
+    <w:lsdException w:name="toc 4" w:semiHidden="1" w:uiPriority="39" w:unhideWhenUsed="1"/>
+    <w:lsdException w:name="toc 5" w:semiHidden="1" w:uiPriority="39" w:unhideWhenUsed="1"/>
+    <w:lsdException w:name="toc 6" w:semiHidden="1" w:uiPriority="39" w:unhideWhenUsed="1"/>
+    <w:lsdException w:name="toc 7" w:semiHidden="1" w:uiPriority="39" w:unhideWhenUsed="1"/>
+    <w:lsdException w:name="toc 8" w:semiHidden="1" w:uiPriority="39" w:unhideWhenUsed="1"/>
+    <w:lsdException w:name="toc 9" w:semiHidden="1" w:uiPriority="39" w:unhideWhenUsed="1"/>
     <w:lsdException w:name="Normal Indent" w:semiHidden="1" w:unhideWhenUsed="1"/>
     <w:lsdException w:name="footnote text" w:semiHidden="1" w:unhideWhenUsed="1"/>
     <w:lsdException w:name="annotation text" w:semiHidden="1" w:unhideWhenUsed="1"/>
     <w:lsdException w:name="header" w:semiHidden="1" w:unhideWhenUsed="1"/>
     <w:lsdException w:name="footer" w:semiHidden="1" w:unhideWhenUsed="1"/>
     <w:lsdException w:name="index heading" w:semiHidden="1" w:unhideWhenUsed="1"/>
-    <w:lsdException w:name="caption" w:uiPriority="35" w:semiHidden="1" w:unhideWhenUsed="1" w:qFormat="1"/>
+    <w:lsdException w:name="caption" w:semiHidden="1" w:uiPriority="35" w:unhideWhenUsed="1" w:qFormat="1"/>
     <w:lsdException w:name="table of figures" w:semiHidden="1" w:unhideWhenUsed="1"/>
     <w:lsdException w:name="envelope address" w:semiHidden="1" w:unhideWhenUsed="1"/>
     <w:lsdException w:name="envelope return" w:semiHidden="1" w:unhideWhenUsed="1"/>
@@ -4195,7 +4277,7 @@
     <w:lsdException w:name="Title" w:uiPriority="10" w:qFormat="1"/>
     <w:lsdException w:name="Closing" w:semiHidden="1" w:unhideWhenUsed="1"/>
     <w:lsdException w:name="Signature" w:semiHidden="1" w:unhideWhenUsed="1"/>
-    <w:lsdException w:name="Default Paragraph Font" w:uiPriority="1" w:semiHidden="1" w:unhideWhenUsed="1"/>
+    <w:lsdException w:name="Default Paragraph Font" w:semiHidden="1" w:uiPriority="1" w:unhideWhenUsed="1"/>
     <w:lsdException w:name="Body Text" w:semiHidden="1" w:unhideWhenUsed="1"/>
     <w:lsdException w:name="Body Text Indent" w:semiHidden="1" w:unhideWhenUsed="1"/>
     <w:lsdException w:name="List Continue" w:semiHidden="1" w:unhideWhenUsed="1"/>
@@ -4395,8 +4477,8 @@
     <w:lsdException w:name="Subtle Reference" w:uiPriority="31" w:qFormat="1"/>
     <w:lsdException w:name="Intense Reference" w:uiPriority="32" w:qFormat="1"/>
     <w:lsdException w:name="Book Title" w:uiPriority="33" w:qFormat="1"/>
-    <w:lsdException w:name="Bibliography" w:uiPriority="37" w:semiHidden="1" w:unhideWhenUsed="1"/>
-    <w:lsdException w:name="TOC Heading" w:uiPriority="39" w:semiHidden="1" w:unhideWhenUsed="1" w:qFormat="1"/>
+    <w:lsdException w:name="Bibliography" w:semiHidden="1" w:uiPriority="37" w:unhideWhenUsed="1"/>
+    <w:lsdException w:name="TOC Heading" w:semiHidden="1" w:uiPriority="39" w:unhideWhenUsed="1" w:qFormat="1"/>
     <w:lsdException w:name="Plain Table 1" w:uiPriority="41"/>
     <w:lsdException w:name="Plain Table 2" w:uiPriority="42"/>
     <w:lsdException w:name="Plain Table 3" w:uiPriority="43"/>
@@ -4507,18 +4589,18 @@
     <w:lsdException w:name="Unresolved Mention" w:semiHidden="1" w:unhideWhenUsed="1"/>
     <w:lsdException w:name="Smart Link" w:semiHidden="1" w:unhideWhenUsed="1"/>
   </w:latentStyles>
-  <w:style w:type="paragraph" w:styleId="Normal" w:default="1">
+  <w:style w:type="paragraph" w:default="1" w:styleId="Normal">
     <w:name w:val="Normal"/>
     <w:qFormat/>
     <w:rsid w:val="00975940"/>
   </w:style>
-  <w:style w:type="character" w:styleId="DefaultParagraphFont" w:default="1">
+  <w:style w:type="character" w:default="1" w:styleId="DefaultParagraphFont">
     <w:name w:val="Default Paragraph Font"/>
     <w:uiPriority w:val="1"/>
     <w:semiHidden/>
     <w:unhideWhenUsed/>
   </w:style>
-  <w:style w:type="table" w:styleId="TableNormal" w:default="1">
+  <w:style w:type="table" w:default="1" w:styleId="TableNormal">
     <w:name w:val="Normal Table"/>
     <w:uiPriority w:val="99"/>
     <w:semiHidden/>
@@ -4533,7 +4615,7 @@
       </w:tblCellMar>
     </w:tblPr>
   </w:style>
-  <w:style w:type="numbering" w:styleId="NoList" w:default="1">
+  <w:style w:type="numbering" w:default="1" w:styleId="NoList">
     <w:name w:val="No List"/>
     <w:uiPriority w:val="99"/>
     <w:semiHidden/>
@@ -4584,7 +4666,7 @@
       <w:spacing w:before="100" w:beforeAutospacing="1" w:after="100" w:afterAutospacing="1" w:line="240" w:lineRule="auto"/>
     </w:pPr>
     <w:rPr>
-      <w:rFonts w:ascii="Times New Roman" w:hAnsi="Times New Roman" w:eastAsia="Times New Roman" w:cs="Times New Roman"/>
+      <w:rFonts w:ascii="Times New Roman" w:eastAsia="Times New Roman" w:hAnsi="Times New Roman" w:cs="Times New Roman"/>
       <w:sz w:val="24"/>
       <w:szCs w:val="24"/>
     </w:rPr>

</xml_diff>